<commit_message>
Added specifications section part of narrative
</commit_message>
<xml_diff>
--- a/senior_design_paper.docx
+++ b/senior_design_paper.docx
@@ -4,6 +4,7 @@
   <w:body>
     <w:p>
       <w:pPr>
+        <w:spacing w:after="0" w:line="360" w:lineRule="auto"/>
         <w:jc w:val="center"/>
         <w:rPr>
           <w:b/>
@@ -24,6 +25,7 @@
     </w:p>
     <w:p>
       <w:pPr>
+        <w:spacing w:after="0" w:line="360" w:lineRule="auto"/>
         <w:jc w:val="center"/>
         <w:rPr>
           <w:sz w:val="24"/>
@@ -33,6 +35,7 @@
     </w:p>
     <w:p>
       <w:pPr>
+        <w:spacing w:after="0" w:line="360" w:lineRule="auto"/>
         <w:jc w:val="center"/>
         <w:rPr>
           <w:sz w:val="24"/>
@@ -69,7 +72,7 @@
                     <pic:cNvPicPr/>
                   </pic:nvPicPr>
                   <pic:blipFill>
-                    <a:blip r:embed="rId5">
+                    <a:blip r:embed="rId7">
                       <a:extLst>
                         <a:ext uri="{28A0092B-C50C-407E-A947-70E740481C1C}">
                           <a14:useLocalDpi xmlns:a14="http://schemas.microsoft.com/office/drawing/2010/main" val="0"/>
@@ -104,6 +107,7 @@
     </w:p>
     <w:p>
       <w:pPr>
+        <w:spacing w:after="0" w:line="360" w:lineRule="auto"/>
         <w:jc w:val="center"/>
         <w:rPr>
           <w:sz w:val="24"/>
@@ -113,6 +117,7 @@
     </w:p>
     <w:p>
       <w:pPr>
+        <w:spacing w:after="0" w:line="360" w:lineRule="auto"/>
         <w:jc w:val="center"/>
         <w:rPr>
           <w:sz w:val="24"/>
@@ -122,6 +127,7 @@
     </w:p>
     <w:p>
       <w:pPr>
+        <w:spacing w:after="0" w:line="360" w:lineRule="auto"/>
         <w:jc w:val="center"/>
         <w:rPr>
           <w:sz w:val="24"/>
@@ -131,6 +137,7 @@
     </w:p>
     <w:p>
       <w:pPr>
+        <w:spacing w:after="0" w:line="360" w:lineRule="auto"/>
         <w:jc w:val="center"/>
         <w:rPr>
           <w:sz w:val="24"/>
@@ -140,6 +147,7 @@
     </w:p>
     <w:p>
       <w:pPr>
+        <w:spacing w:after="0" w:line="360" w:lineRule="auto"/>
         <w:jc w:val="center"/>
         <w:rPr>
           <w:sz w:val="24"/>
@@ -149,6 +157,7 @@
     </w:p>
     <w:p>
       <w:pPr>
+        <w:spacing w:after="0" w:line="360" w:lineRule="auto"/>
         <w:jc w:val="center"/>
         <w:rPr>
           <w:sz w:val="24"/>
@@ -158,6 +167,7 @@
     </w:p>
     <w:p>
       <w:pPr>
+        <w:spacing w:after="0" w:line="360" w:lineRule="auto"/>
         <w:jc w:val="center"/>
         <w:rPr>
           <w:sz w:val="24"/>
@@ -167,6 +177,7 @@
     </w:p>
     <w:p>
       <w:pPr>
+        <w:spacing w:after="0" w:line="360" w:lineRule="auto"/>
         <w:jc w:val="center"/>
         <w:rPr>
           <w:sz w:val="24"/>
@@ -176,6 +187,7 @@
     </w:p>
     <w:p>
       <w:pPr>
+        <w:spacing w:after="0" w:line="360" w:lineRule="auto"/>
         <w:jc w:val="center"/>
         <w:rPr>
           <w:sz w:val="24"/>
@@ -185,6 +197,7 @@
     </w:p>
     <w:p>
       <w:pPr>
+        <w:spacing w:after="0" w:line="360" w:lineRule="auto"/>
         <w:jc w:val="center"/>
         <w:rPr>
           <w:sz w:val="24"/>
@@ -194,6 +207,16 @@
     </w:p>
     <w:p>
       <w:pPr>
+        <w:spacing w:after="0" w:line="360" w:lineRule="auto"/>
+        <w:rPr>
+          <w:sz w:val="24"/>
+          <w:szCs w:val="24"/>
+        </w:rPr>
+      </w:pPr>
+    </w:p>
+    <w:p>
+      <w:pPr>
+        <w:spacing w:after="0" w:line="360" w:lineRule="auto"/>
         <w:jc w:val="center"/>
         <w:rPr>
           <w:i/>
@@ -212,6 +235,7 @@
     </w:p>
     <w:p>
       <w:pPr>
+        <w:spacing w:after="0" w:line="360" w:lineRule="auto"/>
         <w:jc w:val="center"/>
         <w:rPr>
           <w:i/>
@@ -230,6 +254,7 @@
     </w:p>
     <w:p>
       <w:pPr>
+        <w:spacing w:after="0" w:line="360" w:lineRule="auto"/>
         <w:jc w:val="center"/>
         <w:rPr>
           <w:i/>
@@ -248,6 +273,7 @@
     </w:p>
     <w:p>
       <w:pPr>
+        <w:spacing w:after="0" w:line="360" w:lineRule="auto"/>
         <w:jc w:val="center"/>
         <w:rPr>
           <w:sz w:val="32"/>
@@ -257,6 +283,7 @@
     </w:p>
     <w:p>
       <w:pPr>
+        <w:spacing w:after="0" w:line="360" w:lineRule="auto"/>
         <w:jc w:val="center"/>
         <w:rPr>
           <w:i/>
@@ -275,6 +302,7 @@
     </w:p>
     <w:p>
       <w:pPr>
+        <w:spacing w:after="0" w:line="360" w:lineRule="auto"/>
         <w:jc w:val="center"/>
         <w:rPr>
           <w:i/>
@@ -293,6 +321,7 @@
     </w:p>
     <w:p>
       <w:pPr>
+        <w:spacing w:after="0" w:line="360" w:lineRule="auto"/>
         <w:jc w:val="center"/>
         <w:rPr>
           <w:sz w:val="24"/>
@@ -302,10 +331,21 @@
     </w:p>
     <w:p>
       <w:pPr>
+        <w:spacing w:after="0" w:line="360" w:lineRule="auto"/>
         <w:jc w:val="center"/>
         <w:rPr>
           <w:sz w:val="24"/>
           <w:szCs w:val="24"/>
+        </w:rPr>
+      </w:pPr>
+    </w:p>
+    <w:p>
+      <w:pPr>
+        <w:spacing w:after="0" w:line="360" w:lineRule="auto"/>
+        <w:jc w:val="center"/>
+        <w:rPr>
+          <w:sz w:val="24"/>
+          <w:szCs w:val="24"/>
           <w:u w:val="single"/>
         </w:rPr>
       </w:pPr>
@@ -320,7 +360,7 @@
     </w:p>
     <w:p>
       <w:pPr>
-        <w:spacing w:after="0"/>
+        <w:spacing w:after="0" w:line="360" w:lineRule="auto"/>
         <w:rPr>
           <w:sz w:val="28"/>
           <w:szCs w:val="26"/>
@@ -392,7 +432,7 @@
     </w:p>
     <w:p>
       <w:pPr>
-        <w:spacing w:after="0"/>
+        <w:spacing w:after="0" w:line="360" w:lineRule="auto"/>
         <w:rPr>
           <w:sz w:val="28"/>
           <w:szCs w:val="26"/>
@@ -442,8 +482,6 @@
         </w:rPr>
         <w:t>Computer Engineering</w:t>
       </w:r>
-      <w:bookmarkStart w:id="0" w:name="_GoBack"/>
-      <w:bookmarkEnd w:id="0"/>
       <w:r>
         <w:rPr>
           <w:sz w:val="28"/>
@@ -468,7 +506,7 @@
     </w:p>
     <w:p>
       <w:pPr>
-        <w:spacing w:after="0"/>
+        <w:spacing w:after="0" w:line="360" w:lineRule="auto"/>
         <w:rPr>
           <w:sz w:val="28"/>
           <w:szCs w:val="26"/>
@@ -519,50 +557,229 @@
     </w:p>
     <w:p>
       <w:pPr>
-        <w:jc w:val="center"/>
-        <w:rPr>
-          <w:sz w:val="24"/>
-          <w:szCs w:val="24"/>
-        </w:rPr>
-      </w:pPr>
-    </w:p>
-    <w:p>
-      <w:pPr>
-        <w:rPr>
-          <w:sz w:val="24"/>
-          <w:szCs w:val="24"/>
-        </w:rPr>
-      </w:pPr>
-      <w:r>
-        <w:rPr>
-          <w:sz w:val="24"/>
-          <w:szCs w:val="24"/>
-        </w:rPr>
-        <w:br w:type="page"/>
-      </w:r>
-    </w:p>
-    <w:p>
-      <w:pPr>
-        <w:rPr>
-          <w:sz w:val="24"/>
-          <w:szCs w:val="24"/>
-        </w:rPr>
-      </w:pPr>
-    </w:p>
-    <w:p>
-      <w:pPr>
-        <w:rPr>
-          <w:sz w:val="24"/>
-          <w:szCs w:val="24"/>
-        </w:rPr>
-      </w:pPr>
-      <w:r>
-        <w:rPr>
-          <w:sz w:val="24"/>
-          <w:szCs w:val="24"/>
-        </w:rPr>
+        <w:spacing w:line="360" w:lineRule="auto"/>
+        <w:rPr>
+          <w:sz w:val="24"/>
+          <w:szCs w:val="24"/>
+        </w:rPr>
+      </w:pPr>
+      <w:r>
+        <w:rPr>
+          <w:sz w:val="24"/>
+          <w:szCs w:val="24"/>
+        </w:rPr>
+        <w:lastRenderedPageBreak/>
         <w:t>PROJECT NARRATIVE</w:t>
       </w:r>
+    </w:p>
+    <w:p>
+      <w:pPr>
+        <w:spacing w:line="360" w:lineRule="auto"/>
+        <w:ind w:firstLine="720"/>
+        <w:rPr>
+          <w:sz w:val="24"/>
+          <w:szCs w:val="24"/>
+        </w:rPr>
+      </w:pPr>
+      <w:r>
+        <w:rPr>
+          <w:sz w:val="24"/>
+          <w:szCs w:val="24"/>
+        </w:rPr>
+        <w:t xml:space="preserve">In </w:t>
+      </w:r>
+      <w:r>
+        <w:rPr>
+          <w:sz w:val="24"/>
+          <w:szCs w:val="24"/>
+        </w:rPr>
+        <w:t xml:space="preserve">the </w:t>
+      </w:r>
+      <w:r>
+        <w:rPr>
+          <w:sz w:val="24"/>
+          <w:szCs w:val="24"/>
+        </w:rPr>
+        <w:t xml:space="preserve">modern era, where the pace of technical progress has been increasing exponentially, the radio spectrum that we depend on for communication is becoming increasingly crowded. Classic radio waves, cell phone </w:t>
+      </w:r>
+      <w:r>
+        <w:rPr>
+          <w:sz w:val="24"/>
+          <w:szCs w:val="24"/>
+        </w:rPr>
+        <w:t>antenna, TV</w:t>
+      </w:r>
+      <w:r>
+        <w:rPr>
+          <w:sz w:val="24"/>
+          <w:szCs w:val="24"/>
+        </w:rPr>
+        <w:t>, Wi-Fi, and Bluetooth signals</w:t>
+      </w:r>
+      <w:r>
+        <w:rPr>
+          <w:sz w:val="24"/>
+          <w:szCs w:val="24"/>
+        </w:rPr>
+        <w:t xml:space="preserve"> all crowd the limited spectrum of radio frequencies that we have access to</w:t>
+      </w:r>
+      <w:r>
+        <w:rPr>
+          <w:sz w:val="24"/>
+          <w:szCs w:val="24"/>
+        </w:rPr>
+        <w:t>, and eventually we will run out of space (both in radio waves and physical space) for newer technologies</w:t>
+      </w:r>
+      <w:r>
+        <w:rPr>
+          <w:sz w:val="24"/>
+          <w:szCs w:val="24"/>
+        </w:rPr>
+        <w:t xml:space="preserve">. </w:t>
+      </w:r>
+      <w:r>
+        <w:rPr>
+          <w:sz w:val="24"/>
+          <w:szCs w:val="24"/>
+        </w:rPr>
+        <w:t>We see this in the cell phones. As 4G LTE has expanded to the point of becoming ubiquitous in most areas by 2018, carriers have been deprioritizing 3G, to the point where it is barely usable with modern website design and trends.</w:t>
+      </w:r>
+      <w:r>
+        <w:rPr>
+          <w:sz w:val="24"/>
+          <w:szCs w:val="24"/>
+        </w:rPr>
+        <w:t xml:space="preserve"> A smaller example is accidently driving t</w:t>
+      </w:r>
+      <w:r>
+        <w:rPr>
+          <w:sz w:val="24"/>
+          <w:szCs w:val="24"/>
+        </w:rPr>
+        <w:t>wo different remote-</w:t>
+      </w:r>
+      <w:r>
+        <w:rPr>
+          <w:sz w:val="24"/>
+          <w:szCs w:val="24"/>
+        </w:rPr>
+        <w:t xml:space="preserve">control cars because there are a limited </w:t>
+      </w:r>
+      <w:r>
+        <w:rPr>
+          <w:sz w:val="24"/>
+          <w:szCs w:val="24"/>
+        </w:rPr>
+        <w:t>number</w:t>
+      </w:r>
+      <w:r>
+        <w:rPr>
+          <w:sz w:val="24"/>
+          <w:szCs w:val="24"/>
+        </w:rPr>
+        <w:t xml:space="preserve"> of channels available.</w:t>
+      </w:r>
+    </w:p>
+    <w:p>
+      <w:pPr>
+        <w:spacing w:line="360" w:lineRule="auto"/>
+        <w:ind w:firstLine="720"/>
+        <w:rPr>
+          <w:sz w:val="24"/>
+          <w:szCs w:val="24"/>
+        </w:rPr>
+      </w:pPr>
+      <w:r>
+        <w:rPr>
+          <w:sz w:val="24"/>
+          <w:szCs w:val="24"/>
+        </w:rPr>
+        <w:t>In addition, t</w:t>
+      </w:r>
+      <w:r>
+        <w:rPr>
+          <w:sz w:val="24"/>
+          <w:szCs w:val="24"/>
+        </w:rPr>
+        <w:t>hese technologies are highly energy inefficient, and example being how Wi-Fi, Bluetooth, and cellular connectivity can quickly drain the modern smartphone battery, especially if the signal is weak or the user is jumping between multiple towers.</w:t>
+      </w:r>
+    </w:p>
+    <w:p>
+      <w:pPr>
+        <w:spacing w:line="360" w:lineRule="auto"/>
+        <w:ind w:firstLine="360"/>
+        <w:rPr>
+          <w:sz w:val="24"/>
+          <w:szCs w:val="24"/>
+        </w:rPr>
+      </w:pPr>
+      <w:r>
+        <w:rPr>
+          <w:sz w:val="24"/>
+          <w:szCs w:val="24"/>
+        </w:rPr>
+        <w:t>Thus, there is a need for a communication protocol</w:t>
+      </w:r>
+      <w:r>
+        <w:rPr>
+          <w:sz w:val="24"/>
+          <w:szCs w:val="24"/>
+        </w:rPr>
+        <w:t xml:space="preserve"> that can be used for smaller, more single purpose devices</w:t>
+      </w:r>
+      <w:r>
+        <w:rPr>
+          <w:sz w:val="24"/>
+          <w:szCs w:val="24"/>
+        </w:rPr>
+        <w:t xml:space="preserve"> </w:t>
+      </w:r>
+      <w:r>
+        <w:rPr>
+          <w:sz w:val="24"/>
+          <w:szCs w:val="24"/>
+        </w:rPr>
+        <w:t xml:space="preserve">with smaller batteries </w:t>
+      </w:r>
+      <w:r>
+        <w:rPr>
+          <w:sz w:val="24"/>
+          <w:szCs w:val="24"/>
+        </w:rPr>
+        <w:t>that does not use this spectrum.</w:t>
+      </w:r>
+      <w:r>
+        <w:rPr>
+          <w:sz w:val="24"/>
+          <w:szCs w:val="24"/>
+        </w:rPr>
+        <w:t xml:space="preserve"> This technology would be primarily opt</w:t>
+      </w:r>
+      <w:r>
+        <w:rPr>
+          <w:sz w:val="24"/>
+          <w:szCs w:val="24"/>
+        </w:rPr>
+        <w:t>ical light/laser directed rather than relying on RF frequencies.</w:t>
+      </w:r>
+    </w:p>
+    <w:p>
+      <w:pPr>
+        <w:spacing w:line="360" w:lineRule="auto"/>
+        <w:rPr>
+          <w:sz w:val="24"/>
+          <w:szCs w:val="24"/>
+        </w:rPr>
+      </w:pPr>
+    </w:p>
+    <w:p>
+      <w:pPr>
+        <w:spacing w:line="360" w:lineRule="auto"/>
+        <w:rPr>
+          <w:sz w:val="24"/>
+          <w:szCs w:val="24"/>
+        </w:rPr>
+      </w:pPr>
     </w:p>
     <w:p>
       <w:pPr>
@@ -571,17 +788,18 @@
           <w:ilvl w:val="0"/>
           <w:numId w:val="1"/>
         </w:numPr>
-        <w:rPr>
-          <w:sz w:val="24"/>
-          <w:szCs w:val="24"/>
-        </w:rPr>
-      </w:pPr>
-      <w:r>
-        <w:rPr>
-          <w:sz w:val="24"/>
-          <w:szCs w:val="24"/>
-        </w:rPr>
-        <w:t>Description</w:t>
+        <w:spacing w:line="360" w:lineRule="auto"/>
+        <w:rPr>
+          <w:sz w:val="24"/>
+          <w:szCs w:val="24"/>
+        </w:rPr>
+      </w:pPr>
+      <w:r>
+        <w:rPr>
+          <w:sz w:val="24"/>
+          <w:szCs w:val="24"/>
+        </w:rPr>
+        <w:t>Statement of motivation</w:t>
       </w:r>
     </w:p>
     <w:p>
@@ -591,17 +809,18 @@
           <w:ilvl w:val="0"/>
           <w:numId w:val="1"/>
         </w:numPr>
-        <w:rPr>
-          <w:sz w:val="24"/>
-          <w:szCs w:val="24"/>
-        </w:rPr>
-      </w:pPr>
-      <w:r>
-        <w:rPr>
-          <w:sz w:val="24"/>
-          <w:szCs w:val="24"/>
-        </w:rPr>
-        <w:t>Statement of motivation</w:t>
+        <w:spacing w:line="360" w:lineRule="auto"/>
+        <w:rPr>
+          <w:sz w:val="24"/>
+          <w:szCs w:val="24"/>
+        </w:rPr>
+      </w:pPr>
+      <w:r>
+        <w:rPr>
+          <w:sz w:val="24"/>
+          <w:szCs w:val="24"/>
+        </w:rPr>
+        <w:t>Discuss project goals and objectives</w:t>
       </w:r>
     </w:p>
     <w:p>
@@ -611,17 +830,18 @@
           <w:ilvl w:val="0"/>
           <w:numId w:val="1"/>
         </w:numPr>
-        <w:rPr>
-          <w:sz w:val="24"/>
-          <w:szCs w:val="24"/>
-        </w:rPr>
-      </w:pPr>
-      <w:r>
-        <w:rPr>
-          <w:sz w:val="24"/>
-          <w:szCs w:val="24"/>
-        </w:rPr>
-        <w:t>Discuss project goals and objectives</w:t>
+        <w:spacing w:line="360" w:lineRule="auto"/>
+        <w:rPr>
+          <w:sz w:val="24"/>
+          <w:szCs w:val="24"/>
+        </w:rPr>
+      </w:pPr>
+      <w:r>
+        <w:rPr>
+          <w:sz w:val="24"/>
+          <w:szCs w:val="24"/>
+        </w:rPr>
+        <w:t>Function of the project</w:t>
       </w:r>
     </w:p>
     <w:p>
@@ -631,17 +851,18 @@
           <w:ilvl w:val="0"/>
           <w:numId w:val="1"/>
         </w:numPr>
-        <w:rPr>
-          <w:sz w:val="24"/>
-          <w:szCs w:val="24"/>
-        </w:rPr>
-      </w:pPr>
-      <w:r>
-        <w:rPr>
-          <w:sz w:val="24"/>
-          <w:szCs w:val="24"/>
-        </w:rPr>
-        <w:t>Function of the project</w:t>
+        <w:spacing w:line="360" w:lineRule="auto"/>
+        <w:rPr>
+          <w:sz w:val="24"/>
+          <w:szCs w:val="24"/>
+        </w:rPr>
+      </w:pPr>
+      <w:r>
+        <w:rPr>
+          <w:sz w:val="24"/>
+          <w:szCs w:val="24"/>
+        </w:rPr>
+        <w:t xml:space="preserve">Reference any external input from customers or marketing analysis of competitive products or projects used to identify OUR project features. </w:t>
       </w:r>
     </w:p>
     <w:p>
@@ -651,17 +872,18 @@
           <w:ilvl w:val="0"/>
           <w:numId w:val="1"/>
         </w:numPr>
-        <w:rPr>
-          <w:sz w:val="24"/>
-          <w:szCs w:val="24"/>
-        </w:rPr>
-      </w:pPr>
-      <w:r>
-        <w:rPr>
-          <w:sz w:val="24"/>
-          <w:szCs w:val="24"/>
-        </w:rPr>
-        <w:t xml:space="preserve">Reference any external input from customers or marketing analysis of competitive products or projects used to identify OUR project features. </w:t>
+        <w:spacing w:line="360" w:lineRule="auto"/>
+        <w:rPr>
+          <w:sz w:val="24"/>
+          <w:szCs w:val="24"/>
+        </w:rPr>
+      </w:pPr>
+      <w:r>
+        <w:rPr>
+          <w:sz w:val="24"/>
+          <w:szCs w:val="24"/>
+        </w:rPr>
+        <w:t>No numbers!</w:t>
       </w:r>
     </w:p>
     <w:p>
@@ -671,17 +893,18 @@
           <w:ilvl w:val="0"/>
           <w:numId w:val="1"/>
         </w:numPr>
-        <w:rPr>
-          <w:sz w:val="24"/>
-          <w:szCs w:val="24"/>
-        </w:rPr>
-      </w:pPr>
-      <w:r>
-        <w:rPr>
-          <w:sz w:val="24"/>
-          <w:szCs w:val="24"/>
-        </w:rPr>
-        <w:t>No numbers!</w:t>
+        <w:spacing w:line="360" w:lineRule="auto"/>
+        <w:rPr>
+          <w:sz w:val="24"/>
+          <w:szCs w:val="24"/>
+        </w:rPr>
+      </w:pPr>
+      <w:r>
+        <w:rPr>
+          <w:sz w:val="24"/>
+          <w:szCs w:val="24"/>
+        </w:rPr>
+        <w:t>Conceptual, and specific to project</w:t>
       </w:r>
     </w:p>
     <w:p>
@@ -691,59 +914,43 @@
           <w:ilvl w:val="0"/>
           <w:numId w:val="1"/>
         </w:numPr>
-        <w:rPr>
-          <w:sz w:val="24"/>
-          <w:szCs w:val="24"/>
-        </w:rPr>
-      </w:pPr>
-      <w:r>
-        <w:rPr>
-          <w:sz w:val="24"/>
-          <w:szCs w:val="24"/>
-        </w:rPr>
-        <w:t>Conceptual, and specific to project</w:t>
+        <w:spacing w:line="360" w:lineRule="auto"/>
+        <w:rPr>
+          <w:sz w:val="24"/>
+          <w:szCs w:val="24"/>
+        </w:rPr>
+      </w:pPr>
+      <w:r>
+        <w:rPr>
+          <w:sz w:val="24"/>
+          <w:szCs w:val="24"/>
+        </w:rPr>
+        <w:t>Identify project goals with adjectives</w:t>
       </w:r>
     </w:p>
     <w:p>
       <w:pPr>
         <w:pStyle w:val="ListParagraph"/>
-        <w:numPr>
-          <w:ilvl w:val="0"/>
-          <w:numId w:val="1"/>
-        </w:numPr>
-        <w:rPr>
-          <w:sz w:val="24"/>
-          <w:szCs w:val="24"/>
-        </w:rPr>
-      </w:pPr>
-      <w:r>
-        <w:rPr>
-          <w:sz w:val="24"/>
-          <w:szCs w:val="24"/>
-        </w:rPr>
-        <w:t>Identify project goals with adjectives</w:t>
-      </w:r>
+        <w:spacing w:line="360" w:lineRule="auto"/>
+        <w:rPr>
+          <w:sz w:val="24"/>
+          <w:szCs w:val="24"/>
+        </w:rPr>
+      </w:pPr>
     </w:p>
     <w:p>
       <w:pPr>
         <w:pStyle w:val="ListParagraph"/>
-        <w:rPr>
-          <w:sz w:val="24"/>
-          <w:szCs w:val="24"/>
-        </w:rPr>
-      </w:pPr>
-    </w:p>
-    <w:p>
-      <w:pPr>
-        <w:pStyle w:val="ListParagraph"/>
-        <w:rPr>
-          <w:sz w:val="24"/>
-          <w:szCs w:val="24"/>
-        </w:rPr>
-      </w:pPr>
-    </w:p>
-    <w:p>
-      <w:pPr>
+        <w:spacing w:line="360" w:lineRule="auto"/>
+        <w:rPr>
+          <w:sz w:val="24"/>
+          <w:szCs w:val="24"/>
+        </w:rPr>
+      </w:pPr>
+    </w:p>
+    <w:p>
+      <w:pPr>
+        <w:spacing w:line="360" w:lineRule="auto"/>
         <w:rPr>
           <w:sz w:val="24"/>
           <w:szCs w:val="24"/>
@@ -764,6 +971,7 @@
           <w:ilvl w:val="0"/>
           <w:numId w:val="2"/>
         </w:numPr>
+        <w:spacing w:line="360" w:lineRule="auto"/>
         <w:rPr>
           <w:sz w:val="24"/>
           <w:szCs w:val="24"/>
@@ -784,6 +992,7 @@
           <w:ilvl w:val="0"/>
           <w:numId w:val="2"/>
         </w:numPr>
+        <w:spacing w:line="360" w:lineRule="auto"/>
         <w:rPr>
           <w:sz w:val="24"/>
           <w:szCs w:val="24"/>
@@ -804,6 +1013,7 @@
           <w:ilvl w:val="0"/>
           <w:numId w:val="2"/>
         </w:numPr>
+        <w:spacing w:line="360" w:lineRule="auto"/>
         <w:rPr>
           <w:sz w:val="24"/>
           <w:szCs w:val="24"/>
@@ -824,6 +1034,7 @@
           <w:ilvl w:val="0"/>
           <w:numId w:val="2"/>
         </w:numPr>
+        <w:spacing w:line="360" w:lineRule="auto"/>
         <w:rPr>
           <w:sz w:val="24"/>
           <w:szCs w:val="24"/>
@@ -839,14 +1050,283 @@
     </w:p>
     <w:p>
       <w:pPr>
-        <w:rPr>
-          <w:sz w:val="24"/>
-          <w:szCs w:val="24"/>
-        </w:rPr>
-      </w:pPr>
-    </w:p>
-    <w:p>
-      <w:pPr>
+        <w:spacing w:line="360" w:lineRule="auto"/>
+        <w:rPr>
+          <w:sz w:val="24"/>
+          <w:szCs w:val="24"/>
+        </w:rPr>
+      </w:pPr>
+    </w:p>
+    <w:p>
+      <w:pPr>
+        <w:pStyle w:val="ListParagraph"/>
+        <w:numPr>
+          <w:ilvl w:val="0"/>
+          <w:numId w:val="2"/>
+        </w:numPr>
+        <w:spacing w:line="360" w:lineRule="auto"/>
+        <w:rPr>
+          <w:sz w:val="24"/>
+          <w:szCs w:val="24"/>
+        </w:rPr>
+      </w:pPr>
+      <w:r>
+        <w:rPr>
+          <w:sz w:val="24"/>
+          <w:szCs w:val="24"/>
+        </w:rPr>
+        <w:t xml:space="preserve">The </w:t>
+      </w:r>
+      <w:r>
+        <w:rPr>
+          <w:sz w:val="24"/>
+          <w:szCs w:val="24"/>
+        </w:rPr>
+        <w:t>receiver</w:t>
+      </w:r>
+      <w:r>
+        <w:rPr>
+          <w:sz w:val="24"/>
+          <w:szCs w:val="24"/>
+        </w:rPr>
+        <w:t xml:space="preserve"> shall be less than 10 </w:t>
+      </w:r>
+      <w:proofErr w:type="spellStart"/>
+      <w:r>
+        <w:rPr>
+          <w:sz w:val="24"/>
+          <w:szCs w:val="24"/>
+        </w:rPr>
+        <w:t>lb</w:t>
+      </w:r>
+      <w:bookmarkStart w:id="0" w:name="_GoBack"/>
+      <w:bookmarkEnd w:id="0"/>
+      <w:r>
+        <w:rPr>
+          <w:sz w:val="24"/>
+          <w:szCs w:val="24"/>
+        </w:rPr>
+        <w:t>s</w:t>
+      </w:r>
+      <w:proofErr w:type="spellEnd"/>
+      <w:r>
+        <w:rPr>
+          <w:sz w:val="24"/>
+          <w:szCs w:val="24"/>
+        </w:rPr>
+        <w:t xml:space="preserve"> as it will be mounted on a glider</w:t>
+      </w:r>
+      <w:r>
+        <w:rPr>
+          <w:sz w:val="24"/>
+          <w:szCs w:val="24"/>
+        </w:rPr>
+        <w:t>.</w:t>
+      </w:r>
+    </w:p>
+    <w:p>
+      <w:pPr>
+        <w:pStyle w:val="ListParagraph"/>
+        <w:rPr>
+          <w:sz w:val="24"/>
+          <w:szCs w:val="24"/>
+        </w:rPr>
+      </w:pPr>
+    </w:p>
+    <w:p>
+      <w:pPr>
+        <w:pStyle w:val="ListParagraph"/>
+        <w:numPr>
+          <w:ilvl w:val="0"/>
+          <w:numId w:val="2"/>
+        </w:numPr>
+        <w:spacing w:line="360" w:lineRule="auto"/>
+        <w:rPr>
+          <w:sz w:val="24"/>
+          <w:szCs w:val="24"/>
+        </w:rPr>
+      </w:pPr>
+      <w:r>
+        <w:rPr>
+          <w:sz w:val="24"/>
+          <w:szCs w:val="24"/>
+        </w:rPr>
+        <w:t>The receiver must be aerodynamic so as not to interfere with the flight path of the glider.</w:t>
+      </w:r>
+    </w:p>
+    <w:p>
+      <w:pPr>
+        <w:pStyle w:val="ListParagraph"/>
+        <w:numPr>
+          <w:ilvl w:val="0"/>
+          <w:numId w:val="2"/>
+        </w:numPr>
+        <w:spacing w:line="360" w:lineRule="auto"/>
+        <w:rPr>
+          <w:sz w:val="24"/>
+          <w:szCs w:val="24"/>
+        </w:rPr>
+      </w:pPr>
+      <w:r>
+        <w:rPr>
+          <w:sz w:val="24"/>
+          <w:szCs w:val="24"/>
+        </w:rPr>
+        <w:t xml:space="preserve">The receiver must be somewhat durable as it may </w:t>
+      </w:r>
+      <w:r>
+        <w:rPr>
+          <w:sz w:val="24"/>
+          <w:szCs w:val="24"/>
+        </w:rPr>
+        <w:t>meet</w:t>
+      </w:r>
+      <w:r>
+        <w:rPr>
+          <w:sz w:val="24"/>
+          <w:szCs w:val="24"/>
+        </w:rPr>
+        <w:t xml:space="preserve"> inclement weather.</w:t>
+      </w:r>
+    </w:p>
+    <w:p>
+      <w:pPr>
+        <w:pStyle w:val="ListParagraph"/>
+        <w:numPr>
+          <w:ilvl w:val="0"/>
+          <w:numId w:val="2"/>
+        </w:numPr>
+        <w:spacing w:line="360" w:lineRule="auto"/>
+        <w:rPr>
+          <w:sz w:val="24"/>
+          <w:szCs w:val="24"/>
+        </w:rPr>
+      </w:pPr>
+      <w:r>
+        <w:rPr>
+          <w:sz w:val="24"/>
+          <w:szCs w:val="24"/>
+        </w:rPr>
+        <w:t>The receiver must be efficient in terms of power consumption as the glider will be untethered from the “light house”</w:t>
+      </w:r>
+    </w:p>
+    <w:p>
+      <w:pPr>
+        <w:pStyle w:val="ListParagraph"/>
+        <w:numPr>
+          <w:ilvl w:val="0"/>
+          <w:numId w:val="2"/>
+        </w:numPr>
+        <w:spacing w:line="360" w:lineRule="auto"/>
+        <w:rPr>
+          <w:sz w:val="24"/>
+          <w:szCs w:val="24"/>
+        </w:rPr>
+      </w:pPr>
+      <w:r>
+        <w:rPr>
+          <w:sz w:val="24"/>
+          <w:szCs w:val="24"/>
+        </w:rPr>
+        <w:t xml:space="preserve">The glider must communicate with the light house by using lasers </w:t>
+      </w:r>
+      <w:r>
+        <w:rPr>
+          <w:sz w:val="24"/>
+          <w:szCs w:val="24"/>
+        </w:rPr>
+        <w:t>instead of</w:t>
+      </w:r>
+      <w:r>
+        <w:rPr>
+          <w:sz w:val="24"/>
+          <w:szCs w:val="24"/>
+        </w:rPr>
+        <w:t xml:space="preserve"> RF communications</w:t>
+      </w:r>
+    </w:p>
+    <w:p>
+      <w:pPr>
+        <w:pStyle w:val="ListParagraph"/>
+        <w:numPr>
+          <w:ilvl w:val="0"/>
+          <w:numId w:val="2"/>
+        </w:numPr>
+        <w:spacing w:line="360" w:lineRule="auto"/>
+        <w:rPr>
+          <w:sz w:val="24"/>
+          <w:szCs w:val="24"/>
+        </w:rPr>
+      </w:pPr>
+      <w:r>
+        <w:rPr>
+          <w:sz w:val="24"/>
+          <w:szCs w:val="24"/>
+        </w:rPr>
+        <w:t>The electronics onboard the glider must have a printed PCB</w:t>
+      </w:r>
+      <w:r>
+        <w:rPr>
+          <w:sz w:val="24"/>
+          <w:szCs w:val="24"/>
+        </w:rPr>
+        <w:t>.</w:t>
+      </w:r>
+    </w:p>
+    <w:p>
+      <w:pPr>
+        <w:pStyle w:val="ListParagraph"/>
+        <w:numPr>
+          <w:ilvl w:val="0"/>
+          <w:numId w:val="2"/>
+        </w:numPr>
+        <w:spacing w:line="360" w:lineRule="auto"/>
+        <w:rPr>
+          <w:sz w:val="24"/>
+          <w:szCs w:val="24"/>
+        </w:rPr>
+      </w:pPr>
+      <w:r>
+        <w:rPr>
+          <w:sz w:val="24"/>
+          <w:szCs w:val="24"/>
+        </w:rPr>
+        <w:t>The sender/lighthouse must only use a single cord</w:t>
+      </w:r>
+    </w:p>
+    <w:p>
+      <w:pPr>
+        <w:pStyle w:val="ListParagraph"/>
+        <w:numPr>
+          <w:ilvl w:val="0"/>
+          <w:numId w:val="2"/>
+        </w:numPr>
+        <w:spacing w:line="360" w:lineRule="auto"/>
+        <w:rPr>
+          <w:sz w:val="24"/>
+          <w:szCs w:val="24"/>
+        </w:rPr>
+      </w:pPr>
+      <w:r>
+        <w:rPr>
+          <w:sz w:val="24"/>
+          <w:szCs w:val="24"/>
+        </w:rPr>
+        <w:t>The glider must be able to communicate if there is a clear line of sight</w:t>
+      </w:r>
+    </w:p>
+    <w:p>
+      <w:pPr>
+        <w:spacing w:line="360" w:lineRule="auto"/>
+        <w:rPr>
+          <w:sz w:val="24"/>
+          <w:szCs w:val="24"/>
+        </w:rPr>
+      </w:pPr>
+    </w:p>
+    <w:p>
+      <w:pPr>
+        <w:spacing w:line="360" w:lineRule="auto"/>
         <w:rPr>
           <w:sz w:val="24"/>
           <w:szCs w:val="24"/>
@@ -862,14 +1342,16 @@
     </w:p>
     <w:p>
       <w:pPr>
-        <w:rPr>
-          <w:sz w:val="24"/>
-          <w:szCs w:val="24"/>
-        </w:rPr>
-      </w:pPr>
-    </w:p>
-    <w:p>
-      <w:pPr>
+        <w:spacing w:line="360" w:lineRule="auto"/>
+        <w:rPr>
+          <w:sz w:val="24"/>
+          <w:szCs w:val="24"/>
+        </w:rPr>
+      </w:pPr>
+    </w:p>
+    <w:p>
+      <w:pPr>
+        <w:spacing w:line="360" w:lineRule="auto"/>
         <w:rPr>
           <w:sz w:val="24"/>
           <w:szCs w:val="24"/>
@@ -890,6 +1372,7 @@
           <w:ilvl w:val="0"/>
           <w:numId w:val="3"/>
         </w:numPr>
+        <w:spacing w:line="360" w:lineRule="auto"/>
         <w:rPr>
           <w:sz w:val="24"/>
           <w:szCs w:val="24"/>
@@ -910,6 +1393,7 @@
           <w:ilvl w:val="0"/>
           <w:numId w:val="3"/>
         </w:numPr>
+        <w:spacing w:line="360" w:lineRule="auto"/>
         <w:rPr>
           <w:sz w:val="24"/>
           <w:szCs w:val="24"/>
@@ -930,16 +1414,18 @@
           <w:ilvl w:val="0"/>
           <w:numId w:val="3"/>
         </w:numPr>
-        <w:rPr>
-          <w:sz w:val="24"/>
-          <w:szCs w:val="24"/>
-        </w:rPr>
-      </w:pPr>
-      <w:r>
-        <w:rPr>
-          <w:sz w:val="24"/>
-          <w:szCs w:val="24"/>
-        </w:rPr>
+        <w:spacing w:line="360" w:lineRule="auto"/>
+        <w:rPr>
+          <w:sz w:val="24"/>
+          <w:szCs w:val="24"/>
+        </w:rPr>
+      </w:pPr>
+      <w:r>
+        <w:rPr>
+          <w:sz w:val="24"/>
+          <w:szCs w:val="24"/>
+        </w:rPr>
+        <w:lastRenderedPageBreak/>
         <w:t>Single diagram, or nested diagrams</w:t>
       </w:r>
       <w:r>
@@ -957,6 +1443,7 @@
           <w:ilvl w:val="0"/>
           <w:numId w:val="3"/>
         </w:numPr>
+        <w:spacing w:line="360" w:lineRule="auto"/>
         <w:rPr>
           <w:sz w:val="24"/>
           <w:szCs w:val="24"/>
@@ -972,6 +1459,7 @@
     </w:p>
     <w:p>
       <w:pPr>
+        <w:spacing w:line="360" w:lineRule="auto"/>
         <w:rPr>
           <w:sz w:val="24"/>
           <w:szCs w:val="24"/>
@@ -981,11 +1469,13 @@
     <w:p>
       <w:pPr>
         <w:pStyle w:val="Default"/>
+        <w:spacing w:line="360" w:lineRule="auto"/>
       </w:pPr>
     </w:p>
     <w:p>
       <w:pPr>
         <w:pStyle w:val="Default"/>
+        <w:spacing w:line="360" w:lineRule="auto"/>
         <w:rPr>
           <w:rFonts w:asciiTheme="minorHAnsi" w:hAnsiTheme="minorHAnsi"/>
         </w:rPr>
@@ -1006,7 +1496,7 @@
     <w:p>
       <w:pPr>
         <w:pStyle w:val="Default"/>
-        <w:spacing w:after="27"/>
+        <w:spacing w:after="27" w:line="360" w:lineRule="auto"/>
         <w:rPr>
           <w:rFonts w:asciiTheme="minorHAnsi" w:hAnsiTheme="minorHAnsi"/>
         </w:rPr>
@@ -1021,7 +1511,7 @@
     <w:p>
       <w:pPr>
         <w:pStyle w:val="Default"/>
-        <w:spacing w:after="27"/>
+        <w:spacing w:after="27" w:line="360" w:lineRule="auto"/>
         <w:rPr>
           <w:rFonts w:asciiTheme="minorHAnsi" w:hAnsiTheme="minorHAnsi"/>
         </w:rPr>
@@ -1036,6 +1526,7 @@
     <w:p>
       <w:pPr>
         <w:pStyle w:val="Default"/>
+        <w:spacing w:line="360" w:lineRule="auto"/>
         <w:rPr>
           <w:rFonts w:asciiTheme="minorHAnsi" w:hAnsiTheme="minorHAnsi"/>
         </w:rPr>
@@ -1050,6 +1541,7 @@
     <w:p>
       <w:pPr>
         <w:pStyle w:val="Default"/>
+        <w:spacing w:line="360" w:lineRule="auto"/>
         <w:rPr>
           <w:rFonts w:asciiTheme="minorHAnsi" w:hAnsiTheme="minorHAnsi"/>
         </w:rPr>
@@ -1058,6 +1550,7 @@
     <w:p>
       <w:pPr>
         <w:pStyle w:val="Default"/>
+        <w:spacing w:line="360" w:lineRule="auto"/>
         <w:rPr>
           <w:rFonts w:asciiTheme="minorHAnsi" w:hAnsiTheme="minorHAnsi"/>
         </w:rPr>
@@ -1072,6 +1565,7 @@
     <w:p>
       <w:pPr>
         <w:pStyle w:val="Default"/>
+        <w:spacing w:line="360" w:lineRule="auto"/>
         <w:rPr>
           <w:rFonts w:asciiTheme="minorHAnsi" w:hAnsiTheme="minorHAnsi"/>
         </w:rPr>
@@ -1086,7 +1580,7 @@
     <w:p>
       <w:pPr>
         <w:pStyle w:val="Default"/>
-        <w:spacing w:after="27"/>
+        <w:spacing w:after="27" w:line="360" w:lineRule="auto"/>
         <w:rPr>
           <w:rFonts w:asciiTheme="minorHAnsi" w:hAnsiTheme="minorHAnsi"/>
         </w:rPr>
@@ -1101,6 +1595,7 @@
     <w:p>
       <w:pPr>
         <w:pStyle w:val="Default"/>
+        <w:spacing w:line="360" w:lineRule="auto"/>
         <w:rPr>
           <w:rFonts w:asciiTheme="minorHAnsi" w:hAnsiTheme="minorHAnsi"/>
         </w:rPr>
@@ -1115,6 +1610,7 @@
     <w:p>
       <w:pPr>
         <w:pStyle w:val="Default"/>
+        <w:spacing w:line="360" w:lineRule="auto"/>
         <w:rPr>
           <w:rFonts w:asciiTheme="minorHAnsi" w:hAnsiTheme="minorHAnsi"/>
         </w:rPr>
@@ -1122,6 +1618,7 @@
     </w:p>
     <w:p>
       <w:pPr>
+        <w:spacing w:line="360" w:lineRule="auto"/>
         <w:rPr>
           <w:sz w:val="24"/>
           <w:szCs w:val="24"/>
@@ -1144,14 +1641,16 @@
     </w:p>
     <w:p>
       <w:pPr>
-        <w:rPr>
-          <w:sz w:val="24"/>
-          <w:szCs w:val="24"/>
-        </w:rPr>
-      </w:pPr>
-    </w:p>
-    <w:p>
-      <w:pPr>
+        <w:spacing w:line="360" w:lineRule="auto"/>
+        <w:rPr>
+          <w:sz w:val="24"/>
+          <w:szCs w:val="24"/>
+        </w:rPr>
+      </w:pPr>
+    </w:p>
+    <w:p>
+      <w:pPr>
+        <w:spacing w:line="360" w:lineRule="auto"/>
         <w:rPr>
           <w:sz w:val="24"/>
           <w:szCs w:val="24"/>
@@ -1167,22 +1666,25 @@
     </w:p>
     <w:p>
       <w:pPr>
-        <w:rPr>
-          <w:sz w:val="24"/>
-          <w:szCs w:val="24"/>
-        </w:rPr>
-      </w:pPr>
-    </w:p>
-    <w:p>
-      <w:pPr>
-        <w:rPr>
-          <w:sz w:val="24"/>
-          <w:szCs w:val="24"/>
-        </w:rPr>
-      </w:pPr>
-    </w:p>
-    <w:p>
-      <w:pPr>
+        <w:spacing w:line="360" w:lineRule="auto"/>
+        <w:rPr>
+          <w:sz w:val="24"/>
+          <w:szCs w:val="24"/>
+        </w:rPr>
+      </w:pPr>
+    </w:p>
+    <w:p>
+      <w:pPr>
+        <w:spacing w:line="360" w:lineRule="auto"/>
+        <w:rPr>
+          <w:sz w:val="24"/>
+          <w:szCs w:val="24"/>
+        </w:rPr>
+      </w:pPr>
+    </w:p>
+    <w:p>
+      <w:pPr>
+        <w:spacing w:line="360" w:lineRule="auto"/>
         <w:rPr>
           <w:sz w:val="24"/>
           <w:szCs w:val="24"/>
@@ -1198,22 +1700,25 @@
     </w:p>
     <w:p>
       <w:pPr>
-        <w:rPr>
-          <w:sz w:val="24"/>
-          <w:szCs w:val="24"/>
-        </w:rPr>
-      </w:pPr>
-    </w:p>
-    <w:p>
-      <w:pPr>
-        <w:rPr>
-          <w:sz w:val="24"/>
-          <w:szCs w:val="24"/>
-        </w:rPr>
-      </w:pPr>
-    </w:p>
-    <w:p>
-      <w:pPr>
+        <w:spacing w:line="360" w:lineRule="auto"/>
+        <w:rPr>
+          <w:sz w:val="24"/>
+          <w:szCs w:val="24"/>
+        </w:rPr>
+      </w:pPr>
+    </w:p>
+    <w:p>
+      <w:pPr>
+        <w:spacing w:line="360" w:lineRule="auto"/>
+        <w:rPr>
+          <w:sz w:val="24"/>
+          <w:szCs w:val="24"/>
+        </w:rPr>
+      </w:pPr>
+    </w:p>
+    <w:p>
+      <w:pPr>
+        <w:spacing w:line="360" w:lineRule="auto"/>
         <w:rPr>
           <w:sz w:val="24"/>
           <w:szCs w:val="24"/>
@@ -1234,6 +1739,7 @@
           <w:ilvl w:val="0"/>
           <w:numId w:val="4"/>
         </w:numPr>
+        <w:spacing w:line="360" w:lineRule="auto"/>
         <w:rPr>
           <w:sz w:val="24"/>
           <w:szCs w:val="24"/>
@@ -1254,6 +1760,7 @@
           <w:ilvl w:val="0"/>
           <w:numId w:val="4"/>
         </w:numPr>
+        <w:spacing w:line="360" w:lineRule="auto"/>
         <w:rPr>
           <w:sz w:val="24"/>
           <w:szCs w:val="24"/>
@@ -1277,6 +1784,7 @@
       </w:r>
     </w:p>
     <w:sectPr>
+      <w:footerReference w:type="default" r:id="rId8"/>
       <w:pgSz w:w="12240" w:h="15840"/>
       <w:pgMar w:top="1440" w:right="1440" w:bottom="1440" w:left="1440" w:header="720" w:footer="720" w:gutter="0"/>
       <w:cols w:space="720"/>
@@ -1286,6 +1794,109 @@
 </w:document>
 </file>
 
+<file path=word/endnotes.xml><?xml version="1.0" encoding="utf-8"?>
+<w:endnotes xmlns:wpc="http://schemas.microsoft.com/office/word/2010/wordprocessingCanvas" xmlns:cx="http://schemas.microsoft.com/office/drawing/2014/chartex" xmlns:cx1="http://schemas.microsoft.com/office/drawing/2015/9/8/chartex" xmlns:cx2="http://schemas.microsoft.com/office/drawing/2015/10/21/chartex" xmlns:cx3="http://schemas.microsoft.com/office/drawing/2016/5/9/chartex" xmlns:cx4="http://schemas.microsoft.com/office/drawing/2016/5/10/chartex" xmlns:cx5="http://schemas.microsoft.com/office/drawing/2016/5/11/chartex" xmlns:cx6="http://schemas.microsoft.com/office/drawing/2016/5/12/chartex" xmlns:cx7="http://schemas.microsoft.com/office/drawing/2016/5/13/chartex" xmlns:cx8="http://schemas.microsoft.com/office/drawing/2016/5/14/chartex" xmlns:mc="http://schemas.openxmlformats.org/markup-compatibility/2006" xmlns:aink="http://schemas.microsoft.com/office/drawing/2016/ink" xmlns:am3d="http://schemas.microsoft.com/office/drawing/2017/model3d" xmlns:o="urn:schemas-microsoft-com:office:office" xmlns:r="http://schemas.openxmlformats.org/officeDocument/2006/relationships" xmlns:m="http://schemas.openxmlformats.org/officeDocument/2006/math" xmlns:v="urn:schemas-microsoft-com:vml" xmlns:wp14="http://schemas.microsoft.com/office/word/2010/wordprocessingDrawing" xmlns:wp="http://schemas.openxmlformats.org/drawingml/2006/wordprocessingDrawing" xmlns:w10="urn:schemas-microsoft-com:office:word" xmlns:w="http://schemas.openxmlformats.org/wordprocessingml/2006/main" xmlns:w14="http://schemas.microsoft.com/office/word/2010/wordml" xmlns:w15="http://schemas.microsoft.com/office/word/2012/wordml" xmlns:w16cid="http://schemas.microsoft.com/office/word/2016/wordml/cid" xmlns:w16se="http://schemas.microsoft.com/office/word/2015/wordml/symex" xmlns:wpg="http://schemas.microsoft.com/office/word/2010/wordprocessingGroup" xmlns:wpi="http://schemas.microsoft.com/office/word/2010/wordprocessingInk" xmlns:wne="http://schemas.microsoft.com/office/word/2006/wordml" xmlns:wps="http://schemas.microsoft.com/office/word/2010/wordprocessingShape" mc:Ignorable="w14 w15 w16se w16cid wp14">
+  <w:endnote w:type="separator" w:id="-1">
+    <w:p>
+      <w:pPr>
+        <w:spacing w:after="0" w:line="240" w:lineRule="auto"/>
+      </w:pPr>
+      <w:r>
+        <w:separator/>
+      </w:r>
+    </w:p>
+  </w:endnote>
+  <w:endnote w:type="continuationSeparator" w:id="0">
+    <w:p>
+      <w:pPr>
+        <w:spacing w:after="0" w:line="240" w:lineRule="auto"/>
+      </w:pPr>
+      <w:r>
+        <w:continuationSeparator/>
+      </w:r>
+    </w:p>
+  </w:endnote>
+</w:endnotes>
+</file>
+
+<file path=word/footer1.xml><?xml version="1.0" encoding="utf-8"?>
+<w:ftr xmlns:wpc="http://schemas.microsoft.com/office/word/2010/wordprocessingCanvas" xmlns:cx="http://schemas.microsoft.com/office/drawing/2014/chartex" xmlns:cx1="http://schemas.microsoft.com/office/drawing/2015/9/8/chartex" xmlns:cx2="http://schemas.microsoft.com/office/drawing/2015/10/21/chartex" xmlns:cx3="http://schemas.microsoft.com/office/drawing/2016/5/9/chartex" xmlns:cx4="http://schemas.microsoft.com/office/drawing/2016/5/10/chartex" xmlns:cx5="http://schemas.microsoft.com/office/drawing/2016/5/11/chartex" xmlns:cx6="http://schemas.microsoft.com/office/drawing/2016/5/12/chartex" xmlns:cx7="http://schemas.microsoft.com/office/drawing/2016/5/13/chartex" xmlns:cx8="http://schemas.microsoft.com/office/drawing/2016/5/14/chartex" xmlns:mc="http://schemas.openxmlformats.org/markup-compatibility/2006" xmlns:aink="http://schemas.microsoft.com/office/drawing/2016/ink" xmlns:am3d="http://schemas.microsoft.com/office/drawing/2017/model3d" xmlns:o="urn:schemas-microsoft-com:office:office" xmlns:r="http://schemas.openxmlformats.org/officeDocument/2006/relationships" xmlns:m="http://schemas.openxmlformats.org/officeDocument/2006/math" xmlns:v="urn:schemas-microsoft-com:vml" xmlns:wp14="http://schemas.microsoft.com/office/word/2010/wordprocessingDrawing" xmlns:wp="http://schemas.openxmlformats.org/drawingml/2006/wordprocessingDrawing" xmlns:w10="urn:schemas-microsoft-com:office:word" xmlns:w="http://schemas.openxmlformats.org/wordprocessingml/2006/main" xmlns:w14="http://schemas.microsoft.com/office/word/2010/wordml" xmlns:w15="http://schemas.microsoft.com/office/word/2012/wordml" xmlns:w16cid="http://schemas.microsoft.com/office/word/2016/wordml/cid" xmlns:w16se="http://schemas.microsoft.com/office/word/2015/wordml/symex" xmlns:wpg="http://schemas.microsoft.com/office/word/2010/wordprocessingGroup" xmlns:wpi="http://schemas.microsoft.com/office/word/2010/wordprocessingInk" xmlns:wne="http://schemas.microsoft.com/office/word/2006/wordml" xmlns:wps="http://schemas.microsoft.com/office/word/2010/wordprocessingShape" mc:Ignorable="w14 w15 w16se w16cid wp14">
+  <w:sdt>
+    <w:sdtPr>
+      <w:id w:val="-1886716264"/>
+      <w:docPartObj>
+        <w:docPartGallery w:val="Page Numbers (Bottom of Page)"/>
+        <w:docPartUnique/>
+      </w:docPartObj>
+    </w:sdtPr>
+    <w:sdtEndPr>
+      <w:rPr>
+        <w:noProof/>
+      </w:rPr>
+    </w:sdtEndPr>
+    <w:sdtContent>
+      <w:p>
+        <w:pPr>
+          <w:pStyle w:val="Footer"/>
+          <w:jc w:val="center"/>
+        </w:pPr>
+        <w:r>
+          <w:fldChar w:fldCharType="begin"/>
+        </w:r>
+        <w:r>
+          <w:instrText xml:space="preserve"> PAGE   \* MERGEFORMAT </w:instrText>
+        </w:r>
+        <w:r>
+          <w:fldChar w:fldCharType="separate"/>
+        </w:r>
+        <w:r>
+          <w:rPr>
+            <w:noProof/>
+          </w:rPr>
+          <w:t>2</w:t>
+        </w:r>
+        <w:r>
+          <w:rPr>
+            <w:noProof/>
+          </w:rPr>
+          <w:fldChar w:fldCharType="end"/>
+        </w:r>
+      </w:p>
+    </w:sdtContent>
+  </w:sdt>
+  <w:p>
+    <w:pPr>
+      <w:pStyle w:val="Footer"/>
+    </w:pPr>
+  </w:p>
+</w:ftr>
+</file>
+
+<file path=word/footnotes.xml><?xml version="1.0" encoding="utf-8"?>
+<w:footnotes xmlns:wpc="http://schemas.microsoft.com/office/word/2010/wordprocessingCanvas" xmlns:cx="http://schemas.microsoft.com/office/drawing/2014/chartex" xmlns:cx1="http://schemas.microsoft.com/office/drawing/2015/9/8/chartex" xmlns:cx2="http://schemas.microsoft.com/office/drawing/2015/10/21/chartex" xmlns:cx3="http://schemas.microsoft.com/office/drawing/2016/5/9/chartex" xmlns:cx4="http://schemas.microsoft.com/office/drawing/2016/5/10/chartex" xmlns:cx5="http://schemas.microsoft.com/office/drawing/2016/5/11/chartex" xmlns:cx6="http://schemas.microsoft.com/office/drawing/2016/5/12/chartex" xmlns:cx7="http://schemas.microsoft.com/office/drawing/2016/5/13/chartex" xmlns:cx8="http://schemas.microsoft.com/office/drawing/2016/5/14/chartex" xmlns:mc="http://schemas.openxmlformats.org/markup-compatibility/2006" xmlns:aink="http://schemas.microsoft.com/office/drawing/2016/ink" xmlns:am3d="http://schemas.microsoft.com/office/drawing/2017/model3d" xmlns:o="urn:schemas-microsoft-com:office:office" xmlns:r="http://schemas.openxmlformats.org/officeDocument/2006/relationships" xmlns:m="http://schemas.openxmlformats.org/officeDocument/2006/math" xmlns:v="urn:schemas-microsoft-com:vml" xmlns:wp14="http://schemas.microsoft.com/office/word/2010/wordprocessingDrawing" xmlns:wp="http://schemas.openxmlformats.org/drawingml/2006/wordprocessingDrawing" xmlns:w10="urn:schemas-microsoft-com:office:word" xmlns:w="http://schemas.openxmlformats.org/wordprocessingml/2006/main" xmlns:w14="http://schemas.microsoft.com/office/word/2010/wordml" xmlns:w15="http://schemas.microsoft.com/office/word/2012/wordml" xmlns:w16cid="http://schemas.microsoft.com/office/word/2016/wordml/cid" xmlns:w16se="http://schemas.microsoft.com/office/word/2015/wordml/symex" xmlns:wpg="http://schemas.microsoft.com/office/word/2010/wordprocessingGroup" xmlns:wpi="http://schemas.microsoft.com/office/word/2010/wordprocessingInk" xmlns:wne="http://schemas.microsoft.com/office/word/2006/wordml" xmlns:wps="http://schemas.microsoft.com/office/word/2010/wordprocessingShape" mc:Ignorable="w14 w15 w16se w16cid wp14">
+  <w:footnote w:type="separator" w:id="-1">
+    <w:p>
+      <w:pPr>
+        <w:spacing w:after="0" w:line="240" w:lineRule="auto"/>
+      </w:pPr>
+      <w:r>
+        <w:separator/>
+      </w:r>
+    </w:p>
+  </w:footnote>
+  <w:footnote w:type="continuationSeparator" w:id="0">
+    <w:p>
+      <w:pPr>
+        <w:spacing w:after="0" w:line="240" w:lineRule="auto"/>
+      </w:pPr>
+      <w:r>
+        <w:continuationSeparator/>
+      </w:r>
+    </w:p>
+  </w:footnote>
+</w:footnotes>
+</file>
+
 <file path=word/numbering.xml><?xml version="1.0" encoding="utf-8"?>
 <w:numbering xmlns:wpc="http://schemas.microsoft.com/office/word/2010/wordprocessingCanvas" xmlns:cx="http://schemas.microsoft.com/office/drawing/2014/chartex" xmlns:cx1="http://schemas.microsoft.com/office/drawing/2015/9/8/chartex" xmlns:cx2="http://schemas.microsoft.com/office/drawing/2015/10/21/chartex" xmlns:cx3="http://schemas.microsoft.com/office/drawing/2016/5/9/chartex" xmlns:cx4="http://schemas.microsoft.com/office/drawing/2016/5/10/chartex" xmlns:cx5="http://schemas.microsoft.com/office/drawing/2016/5/11/chartex" xmlns:cx6="http://schemas.microsoft.com/office/drawing/2016/5/12/chartex" xmlns:cx7="http://schemas.microsoft.com/office/drawing/2016/5/13/chartex" xmlns:cx8="http://schemas.microsoft.com/office/drawing/2016/5/14/chartex" xmlns:mc="http://schemas.openxmlformats.org/markup-compatibility/2006" xmlns:aink="http://schemas.microsoft.com/office/drawing/2016/ink" xmlns:am3d="http://schemas.microsoft.com/office/drawing/2017/model3d" xmlns:o="urn:schemas-microsoft-com:office:office" xmlns:r="http://schemas.openxmlformats.org/officeDocument/2006/relationships" xmlns:m="http://schemas.openxmlformats.org/officeDocument/2006/math" xmlns:v="urn:schemas-microsoft-com:vml" xmlns:wp14="http://schemas.microsoft.com/office/word/2010/wordprocessingDrawing" xmlns:wp="http://schemas.openxmlformats.org/drawingml/2006/wordprocessingDrawing" xmlns:w10="urn:schemas-microsoft-com:office:word" xmlns:w="http://schemas.openxmlformats.org/wordprocessingml/2006/main" xmlns:w14="http://schemas.microsoft.com/office/word/2010/wordml" xmlns:w15="http://schemas.microsoft.com/office/word/2012/wordml" xmlns:w16cid="http://schemas.microsoft.com/office/word/2016/wordml/cid" xmlns:w16se="http://schemas.microsoft.com/office/word/2015/wordml/symex" xmlns:wpg="http://schemas.microsoft.com/office/word/2010/wordprocessingGroup" xmlns:wpi="http://schemas.microsoft.com/office/word/2010/wordprocessingInk" xmlns:wne="http://schemas.microsoft.com/office/word/2006/wordml" xmlns:wps="http://schemas.microsoft.com/office/word/2010/wordprocessingShape" mc:Ignorable="w14 w15 w16se w16cid wp14">
   <w:abstractNum w:abstractNumId="0" w15:restartNumberingAfterBreak="0">
@@ -1404,7 +2015,7 @@
   <w:abstractNum w:abstractNumId="1" w15:restartNumberingAfterBreak="0">
     <w:nsid w:val="5EAE0EB3"/>
     <w:multiLevelType w:val="hybridMultilevel"/>
-    <w:tmpl w:val="1BDC127A"/>
+    <w:tmpl w:val="731A420E"/>
     <w:lvl w:ilvl="0" w:tplc="04090001">
       <w:start w:val="1"/>
       <w:numFmt w:val="bullet"/>
@@ -2207,6 +2818,50 @@
       <w:szCs w:val="24"/>
     </w:rPr>
   </w:style>
+  <w:style w:type="paragraph" w:styleId="Header">
+    <w:name w:val="header"/>
+    <w:basedOn w:val="Normal"/>
+    <w:link w:val="HeaderChar"/>
+    <w:uiPriority w:val="99"/>
+    <w:unhideWhenUsed/>
+    <w:rsid w:val="00CA10AA"/>
+    <w:pPr>
+      <w:tabs>
+        <w:tab w:val="center" w:pos="4680"/>
+        <w:tab w:val="right" w:pos="9360"/>
+      </w:tabs>
+      <w:spacing w:after="0" w:line="240" w:lineRule="auto"/>
+    </w:pPr>
+  </w:style>
+  <w:style w:type="character" w:customStyle="1" w:styleId="HeaderChar">
+    <w:name w:val="Header Char"/>
+    <w:basedOn w:val="DefaultParagraphFont"/>
+    <w:link w:val="Header"/>
+    <w:uiPriority w:val="99"/>
+    <w:rsid w:val="00CA10AA"/>
+  </w:style>
+  <w:style w:type="paragraph" w:styleId="Footer">
+    <w:name w:val="footer"/>
+    <w:basedOn w:val="Normal"/>
+    <w:link w:val="FooterChar"/>
+    <w:uiPriority w:val="99"/>
+    <w:unhideWhenUsed/>
+    <w:rsid w:val="00CA10AA"/>
+    <w:pPr>
+      <w:tabs>
+        <w:tab w:val="center" w:pos="4680"/>
+        <w:tab w:val="right" w:pos="9360"/>
+      </w:tabs>
+      <w:spacing w:after="0" w:line="240" w:lineRule="auto"/>
+    </w:pPr>
+  </w:style>
+  <w:style w:type="character" w:customStyle="1" w:styleId="FooterChar">
+    <w:name w:val="Footer Char"/>
+    <w:basedOn w:val="DefaultParagraphFont"/>
+    <w:link w:val="Footer"/>
+    <w:uiPriority w:val="99"/>
+    <w:rsid w:val="00CA10AA"/>
+  </w:style>
 </w:styles>
 </file>
 

</xml_diff>

<commit_message>
House of Quality draft
</commit_message>
<xml_diff>
--- a/senior_design_paper.docx
+++ b/senior_design_paper.docx
@@ -427,7 +427,7 @@
           <w:sz w:val="28"/>
           <w:szCs w:val="26"/>
         </w:rPr>
-        <w:t>[PLACEHOLDER]</w:t>
+        <w:t>sandygcline@knights.ucf.edu</w:t>
       </w:r>
     </w:p>
     <w:p>
@@ -1097,16 +1097,7 @@
           <w:sz w:val="24"/>
           <w:szCs w:val="24"/>
         </w:rPr>
-        <w:t>lb</w:t>
-      </w:r>
-      <w:bookmarkStart w:id="0" w:name="_GoBack"/>
-      <w:bookmarkEnd w:id="0"/>
-      <w:r>
-        <w:rPr>
-          <w:sz w:val="24"/>
-          <w:szCs w:val="24"/>
-        </w:rPr>
-        <w:t>s</w:t>
+        <w:t>lbs</w:t>
       </w:r>
       <w:proofErr w:type="spellEnd"/>
       <w:r>
@@ -1332,13 +1323,1333 @@
           <w:szCs w:val="24"/>
         </w:rPr>
       </w:pPr>
-      <w:r>
-        <w:rPr>
-          <w:sz w:val="24"/>
-          <w:szCs w:val="24"/>
-        </w:rPr>
+    </w:p>
+    <w:p>
+      <w:pPr>
+        <w:spacing w:line="360" w:lineRule="auto"/>
+        <w:rPr>
+          <w:sz w:val="24"/>
+          <w:szCs w:val="24"/>
+        </w:rPr>
+      </w:pPr>
+    </w:p>
+    <w:p>
+      <w:pPr>
+        <w:spacing w:line="360" w:lineRule="auto"/>
+        <w:rPr>
+          <w:sz w:val="24"/>
+          <w:szCs w:val="24"/>
+        </w:rPr>
+      </w:pPr>
+    </w:p>
+    <w:p>
+      <w:pPr>
+        <w:spacing w:line="360" w:lineRule="auto"/>
+        <w:rPr>
+          <w:sz w:val="24"/>
+          <w:szCs w:val="24"/>
+        </w:rPr>
+      </w:pPr>
+    </w:p>
+    <w:p>
+      <w:pPr>
+        <w:spacing w:line="360" w:lineRule="auto"/>
+        <w:rPr>
+          <w:sz w:val="24"/>
+          <w:szCs w:val="24"/>
+        </w:rPr>
+      </w:pPr>
+    </w:p>
+    <w:p>
+      <w:pPr>
+        <w:spacing w:line="360" w:lineRule="auto"/>
+        <w:rPr>
+          <w:sz w:val="24"/>
+          <w:szCs w:val="24"/>
+        </w:rPr>
+      </w:pPr>
+      <w:r>
+        <w:rPr>
+          <w:sz w:val="24"/>
+          <w:szCs w:val="24"/>
+        </w:rPr>
+        <w:lastRenderedPageBreak/>
         <w:t>HOUSE OF QUALITY</w:t>
       </w:r>
+    </w:p>
+    <w:p>
+      <w:pPr>
+        <w:spacing w:line="360" w:lineRule="auto"/>
+        <w:rPr>
+          <w:sz w:val="24"/>
+          <w:szCs w:val="24"/>
+        </w:rPr>
+      </w:pPr>
+      <w:r>
+        <w:rPr>
+          <w:sz w:val="24"/>
+          <w:szCs w:val="24"/>
+        </w:rPr>
+        <w:t>When building the product and meeting the requirements, we must decide what requirements go with each other and against each other. Listed below is a graph where we measure each of these values with respect to each other.</w:t>
+      </w:r>
+    </w:p>
+    <w:p>
+      <w:pPr>
+        <w:rPr>
+          <w:sz w:val="24"/>
+          <w:szCs w:val="24"/>
+        </w:rPr>
+      </w:pPr>
+    </w:p>
+    <w:p>
+      <w:pPr>
+        <w:rPr>
+          <w:rFonts w:ascii="Segoe UI Symbol" w:hAnsi="Segoe UI Symbol"/>
+          <w:sz w:val="24"/>
+          <w:szCs w:val="24"/>
+        </w:rPr>
+      </w:pPr>
+    </w:p>
+    <w:tbl>
+      <w:tblPr>
+        <w:tblStyle w:val="TableGrid"/>
+        <w:tblW w:w="0" w:type="auto"/>
+        <w:tblLook w:val="04A0" w:firstRow="1" w:lastRow="0" w:firstColumn="1" w:lastColumn="0" w:noHBand="0" w:noVBand="1"/>
+      </w:tblPr>
+      <w:tblGrid>
+        <w:gridCol w:w="1464"/>
+        <w:gridCol w:w="1104"/>
+        <w:gridCol w:w="1479"/>
+        <w:gridCol w:w="1393"/>
+        <w:gridCol w:w="1303"/>
+        <w:gridCol w:w="1297"/>
+        <w:gridCol w:w="1245"/>
+      </w:tblGrid>
+      <w:tr>
+        <w:trPr>
+          <w:trHeight w:val="723"/>
+        </w:trPr>
+        <w:tc>
+          <w:tcPr>
+            <w:tcW w:w="1464" w:type="dxa"/>
+            <w:tcBorders>
+              <w:bottom w:val="nil"/>
+              <w:right w:val="nil"/>
+            </w:tcBorders>
+          </w:tcPr>
+          <w:p>
+            <w:pPr>
+              <w:rPr>
+                <w:sz w:val="24"/>
+                <w:szCs w:val="24"/>
+              </w:rPr>
+            </w:pPr>
+          </w:p>
+        </w:tc>
+        <w:tc>
+          <w:tcPr>
+            <w:tcW w:w="1104" w:type="dxa"/>
+            <w:tcBorders>
+              <w:left w:val="nil"/>
+              <w:bottom w:val="nil"/>
+            </w:tcBorders>
+          </w:tcPr>
+          <w:p>
+            <w:pPr>
+              <w:rPr>
+                <w:sz w:val="24"/>
+                <w:szCs w:val="24"/>
+              </w:rPr>
+            </w:pPr>
+          </w:p>
+        </w:tc>
+        <w:tc>
+          <w:tcPr>
+            <w:tcW w:w="1479" w:type="dxa"/>
+          </w:tcPr>
+          <w:p>
+            <w:pPr>
+              <w:rPr>
+                <w:sz w:val="24"/>
+                <w:szCs w:val="24"/>
+              </w:rPr>
+            </w:pPr>
+            <w:r>
+              <w:rPr>
+                <w:sz w:val="24"/>
+                <w:szCs w:val="24"/>
+              </w:rPr>
+              <w:t>Dimensions</w:t>
+            </w:r>
+          </w:p>
+        </w:tc>
+        <w:tc>
+          <w:tcPr>
+            <w:tcW w:w="1393" w:type="dxa"/>
+          </w:tcPr>
+          <w:p>
+            <w:pPr>
+              <w:rPr>
+                <w:sz w:val="24"/>
+                <w:szCs w:val="24"/>
+              </w:rPr>
+            </w:pPr>
+            <w:r>
+              <w:rPr>
+                <w:sz w:val="24"/>
+                <w:szCs w:val="24"/>
+              </w:rPr>
+              <w:t>Accuracy</w:t>
+            </w:r>
+          </w:p>
+        </w:tc>
+        <w:tc>
+          <w:tcPr>
+            <w:tcW w:w="1303" w:type="dxa"/>
+          </w:tcPr>
+          <w:p>
+            <w:pPr>
+              <w:rPr>
+                <w:sz w:val="24"/>
+                <w:szCs w:val="24"/>
+              </w:rPr>
+            </w:pPr>
+            <w:r>
+              <w:rPr>
+                <w:sz w:val="24"/>
+                <w:szCs w:val="24"/>
+              </w:rPr>
+              <w:t>Range</w:t>
+            </w:r>
+          </w:p>
+        </w:tc>
+        <w:tc>
+          <w:tcPr>
+            <w:tcW w:w="1297" w:type="dxa"/>
+          </w:tcPr>
+          <w:p>
+            <w:pPr>
+              <w:rPr>
+                <w:sz w:val="24"/>
+                <w:szCs w:val="24"/>
+              </w:rPr>
+            </w:pPr>
+            <w:r>
+              <w:rPr>
+                <w:sz w:val="24"/>
+                <w:szCs w:val="24"/>
+              </w:rPr>
+              <w:t>Install time</w:t>
+            </w:r>
+          </w:p>
+        </w:tc>
+        <w:tc>
+          <w:tcPr>
+            <w:tcW w:w="1245" w:type="dxa"/>
+          </w:tcPr>
+          <w:p>
+            <w:pPr>
+              <w:rPr>
+                <w:sz w:val="24"/>
+                <w:szCs w:val="24"/>
+              </w:rPr>
+            </w:pPr>
+            <w:r>
+              <w:rPr>
+                <w:sz w:val="24"/>
+                <w:szCs w:val="24"/>
+              </w:rPr>
+              <w:t>Cost</w:t>
+            </w:r>
+          </w:p>
+        </w:tc>
+      </w:tr>
+      <w:tr>
+        <w:trPr>
+          <w:trHeight w:val="723"/>
+        </w:trPr>
+        <w:tc>
+          <w:tcPr>
+            <w:tcW w:w="1464" w:type="dxa"/>
+            <w:tcBorders>
+              <w:top w:val="nil"/>
+              <w:right w:val="nil"/>
+            </w:tcBorders>
+          </w:tcPr>
+          <w:p>
+            <w:pPr>
+              <w:rPr>
+                <w:sz w:val="24"/>
+                <w:szCs w:val="24"/>
+              </w:rPr>
+            </w:pPr>
+          </w:p>
+        </w:tc>
+        <w:tc>
+          <w:tcPr>
+            <w:tcW w:w="1104" w:type="dxa"/>
+            <w:tcBorders>
+              <w:top w:val="nil"/>
+              <w:left w:val="nil"/>
+            </w:tcBorders>
+          </w:tcPr>
+          <w:p>
+            <w:pPr>
+              <w:rPr>
+                <w:sz w:val="24"/>
+                <w:szCs w:val="24"/>
+              </w:rPr>
+            </w:pPr>
+          </w:p>
+        </w:tc>
+        <w:tc>
+          <w:tcPr>
+            <w:tcW w:w="1479" w:type="dxa"/>
+          </w:tcPr>
+          <w:p>
+            <w:pPr>
+              <w:rPr>
+                <w:sz w:val="24"/>
+                <w:szCs w:val="24"/>
+              </w:rPr>
+            </w:pPr>
+            <w:r>
+              <w:rPr>
+                <w:sz w:val="24"/>
+                <w:szCs w:val="24"/>
+              </w:rPr>
+              <w:t>-</w:t>
+            </w:r>
+          </w:p>
+        </w:tc>
+        <w:tc>
+          <w:tcPr>
+            <w:tcW w:w="1393" w:type="dxa"/>
+          </w:tcPr>
+          <w:p>
+            <w:pPr>
+              <w:rPr>
+                <w:sz w:val="24"/>
+                <w:szCs w:val="24"/>
+              </w:rPr>
+            </w:pPr>
+            <w:r>
+              <w:rPr>
+                <w:sz w:val="24"/>
+                <w:szCs w:val="24"/>
+              </w:rPr>
+              <w:t>+</w:t>
+            </w:r>
+          </w:p>
+        </w:tc>
+        <w:tc>
+          <w:tcPr>
+            <w:tcW w:w="1303" w:type="dxa"/>
+          </w:tcPr>
+          <w:p>
+            <w:pPr>
+              <w:rPr>
+                <w:sz w:val="24"/>
+                <w:szCs w:val="24"/>
+              </w:rPr>
+            </w:pPr>
+            <w:r>
+              <w:rPr>
+                <w:sz w:val="24"/>
+                <w:szCs w:val="24"/>
+              </w:rPr>
+              <w:t>+</w:t>
+            </w:r>
+          </w:p>
+        </w:tc>
+        <w:tc>
+          <w:tcPr>
+            <w:tcW w:w="1297" w:type="dxa"/>
+          </w:tcPr>
+          <w:p>
+            <w:pPr>
+              <w:rPr>
+                <w:sz w:val="24"/>
+                <w:szCs w:val="24"/>
+              </w:rPr>
+            </w:pPr>
+            <w:r>
+              <w:rPr>
+                <w:sz w:val="24"/>
+                <w:szCs w:val="24"/>
+              </w:rPr>
+              <w:t>-</w:t>
+            </w:r>
+          </w:p>
+        </w:tc>
+        <w:tc>
+          <w:tcPr>
+            <w:tcW w:w="1245" w:type="dxa"/>
+          </w:tcPr>
+          <w:p>
+            <w:pPr>
+              <w:rPr>
+                <w:sz w:val="24"/>
+                <w:szCs w:val="24"/>
+              </w:rPr>
+            </w:pPr>
+            <w:r>
+              <w:rPr>
+                <w:sz w:val="24"/>
+                <w:szCs w:val="24"/>
+              </w:rPr>
+              <w:t>-</w:t>
+            </w:r>
+          </w:p>
+        </w:tc>
+      </w:tr>
+      <w:tr>
+        <w:trPr>
+          <w:trHeight w:val="755"/>
+        </w:trPr>
+        <w:tc>
+          <w:tcPr>
+            <w:tcW w:w="1464" w:type="dxa"/>
+          </w:tcPr>
+          <w:p>
+            <w:pPr>
+              <w:rPr>
+                <w:sz w:val="24"/>
+                <w:szCs w:val="24"/>
+              </w:rPr>
+            </w:pPr>
+            <w:r>
+              <w:rPr>
+                <w:sz w:val="24"/>
+                <w:szCs w:val="24"/>
+              </w:rPr>
+              <w:t>Portability</w:t>
+            </w:r>
+          </w:p>
+        </w:tc>
+        <w:tc>
+          <w:tcPr>
+            <w:tcW w:w="1104" w:type="dxa"/>
+          </w:tcPr>
+          <w:p>
+            <w:pPr>
+              <w:rPr>
+                <w:sz w:val="24"/>
+                <w:szCs w:val="24"/>
+              </w:rPr>
+            </w:pPr>
+            <w:r>
+              <w:rPr>
+                <w:sz w:val="24"/>
+                <w:szCs w:val="24"/>
+              </w:rPr>
+              <w:t>+</w:t>
+            </w:r>
+          </w:p>
+        </w:tc>
+        <w:tc>
+          <w:tcPr>
+            <w:tcW w:w="1479" w:type="dxa"/>
+          </w:tcPr>
+          <w:p>
+            <w:pPr>
+              <w:rPr>
+                <w:sz w:val="24"/>
+                <w:szCs w:val="24"/>
+              </w:rPr>
+            </w:pPr>
+            <w:r>
+              <w:rPr>
+                <w:rFonts w:ascii="Arial" w:hAnsi="Arial" w:cs="Arial"/>
+                <w:color w:val="222222"/>
+                <w:shd w:val="clear" w:color="auto" w:fill="FFFFFF"/>
+              </w:rPr>
+              <w:t>↑</w:t>
+            </w:r>
+          </w:p>
+        </w:tc>
+        <w:tc>
+          <w:tcPr>
+            <w:tcW w:w="1393" w:type="dxa"/>
+          </w:tcPr>
+          <w:p>
+            <w:pPr>
+              <w:rPr>
+                <w:sz w:val="24"/>
+                <w:szCs w:val="24"/>
+              </w:rPr>
+            </w:pPr>
+          </w:p>
+        </w:tc>
+        <w:tc>
+          <w:tcPr>
+            <w:tcW w:w="1303" w:type="dxa"/>
+          </w:tcPr>
+          <w:p>
+            <w:pPr>
+              <w:rPr>
+                <w:sz w:val="24"/>
+                <w:szCs w:val="24"/>
+              </w:rPr>
+            </w:pPr>
+          </w:p>
+        </w:tc>
+        <w:tc>
+          <w:tcPr>
+            <w:tcW w:w="1297" w:type="dxa"/>
+          </w:tcPr>
+          <w:p>
+            <w:pPr>
+              <w:rPr>
+                <w:sz w:val="24"/>
+                <w:szCs w:val="24"/>
+              </w:rPr>
+            </w:pPr>
+            <w:r>
+              <w:rPr>
+                <w:rFonts w:ascii="Arial" w:hAnsi="Arial" w:cs="Arial"/>
+                <w:color w:val="222222"/>
+                <w:shd w:val="clear" w:color="auto" w:fill="FFFFFF"/>
+              </w:rPr>
+              <w:t>↑</w:t>
+            </w:r>
+          </w:p>
+        </w:tc>
+        <w:tc>
+          <w:tcPr>
+            <w:tcW w:w="1245" w:type="dxa"/>
+          </w:tcPr>
+          <w:p>
+            <w:pPr>
+              <w:rPr>
+                <w:sz w:val="24"/>
+                <w:szCs w:val="24"/>
+              </w:rPr>
+            </w:pPr>
+            <w:r>
+              <w:rPr>
+                <w:rFonts w:ascii="Arial" w:hAnsi="Arial" w:cs="Arial"/>
+                <w:color w:val="222222"/>
+                <w:shd w:val="clear" w:color="auto" w:fill="FFFFFF"/>
+              </w:rPr>
+              <w:t>↑</w:t>
+            </w:r>
+          </w:p>
+        </w:tc>
+      </w:tr>
+      <w:tr>
+        <w:trPr>
+          <w:trHeight w:val="723"/>
+        </w:trPr>
+        <w:tc>
+          <w:tcPr>
+            <w:tcW w:w="1464" w:type="dxa"/>
+          </w:tcPr>
+          <w:p>
+            <w:pPr>
+              <w:rPr>
+                <w:sz w:val="24"/>
+                <w:szCs w:val="24"/>
+              </w:rPr>
+            </w:pPr>
+            <w:r>
+              <w:rPr>
+                <w:sz w:val="24"/>
+                <w:szCs w:val="24"/>
+              </w:rPr>
+              <w:t>Power</w:t>
+            </w:r>
+          </w:p>
+        </w:tc>
+        <w:tc>
+          <w:tcPr>
+            <w:tcW w:w="1104" w:type="dxa"/>
+          </w:tcPr>
+          <w:p>
+            <w:pPr>
+              <w:rPr>
+                <w:sz w:val="24"/>
+                <w:szCs w:val="24"/>
+              </w:rPr>
+            </w:pPr>
+            <w:r>
+              <w:rPr>
+                <w:sz w:val="24"/>
+                <w:szCs w:val="24"/>
+              </w:rPr>
+              <w:t>-</w:t>
+            </w:r>
+          </w:p>
+        </w:tc>
+        <w:tc>
+          <w:tcPr>
+            <w:tcW w:w="1479" w:type="dxa"/>
+          </w:tcPr>
+          <w:p>
+            <w:pPr>
+              <w:rPr>
+                <w:sz w:val="24"/>
+                <w:szCs w:val="24"/>
+              </w:rPr>
+            </w:pPr>
+            <w:r>
+              <w:rPr>
+                <w:rFonts w:ascii="Arial" w:hAnsi="Arial" w:cs="Arial"/>
+                <w:color w:val="222222"/>
+                <w:shd w:val="clear" w:color="auto" w:fill="FFFFFF"/>
+              </w:rPr>
+              <w:t>↓</w:t>
+            </w:r>
+          </w:p>
+        </w:tc>
+        <w:tc>
+          <w:tcPr>
+            <w:tcW w:w="1393" w:type="dxa"/>
+          </w:tcPr>
+          <w:p>
+            <w:pPr>
+              <w:rPr>
+                <w:sz w:val="24"/>
+                <w:szCs w:val="24"/>
+              </w:rPr>
+            </w:pPr>
+            <w:r>
+              <w:rPr>
+                <w:rFonts w:ascii="Arial" w:hAnsi="Arial" w:cs="Arial"/>
+                <w:color w:val="222222"/>
+                <w:shd w:val="clear" w:color="auto" w:fill="FFFFFF"/>
+              </w:rPr>
+              <w:t>↓</w:t>
+            </w:r>
+          </w:p>
+        </w:tc>
+        <w:tc>
+          <w:tcPr>
+            <w:tcW w:w="1303" w:type="dxa"/>
+          </w:tcPr>
+          <w:p>
+            <w:pPr>
+              <w:rPr>
+                <w:sz w:val="24"/>
+                <w:szCs w:val="24"/>
+              </w:rPr>
+            </w:pPr>
+            <w:r>
+              <w:rPr>
+                <w:rFonts w:ascii="Arial" w:hAnsi="Arial" w:cs="Arial"/>
+                <w:color w:val="222222"/>
+                <w:shd w:val="clear" w:color="auto" w:fill="FFFFFF"/>
+              </w:rPr>
+              <w:t>↑</w:t>
+            </w:r>
+          </w:p>
+        </w:tc>
+        <w:tc>
+          <w:tcPr>
+            <w:tcW w:w="1297" w:type="dxa"/>
+          </w:tcPr>
+          <w:p>
+            <w:pPr>
+              <w:rPr>
+                <w:sz w:val="24"/>
+                <w:szCs w:val="24"/>
+              </w:rPr>
+            </w:pPr>
+          </w:p>
+        </w:tc>
+        <w:tc>
+          <w:tcPr>
+            <w:tcW w:w="1245" w:type="dxa"/>
+          </w:tcPr>
+          <w:p>
+            <w:pPr>
+              <w:rPr>
+                <w:sz w:val="24"/>
+                <w:szCs w:val="24"/>
+              </w:rPr>
+            </w:pPr>
+            <w:r>
+              <w:rPr>
+                <w:rFonts w:ascii="Arial" w:hAnsi="Arial" w:cs="Arial"/>
+                <w:color w:val="222222"/>
+                <w:shd w:val="clear" w:color="auto" w:fill="FFFFFF"/>
+              </w:rPr>
+              <w:t>↓</w:t>
+            </w:r>
+          </w:p>
+        </w:tc>
+      </w:tr>
+      <w:tr>
+        <w:trPr>
+          <w:trHeight w:val="723"/>
+        </w:trPr>
+        <w:tc>
+          <w:tcPr>
+            <w:tcW w:w="1464" w:type="dxa"/>
+          </w:tcPr>
+          <w:p>
+            <w:pPr>
+              <w:rPr>
+                <w:sz w:val="24"/>
+                <w:szCs w:val="24"/>
+              </w:rPr>
+            </w:pPr>
+            <w:r>
+              <w:rPr>
+                <w:sz w:val="24"/>
+                <w:szCs w:val="24"/>
+              </w:rPr>
+              <w:t>Installation</w:t>
+            </w:r>
+          </w:p>
+        </w:tc>
+        <w:tc>
+          <w:tcPr>
+            <w:tcW w:w="1104" w:type="dxa"/>
+          </w:tcPr>
+          <w:p>
+            <w:pPr>
+              <w:rPr>
+                <w:sz w:val="24"/>
+                <w:szCs w:val="24"/>
+              </w:rPr>
+            </w:pPr>
+            <w:r>
+              <w:rPr>
+                <w:sz w:val="24"/>
+                <w:szCs w:val="24"/>
+              </w:rPr>
+              <w:t>+</w:t>
+            </w:r>
+          </w:p>
+        </w:tc>
+        <w:tc>
+          <w:tcPr>
+            <w:tcW w:w="1479" w:type="dxa"/>
+          </w:tcPr>
+          <w:p>
+            <w:pPr>
+              <w:rPr>
+                <w:sz w:val="24"/>
+                <w:szCs w:val="24"/>
+              </w:rPr>
+            </w:pPr>
+            <w:r>
+              <w:rPr>
+                <w:rFonts w:ascii="Arial" w:hAnsi="Arial" w:cs="Arial"/>
+                <w:color w:val="222222"/>
+                <w:shd w:val="clear" w:color="auto" w:fill="FFFFFF"/>
+              </w:rPr>
+              <w:t>↑</w:t>
+            </w:r>
+          </w:p>
+        </w:tc>
+        <w:tc>
+          <w:tcPr>
+            <w:tcW w:w="1393" w:type="dxa"/>
+          </w:tcPr>
+          <w:p>
+            <w:pPr>
+              <w:rPr>
+                <w:sz w:val="24"/>
+                <w:szCs w:val="24"/>
+              </w:rPr>
+            </w:pPr>
+          </w:p>
+        </w:tc>
+        <w:tc>
+          <w:tcPr>
+            <w:tcW w:w="1303" w:type="dxa"/>
+          </w:tcPr>
+          <w:p>
+            <w:pPr>
+              <w:rPr>
+                <w:sz w:val="24"/>
+                <w:szCs w:val="24"/>
+              </w:rPr>
+            </w:pPr>
+          </w:p>
+        </w:tc>
+        <w:tc>
+          <w:tcPr>
+            <w:tcW w:w="1297" w:type="dxa"/>
+          </w:tcPr>
+          <w:p>
+            <w:pPr>
+              <w:rPr>
+                <w:sz w:val="24"/>
+                <w:szCs w:val="24"/>
+              </w:rPr>
+            </w:pPr>
+            <w:r>
+              <w:rPr>
+                <w:rFonts w:ascii="Arial" w:hAnsi="Arial" w:cs="Arial"/>
+                <w:color w:val="222222"/>
+                <w:shd w:val="clear" w:color="auto" w:fill="FFFFFF"/>
+              </w:rPr>
+              <w:t>↑ ↑</w:t>
+            </w:r>
+          </w:p>
+        </w:tc>
+        <w:tc>
+          <w:tcPr>
+            <w:tcW w:w="1245" w:type="dxa"/>
+          </w:tcPr>
+          <w:p>
+            <w:pPr>
+              <w:rPr>
+                <w:sz w:val="24"/>
+                <w:szCs w:val="24"/>
+              </w:rPr>
+            </w:pPr>
+          </w:p>
+        </w:tc>
+      </w:tr>
+      <w:tr>
+        <w:trPr>
+          <w:trHeight w:val="723"/>
+        </w:trPr>
+        <w:tc>
+          <w:tcPr>
+            <w:tcW w:w="1464" w:type="dxa"/>
+          </w:tcPr>
+          <w:p>
+            <w:pPr>
+              <w:rPr>
+                <w:sz w:val="24"/>
+                <w:szCs w:val="24"/>
+              </w:rPr>
+            </w:pPr>
+            <w:r>
+              <w:rPr>
+                <w:sz w:val="24"/>
+                <w:szCs w:val="24"/>
+              </w:rPr>
+              <w:t>Cost</w:t>
+            </w:r>
+          </w:p>
+        </w:tc>
+        <w:tc>
+          <w:tcPr>
+            <w:tcW w:w="1104" w:type="dxa"/>
+          </w:tcPr>
+          <w:p>
+            <w:pPr>
+              <w:rPr>
+                <w:sz w:val="24"/>
+                <w:szCs w:val="24"/>
+              </w:rPr>
+            </w:pPr>
+            <w:r>
+              <w:rPr>
+                <w:sz w:val="24"/>
+                <w:szCs w:val="24"/>
+              </w:rPr>
+              <w:t>-</w:t>
+            </w:r>
+          </w:p>
+        </w:tc>
+        <w:tc>
+          <w:tcPr>
+            <w:tcW w:w="1479" w:type="dxa"/>
+          </w:tcPr>
+          <w:p>
+            <w:pPr>
+              <w:rPr>
+                <w:sz w:val="24"/>
+                <w:szCs w:val="24"/>
+              </w:rPr>
+            </w:pPr>
+            <w:r>
+              <w:rPr>
+                <w:rFonts w:ascii="Arial" w:hAnsi="Arial" w:cs="Arial"/>
+                <w:color w:val="222222"/>
+                <w:shd w:val="clear" w:color="auto" w:fill="FFFFFF"/>
+              </w:rPr>
+              <w:t>↓</w:t>
+            </w:r>
+          </w:p>
+        </w:tc>
+        <w:tc>
+          <w:tcPr>
+            <w:tcW w:w="1393" w:type="dxa"/>
+          </w:tcPr>
+          <w:p>
+            <w:pPr>
+              <w:rPr>
+                <w:sz w:val="24"/>
+                <w:szCs w:val="24"/>
+              </w:rPr>
+            </w:pPr>
+            <w:r>
+              <w:rPr>
+                <w:rFonts w:ascii="Arial" w:hAnsi="Arial" w:cs="Arial"/>
+                <w:color w:val="222222"/>
+                <w:shd w:val="clear" w:color="auto" w:fill="FFFFFF"/>
+              </w:rPr>
+              <w:t>↓↓</w:t>
+            </w:r>
+          </w:p>
+        </w:tc>
+        <w:tc>
+          <w:tcPr>
+            <w:tcW w:w="1303" w:type="dxa"/>
+          </w:tcPr>
+          <w:p>
+            <w:pPr>
+              <w:rPr>
+                <w:sz w:val="24"/>
+                <w:szCs w:val="24"/>
+              </w:rPr>
+            </w:pPr>
+            <w:r>
+              <w:rPr>
+                <w:rFonts w:ascii="Arial" w:hAnsi="Arial" w:cs="Arial"/>
+                <w:color w:val="222222"/>
+                <w:shd w:val="clear" w:color="auto" w:fill="FFFFFF"/>
+              </w:rPr>
+              <w:t>↓</w:t>
+            </w:r>
+          </w:p>
+        </w:tc>
+        <w:tc>
+          <w:tcPr>
+            <w:tcW w:w="1297" w:type="dxa"/>
+          </w:tcPr>
+          <w:p>
+            <w:pPr>
+              <w:rPr>
+                <w:sz w:val="24"/>
+                <w:szCs w:val="24"/>
+              </w:rPr>
+            </w:pPr>
+          </w:p>
+        </w:tc>
+        <w:tc>
+          <w:tcPr>
+            <w:tcW w:w="1245" w:type="dxa"/>
+          </w:tcPr>
+          <w:p>
+            <w:pPr>
+              <w:rPr>
+                <w:sz w:val="24"/>
+                <w:szCs w:val="24"/>
+              </w:rPr>
+            </w:pPr>
+            <w:r>
+              <w:rPr>
+                <w:rFonts w:ascii="Arial" w:hAnsi="Arial" w:cs="Arial"/>
+                <w:color w:val="222222"/>
+                <w:shd w:val="clear" w:color="auto" w:fill="FFFFFF"/>
+              </w:rPr>
+              <w:t>↑ ↑</w:t>
+            </w:r>
+          </w:p>
+        </w:tc>
+      </w:tr>
+    </w:tbl>
+    <w:p>
+      <w:pPr>
+        <w:rPr>
+          <w:sz w:val="24"/>
+          <w:szCs w:val="24"/>
+        </w:rPr>
+      </w:pPr>
+    </w:p>
+    <w:p>
+      <w:pPr>
+        <w:spacing w:line="360" w:lineRule="auto"/>
+        <w:jc w:val="center"/>
+        <w:rPr>
+          <w:sz w:val="24"/>
+          <w:szCs w:val="24"/>
+        </w:rPr>
+      </w:pPr>
+      <w:r>
+        <w:rPr>
+          <w:noProof/>
+          <w:sz w:val="24"/>
+          <w:szCs w:val="24"/>
+        </w:rPr>
+        <mc:AlternateContent>
+          <mc:Choice Requires="wps">
+            <w:drawing>
+              <wp:anchor distT="0" distB="0" distL="114300" distR="114300" simplePos="0" relativeHeight="251660288" behindDoc="0" locked="0" layoutInCell="1" allowOverlap="1" wp14:anchorId="623FA725" wp14:editId="3315F301">
+                <wp:simplePos x="0" y="0"/>
+                <wp:positionH relativeFrom="column">
+                  <wp:posOffset>1367624</wp:posOffset>
+                </wp:positionH>
+                <wp:positionV relativeFrom="paragraph">
+                  <wp:posOffset>288013</wp:posOffset>
+                </wp:positionV>
+                <wp:extent cx="3180301" cy="2496709"/>
+                <wp:effectExtent l="19050" t="19050" r="20320" b="18415"/>
+                <wp:wrapNone/>
+                <wp:docPr id="2" name="Rectangle 2"/>
+                <wp:cNvGraphicFramePr/>
+                <a:graphic xmlns:a="http://schemas.openxmlformats.org/drawingml/2006/main">
+                  <a:graphicData uri="http://schemas.microsoft.com/office/word/2010/wordprocessingShape">
+                    <wps:wsp>
+                      <wps:cNvSpPr/>
+                      <wps:spPr>
+                        <a:xfrm>
+                          <a:off x="0" y="0"/>
+                          <a:ext cx="3180301" cy="2496709"/>
+                        </a:xfrm>
+                        <a:prstGeom prst="rect">
+                          <a:avLst/>
+                        </a:prstGeom>
+                        <a:noFill/>
+                        <a:ln w="28575"/>
+                      </wps:spPr>
+                      <wps:style>
+                        <a:lnRef idx="2">
+                          <a:schemeClr val="accent1">
+                            <a:shade val="50000"/>
+                          </a:schemeClr>
+                        </a:lnRef>
+                        <a:fillRef idx="1">
+                          <a:schemeClr val="accent1"/>
+                        </a:fillRef>
+                        <a:effectRef idx="0">
+                          <a:schemeClr val="accent1"/>
+                        </a:effectRef>
+                        <a:fontRef idx="minor">
+                          <a:schemeClr val="lt1"/>
+                        </a:fontRef>
+                      </wps:style>
+                      <wps:bodyPr rot="0" spcFirstLastPara="0" vertOverflow="overflow" horzOverflow="overflow" vert="horz" wrap="square" lIns="91440" tIns="45720" rIns="91440" bIns="45720" numCol="1" spcCol="0" rtlCol="0" fromWordArt="0" anchor="ctr" anchorCtr="0" forceAA="0" compatLnSpc="1">
+                        <a:prstTxWarp prst="textNoShape">
+                          <a:avLst/>
+                        </a:prstTxWarp>
+                        <a:noAutofit/>
+                      </wps:bodyPr>
+                    </wps:wsp>
+                  </a:graphicData>
+                </a:graphic>
+                <wp14:sizeRelH relativeFrom="margin">
+                  <wp14:pctWidth>0</wp14:pctWidth>
+                </wp14:sizeRelH>
+                <wp14:sizeRelV relativeFrom="margin">
+                  <wp14:pctHeight>0</wp14:pctHeight>
+                </wp14:sizeRelV>
+              </wp:anchor>
+            </w:drawing>
+          </mc:Choice>
+          <mc:Fallback>
+            <w:pict>
+              <v:rect w14:anchorId="37A09284" id="Rectangle 2" o:spid="_x0000_s1026" style="position:absolute;margin-left:107.7pt;margin-top:22.7pt;width:250.4pt;height:196.6pt;z-index:251660288;visibility:visible;mso-wrap-style:square;mso-width-percent:0;mso-height-percent:0;mso-wrap-distance-left:9pt;mso-wrap-distance-top:0;mso-wrap-distance-right:9pt;mso-wrap-distance-bottom:0;mso-position-horizontal:absolute;mso-position-horizontal-relative:text;mso-position-vertical:absolute;mso-position-vertical-relative:text;mso-width-percent:0;mso-height-percent:0;mso-width-relative:margin;mso-height-relative:margin;v-text-anchor:middle" o:gfxdata="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" filled="f" strokecolor="#1f4d78 [1604]" strokeweight="2.25pt"/>
+            </w:pict>
+          </mc:Fallback>
+        </mc:AlternateContent>
+      </w:r>
+      <w:r>
+        <w:rPr>
+          <w:sz w:val="24"/>
+          <w:szCs w:val="24"/>
+        </w:rPr>
+        <w:t xml:space="preserve"> </w:t>
+      </w:r>
+      <w:r>
+        <w:rPr>
+          <w:sz w:val="24"/>
+          <w:szCs w:val="24"/>
+        </w:rPr>
+        <w:t>LEGEND</w:t>
+      </w:r>
+      <w:bookmarkStart w:id="0" w:name="_GoBack"/>
+      <w:bookmarkEnd w:id="0"/>
+    </w:p>
+    <w:p>
+      <w:pPr>
+        <w:spacing w:line="360" w:lineRule="auto"/>
+        <w:jc w:val="center"/>
+        <w:rPr>
+          <w:rFonts w:ascii="Arial" w:hAnsi="Arial" w:cs="Arial"/>
+          <w:color w:val="222222"/>
+          <w:shd w:val="clear" w:color="auto" w:fill="FFFFFF"/>
+        </w:rPr>
+      </w:pPr>
+      <w:r>
+        <w:rPr>
+          <w:rFonts w:ascii="Arial" w:hAnsi="Arial" w:cs="Arial"/>
+          <w:color w:val="222222"/>
+          <w:shd w:val="clear" w:color="auto" w:fill="FFFFFF"/>
+        </w:rPr>
+        <w:t>= no correlation</w:t>
+      </w:r>
+    </w:p>
+    <w:p>
+      <w:pPr>
+        <w:spacing w:line="360" w:lineRule="auto"/>
+        <w:jc w:val="center"/>
+        <w:rPr>
+          <w:rFonts w:ascii="Arial" w:hAnsi="Arial" w:cs="Arial"/>
+          <w:color w:val="222222"/>
+          <w:shd w:val="clear" w:color="auto" w:fill="FFFFFF"/>
+        </w:rPr>
+      </w:pPr>
+      <w:r>
+        <w:rPr>
+          <w:rFonts w:ascii="Arial" w:hAnsi="Arial" w:cs="Arial"/>
+          <w:color w:val="222222"/>
+          <w:shd w:val="clear" w:color="auto" w:fill="FFFFFF"/>
+        </w:rPr>
+        <w:t>↑</w:t>
+      </w:r>
+      <w:r>
+        <w:rPr>
+          <w:rFonts w:ascii="Arial" w:hAnsi="Arial" w:cs="Arial"/>
+          <w:color w:val="222222"/>
+          <w:shd w:val="clear" w:color="auto" w:fill="FFFFFF"/>
+        </w:rPr>
+        <w:t xml:space="preserve"> = positive correlation</w:t>
+      </w:r>
+    </w:p>
+    <w:p>
+      <w:pPr>
+        <w:spacing w:line="360" w:lineRule="auto"/>
+        <w:jc w:val="center"/>
+        <w:rPr>
+          <w:rFonts w:ascii="Arial" w:hAnsi="Arial" w:cs="Arial"/>
+          <w:color w:val="222222"/>
+          <w:shd w:val="clear" w:color="auto" w:fill="FFFFFF"/>
+        </w:rPr>
+      </w:pPr>
+      <w:r>
+        <w:rPr>
+          <w:rFonts w:ascii="Arial" w:hAnsi="Arial" w:cs="Arial"/>
+          <w:color w:val="222222"/>
+          <w:shd w:val="clear" w:color="auto" w:fill="FFFFFF"/>
+        </w:rPr>
+        <w:t>↑↑</w:t>
+      </w:r>
+      <w:r>
+        <w:rPr>
+          <w:rFonts w:ascii="Arial" w:hAnsi="Arial" w:cs="Arial"/>
+          <w:color w:val="222222"/>
+          <w:shd w:val="clear" w:color="auto" w:fill="FFFFFF"/>
+        </w:rPr>
+        <w:t xml:space="preserve"> = strong positive correlation</w:t>
+      </w:r>
+    </w:p>
+    <w:p>
+      <w:pPr>
+        <w:spacing w:line="360" w:lineRule="auto"/>
+        <w:jc w:val="center"/>
+        <w:rPr>
+          <w:rFonts w:ascii="Arial" w:hAnsi="Arial" w:cs="Arial"/>
+          <w:color w:val="222222"/>
+          <w:shd w:val="clear" w:color="auto" w:fill="FFFFFF"/>
+        </w:rPr>
+      </w:pPr>
+      <w:r>
+        <w:rPr>
+          <w:rFonts w:ascii="Arial" w:hAnsi="Arial" w:cs="Arial"/>
+          <w:color w:val="222222"/>
+          <w:shd w:val="clear" w:color="auto" w:fill="FFFFFF"/>
+        </w:rPr>
+        <w:t>↓</w:t>
+      </w:r>
+      <w:r>
+        <w:rPr>
+          <w:rFonts w:ascii="Arial" w:hAnsi="Arial" w:cs="Arial"/>
+          <w:color w:val="222222"/>
+          <w:shd w:val="clear" w:color="auto" w:fill="FFFFFF"/>
+        </w:rPr>
+        <w:t xml:space="preserve"> = negative correlation</w:t>
+      </w:r>
+    </w:p>
+    <w:p>
+      <w:pPr>
+        <w:spacing w:line="360" w:lineRule="auto"/>
+        <w:jc w:val="center"/>
+        <w:rPr>
+          <w:rFonts w:ascii="Arial" w:hAnsi="Arial" w:cs="Arial"/>
+          <w:color w:val="222222"/>
+          <w:shd w:val="clear" w:color="auto" w:fill="FFFFFF"/>
+        </w:rPr>
+      </w:pPr>
+      <w:r>
+        <w:rPr>
+          <w:rFonts w:ascii="Arial" w:hAnsi="Arial" w:cs="Arial"/>
+          <w:color w:val="222222"/>
+          <w:shd w:val="clear" w:color="auto" w:fill="FFFFFF"/>
+        </w:rPr>
+        <w:t>↓↓</w:t>
+      </w:r>
+      <w:r>
+        <w:rPr>
+          <w:rFonts w:ascii="Arial" w:hAnsi="Arial" w:cs="Arial"/>
+          <w:color w:val="222222"/>
+          <w:shd w:val="clear" w:color="auto" w:fill="FFFFFF"/>
+        </w:rPr>
+        <w:t xml:space="preserve"> = strong negative correlation</w:t>
+      </w:r>
+    </w:p>
+    <w:p>
+      <w:pPr>
+        <w:spacing w:line="360" w:lineRule="auto"/>
+        <w:jc w:val="center"/>
+        <w:rPr>
+          <w:sz w:val="24"/>
+          <w:szCs w:val="24"/>
+        </w:rPr>
+      </w:pPr>
+      <w:r>
+        <w:rPr>
+          <w:sz w:val="24"/>
+          <w:szCs w:val="24"/>
+        </w:rPr>
+        <w:t>+ = high value</w:t>
+      </w:r>
+    </w:p>
+    <w:p>
+      <w:pPr>
+        <w:spacing w:line="360" w:lineRule="auto"/>
+        <w:rPr>
+          <w:sz w:val="24"/>
+          <w:szCs w:val="24"/>
+        </w:rPr>
+      </w:pPr>
+      <w:r>
+        <w:rPr>
+          <w:sz w:val="24"/>
+          <w:szCs w:val="24"/>
+        </w:rPr>
+        <w:t xml:space="preserve"> </w:t>
+      </w:r>
+      <w:r>
+        <w:rPr>
+          <w:sz w:val="24"/>
+          <w:szCs w:val="24"/>
+        </w:rPr>
+        <w:t xml:space="preserve">      </w:t>
+      </w:r>
+      <w:r>
+        <w:rPr>
+          <w:sz w:val="24"/>
+          <w:szCs w:val="24"/>
+        </w:rPr>
+        <w:tab/>
+      </w:r>
+      <w:r>
+        <w:rPr>
+          <w:sz w:val="24"/>
+          <w:szCs w:val="24"/>
+        </w:rPr>
+        <w:tab/>
+      </w:r>
+      <w:r>
+        <w:rPr>
+          <w:sz w:val="24"/>
+          <w:szCs w:val="24"/>
+        </w:rPr>
+        <w:tab/>
+      </w:r>
+      <w:r>
+        <w:rPr>
+          <w:sz w:val="24"/>
+          <w:szCs w:val="24"/>
+        </w:rPr>
+        <w:tab/>
+      </w:r>
+      <w:r>
+        <w:rPr>
+          <w:sz w:val="24"/>
+          <w:szCs w:val="24"/>
+        </w:rPr>
+        <w:tab/>
+        <w:t xml:space="preserve">         - </w:t>
+      </w:r>
+      <w:r>
+        <w:rPr>
+          <w:sz w:val="24"/>
+          <w:szCs w:val="24"/>
+        </w:rPr>
+        <w:t xml:space="preserve">= low value </w:t>
+      </w:r>
+    </w:p>
+    <w:p>
+      <w:pPr>
+        <w:spacing w:line="360" w:lineRule="auto"/>
+        <w:rPr>
+          <w:sz w:val="24"/>
+          <w:szCs w:val="24"/>
+        </w:rPr>
+      </w:pPr>
+    </w:p>
+    <w:p>
+      <w:pPr>
+        <w:spacing w:line="360" w:lineRule="auto"/>
+        <w:rPr>
+          <w:sz w:val="24"/>
+          <w:szCs w:val="24"/>
+        </w:rPr>
+      </w:pPr>
+    </w:p>
+    <w:p>
+      <w:pPr>
+        <w:spacing w:line="360" w:lineRule="auto"/>
+        <w:rPr>
+          <w:sz w:val="24"/>
+          <w:szCs w:val="24"/>
+        </w:rPr>
+      </w:pPr>
+    </w:p>
+    <w:p>
+      <w:pPr>
+        <w:spacing w:line="360" w:lineRule="auto"/>
+        <w:rPr>
+          <w:sz w:val="24"/>
+          <w:szCs w:val="24"/>
+        </w:rPr>
+      </w:pPr>
+    </w:p>
+    <w:p>
+      <w:pPr>
+        <w:spacing w:line="360" w:lineRule="auto"/>
+        <w:rPr>
+          <w:sz w:val="24"/>
+          <w:szCs w:val="24"/>
+        </w:rPr>
+      </w:pPr>
+    </w:p>
+    <w:p>
+      <w:pPr>
+        <w:spacing w:line="360" w:lineRule="auto"/>
+        <w:rPr>
+          <w:sz w:val="24"/>
+          <w:szCs w:val="24"/>
+        </w:rPr>
+      </w:pPr>
+    </w:p>
+    <w:p>
+      <w:pPr>
+        <w:spacing w:line="360" w:lineRule="auto"/>
+        <w:rPr>
+          <w:sz w:val="24"/>
+          <w:szCs w:val="24"/>
+        </w:rPr>
+      </w:pPr>
+    </w:p>
+    <w:p>
+      <w:pPr>
+        <w:spacing w:line="360" w:lineRule="auto"/>
+        <w:rPr>
+          <w:sz w:val="24"/>
+          <w:szCs w:val="24"/>
+        </w:rPr>
+      </w:pPr>
+    </w:p>
+    <w:p>
+      <w:pPr>
+        <w:spacing w:line="360" w:lineRule="auto"/>
+        <w:rPr>
+          <w:sz w:val="24"/>
+          <w:szCs w:val="24"/>
+        </w:rPr>
+      </w:pPr>
     </w:p>
     <w:p>
       <w:pPr>
@@ -1425,7 +2736,6 @@
           <w:sz w:val="24"/>
           <w:szCs w:val="24"/>
         </w:rPr>
-        <w:lastRenderedPageBreak/>
         <w:t>Single diagram, or nested diagrams</w:t>
       </w:r>
       <w:r>
@@ -1574,6 +2884,7 @@
         <w:rPr>
           <w:rFonts w:asciiTheme="minorHAnsi" w:hAnsiTheme="minorHAnsi"/>
         </w:rPr>
+        <w:lastRenderedPageBreak/>
         <w:t xml:space="preserve">Prototype - block is currently being prototyped Completed - block design is a finished prototype </w:t>
       </w:r>
     </w:p>
@@ -1900,6 +3211,230 @@
 <file path=word/numbering.xml><?xml version="1.0" encoding="utf-8"?>
 <w:numbering xmlns:wpc="http://schemas.microsoft.com/office/word/2010/wordprocessingCanvas" xmlns:cx="http://schemas.microsoft.com/office/drawing/2014/chartex" xmlns:cx1="http://schemas.microsoft.com/office/drawing/2015/9/8/chartex" xmlns:cx2="http://schemas.microsoft.com/office/drawing/2015/10/21/chartex" xmlns:cx3="http://schemas.microsoft.com/office/drawing/2016/5/9/chartex" xmlns:cx4="http://schemas.microsoft.com/office/drawing/2016/5/10/chartex" xmlns:cx5="http://schemas.microsoft.com/office/drawing/2016/5/11/chartex" xmlns:cx6="http://schemas.microsoft.com/office/drawing/2016/5/12/chartex" xmlns:cx7="http://schemas.microsoft.com/office/drawing/2016/5/13/chartex" xmlns:cx8="http://schemas.microsoft.com/office/drawing/2016/5/14/chartex" xmlns:mc="http://schemas.openxmlformats.org/markup-compatibility/2006" xmlns:aink="http://schemas.microsoft.com/office/drawing/2016/ink" xmlns:am3d="http://schemas.microsoft.com/office/drawing/2017/model3d" xmlns:o="urn:schemas-microsoft-com:office:office" xmlns:r="http://schemas.openxmlformats.org/officeDocument/2006/relationships" xmlns:m="http://schemas.openxmlformats.org/officeDocument/2006/math" xmlns:v="urn:schemas-microsoft-com:vml" xmlns:wp14="http://schemas.microsoft.com/office/word/2010/wordprocessingDrawing" xmlns:wp="http://schemas.openxmlformats.org/drawingml/2006/wordprocessingDrawing" xmlns:w10="urn:schemas-microsoft-com:office:word" xmlns:w="http://schemas.openxmlformats.org/wordprocessingml/2006/main" xmlns:w14="http://schemas.microsoft.com/office/word/2010/wordml" xmlns:w15="http://schemas.microsoft.com/office/word/2012/wordml" xmlns:w16cid="http://schemas.microsoft.com/office/word/2016/wordml/cid" xmlns:w16se="http://schemas.microsoft.com/office/word/2015/wordml/symex" xmlns:wpg="http://schemas.microsoft.com/office/word/2010/wordprocessingGroup" xmlns:wpi="http://schemas.microsoft.com/office/word/2010/wordprocessingInk" xmlns:wne="http://schemas.microsoft.com/office/word/2006/wordml" xmlns:wps="http://schemas.microsoft.com/office/word/2010/wordprocessingShape" mc:Ignorable="w14 w15 w16se w16cid wp14">
   <w:abstractNum w:abstractNumId="0" w15:restartNumberingAfterBreak="0">
+    <w:nsid w:val="02A81DE2"/>
+    <w:multiLevelType w:val="hybridMultilevel"/>
+    <w:tmpl w:val="5C5A5570"/>
+    <w:lvl w:ilvl="0" w:tplc="BC60332A">
+      <w:numFmt w:val="bullet"/>
+      <w:lvlText w:val="-"/>
+      <w:lvlJc w:val="left"/>
+      <w:pPr>
+        <w:ind w:left="720" w:hanging="360"/>
+      </w:pPr>
+      <w:rPr>
+        <w:rFonts w:ascii="Calibri" w:eastAsiaTheme="minorHAnsi" w:hAnsi="Calibri" w:cs="Calibri" w:hint="default"/>
+      </w:rPr>
+    </w:lvl>
+    <w:lvl w:ilvl="1" w:tplc="04090003" w:tentative="1">
+      <w:start w:val="1"/>
+      <w:numFmt w:val="bullet"/>
+      <w:lvlText w:val="o"/>
+      <w:lvlJc w:val="left"/>
+      <w:pPr>
+        <w:ind w:left="1440" w:hanging="360"/>
+      </w:pPr>
+      <w:rPr>
+        <w:rFonts w:ascii="Courier New" w:hAnsi="Courier New" w:cs="Courier New" w:hint="default"/>
+      </w:rPr>
+    </w:lvl>
+    <w:lvl w:ilvl="2" w:tplc="04090005" w:tentative="1">
+      <w:start w:val="1"/>
+      <w:numFmt w:val="bullet"/>
+      <w:lvlText w:val=""/>
+      <w:lvlJc w:val="left"/>
+      <w:pPr>
+        <w:ind w:left="2160" w:hanging="360"/>
+      </w:pPr>
+      <w:rPr>
+        <w:rFonts w:ascii="Wingdings" w:hAnsi="Wingdings" w:hint="default"/>
+      </w:rPr>
+    </w:lvl>
+    <w:lvl w:ilvl="3" w:tplc="04090001" w:tentative="1">
+      <w:start w:val="1"/>
+      <w:numFmt w:val="bullet"/>
+      <w:lvlText w:val=""/>
+      <w:lvlJc w:val="left"/>
+      <w:pPr>
+        <w:ind w:left="2880" w:hanging="360"/>
+      </w:pPr>
+      <w:rPr>
+        <w:rFonts w:ascii="Symbol" w:hAnsi="Symbol" w:hint="default"/>
+      </w:rPr>
+    </w:lvl>
+    <w:lvl w:ilvl="4" w:tplc="04090003" w:tentative="1">
+      <w:start w:val="1"/>
+      <w:numFmt w:val="bullet"/>
+      <w:lvlText w:val="o"/>
+      <w:lvlJc w:val="left"/>
+      <w:pPr>
+        <w:ind w:left="3600" w:hanging="360"/>
+      </w:pPr>
+      <w:rPr>
+        <w:rFonts w:ascii="Courier New" w:hAnsi="Courier New" w:cs="Courier New" w:hint="default"/>
+      </w:rPr>
+    </w:lvl>
+    <w:lvl w:ilvl="5" w:tplc="04090005" w:tentative="1">
+      <w:start w:val="1"/>
+      <w:numFmt w:val="bullet"/>
+      <w:lvlText w:val=""/>
+      <w:lvlJc w:val="left"/>
+      <w:pPr>
+        <w:ind w:left="4320" w:hanging="360"/>
+      </w:pPr>
+      <w:rPr>
+        <w:rFonts w:ascii="Wingdings" w:hAnsi="Wingdings" w:hint="default"/>
+      </w:rPr>
+    </w:lvl>
+    <w:lvl w:ilvl="6" w:tplc="04090001" w:tentative="1">
+      <w:start w:val="1"/>
+      <w:numFmt w:val="bullet"/>
+      <w:lvlText w:val=""/>
+      <w:lvlJc w:val="left"/>
+      <w:pPr>
+        <w:ind w:left="5040" w:hanging="360"/>
+      </w:pPr>
+      <w:rPr>
+        <w:rFonts w:ascii="Symbol" w:hAnsi="Symbol" w:hint="default"/>
+      </w:rPr>
+    </w:lvl>
+    <w:lvl w:ilvl="7" w:tplc="04090003" w:tentative="1">
+      <w:start w:val="1"/>
+      <w:numFmt w:val="bullet"/>
+      <w:lvlText w:val="o"/>
+      <w:lvlJc w:val="left"/>
+      <w:pPr>
+        <w:ind w:left="5760" w:hanging="360"/>
+      </w:pPr>
+      <w:rPr>
+        <w:rFonts w:ascii="Courier New" w:hAnsi="Courier New" w:cs="Courier New" w:hint="default"/>
+      </w:rPr>
+    </w:lvl>
+    <w:lvl w:ilvl="8" w:tplc="04090005" w:tentative="1">
+      <w:start w:val="1"/>
+      <w:numFmt w:val="bullet"/>
+      <w:lvlText w:val=""/>
+      <w:lvlJc w:val="left"/>
+      <w:pPr>
+        <w:ind w:left="6480" w:hanging="360"/>
+      </w:pPr>
+      <w:rPr>
+        <w:rFonts w:ascii="Wingdings" w:hAnsi="Wingdings" w:hint="default"/>
+      </w:rPr>
+    </w:lvl>
+  </w:abstractNum>
+  <w:abstractNum w:abstractNumId="1" w15:restartNumberingAfterBreak="0">
+    <w:nsid w:val="43DC1EEF"/>
+    <w:multiLevelType w:val="hybridMultilevel"/>
+    <w:tmpl w:val="B350746E"/>
+    <w:lvl w:ilvl="0" w:tplc="4780769C">
+      <w:numFmt w:val="bullet"/>
+      <w:lvlText w:val="-"/>
+      <w:lvlJc w:val="left"/>
+      <w:pPr>
+        <w:ind w:left="4450" w:hanging="360"/>
+      </w:pPr>
+      <w:rPr>
+        <w:rFonts w:ascii="Calibri" w:eastAsiaTheme="minorHAnsi" w:hAnsi="Calibri" w:cs="Calibri" w:hint="default"/>
+      </w:rPr>
+    </w:lvl>
+    <w:lvl w:ilvl="1" w:tplc="04090003" w:tentative="1">
+      <w:start w:val="1"/>
+      <w:numFmt w:val="bullet"/>
+      <w:lvlText w:val="o"/>
+      <w:lvlJc w:val="left"/>
+      <w:pPr>
+        <w:ind w:left="5170" w:hanging="360"/>
+      </w:pPr>
+      <w:rPr>
+        <w:rFonts w:ascii="Courier New" w:hAnsi="Courier New" w:cs="Courier New" w:hint="default"/>
+      </w:rPr>
+    </w:lvl>
+    <w:lvl w:ilvl="2" w:tplc="04090005" w:tentative="1">
+      <w:start w:val="1"/>
+      <w:numFmt w:val="bullet"/>
+      <w:lvlText w:val=""/>
+      <w:lvlJc w:val="left"/>
+      <w:pPr>
+        <w:ind w:left="5890" w:hanging="360"/>
+      </w:pPr>
+      <w:rPr>
+        <w:rFonts w:ascii="Wingdings" w:hAnsi="Wingdings" w:hint="default"/>
+      </w:rPr>
+    </w:lvl>
+    <w:lvl w:ilvl="3" w:tplc="04090001" w:tentative="1">
+      <w:start w:val="1"/>
+      <w:numFmt w:val="bullet"/>
+      <w:lvlText w:val=""/>
+      <w:lvlJc w:val="left"/>
+      <w:pPr>
+        <w:ind w:left="6610" w:hanging="360"/>
+      </w:pPr>
+      <w:rPr>
+        <w:rFonts w:ascii="Symbol" w:hAnsi="Symbol" w:hint="default"/>
+      </w:rPr>
+    </w:lvl>
+    <w:lvl w:ilvl="4" w:tplc="04090003" w:tentative="1">
+      <w:start w:val="1"/>
+      <w:numFmt w:val="bullet"/>
+      <w:lvlText w:val="o"/>
+      <w:lvlJc w:val="left"/>
+      <w:pPr>
+        <w:ind w:left="7330" w:hanging="360"/>
+      </w:pPr>
+      <w:rPr>
+        <w:rFonts w:ascii="Courier New" w:hAnsi="Courier New" w:cs="Courier New" w:hint="default"/>
+      </w:rPr>
+    </w:lvl>
+    <w:lvl w:ilvl="5" w:tplc="04090005" w:tentative="1">
+      <w:start w:val="1"/>
+      <w:numFmt w:val="bullet"/>
+      <w:lvlText w:val=""/>
+      <w:lvlJc w:val="left"/>
+      <w:pPr>
+        <w:ind w:left="8050" w:hanging="360"/>
+      </w:pPr>
+      <w:rPr>
+        <w:rFonts w:ascii="Wingdings" w:hAnsi="Wingdings" w:hint="default"/>
+      </w:rPr>
+    </w:lvl>
+    <w:lvl w:ilvl="6" w:tplc="04090001" w:tentative="1">
+      <w:start w:val="1"/>
+      <w:numFmt w:val="bullet"/>
+      <w:lvlText w:val=""/>
+      <w:lvlJc w:val="left"/>
+      <w:pPr>
+        <w:ind w:left="8770" w:hanging="360"/>
+      </w:pPr>
+      <w:rPr>
+        <w:rFonts w:ascii="Symbol" w:hAnsi="Symbol" w:hint="default"/>
+      </w:rPr>
+    </w:lvl>
+    <w:lvl w:ilvl="7" w:tplc="04090003" w:tentative="1">
+      <w:start w:val="1"/>
+      <w:numFmt w:val="bullet"/>
+      <w:lvlText w:val="o"/>
+      <w:lvlJc w:val="left"/>
+      <w:pPr>
+        <w:ind w:left="9490" w:hanging="360"/>
+      </w:pPr>
+      <w:rPr>
+        <w:rFonts w:ascii="Courier New" w:hAnsi="Courier New" w:cs="Courier New" w:hint="default"/>
+      </w:rPr>
+    </w:lvl>
+    <w:lvl w:ilvl="8" w:tplc="04090005" w:tentative="1">
+      <w:start w:val="1"/>
+      <w:numFmt w:val="bullet"/>
+      <w:lvlText w:val=""/>
+      <w:lvlJc w:val="left"/>
+      <w:pPr>
+        <w:ind w:left="10210" w:hanging="360"/>
+      </w:pPr>
+      <w:rPr>
+        <w:rFonts w:ascii="Wingdings" w:hAnsi="Wingdings" w:hint="default"/>
+      </w:rPr>
+    </w:lvl>
+  </w:abstractNum>
+  <w:abstractNum w:abstractNumId="2" w15:restartNumberingAfterBreak="0">
     <w:nsid w:val="537C71C1"/>
     <w:multiLevelType w:val="hybridMultilevel"/>
     <w:tmpl w:val="A4141700"/>
@@ -2012,7 +3547,7 @@
       </w:rPr>
     </w:lvl>
   </w:abstractNum>
-  <w:abstractNum w:abstractNumId="1" w15:restartNumberingAfterBreak="0">
+  <w:abstractNum w:abstractNumId="3" w15:restartNumberingAfterBreak="0">
     <w:nsid w:val="5EAE0EB3"/>
     <w:multiLevelType w:val="hybridMultilevel"/>
     <w:tmpl w:val="731A420E"/>
@@ -2125,7 +3660,7 @@
       </w:rPr>
     </w:lvl>
   </w:abstractNum>
-  <w:abstractNum w:abstractNumId="2" w15:restartNumberingAfterBreak="0">
+  <w:abstractNum w:abstractNumId="4" w15:restartNumberingAfterBreak="0">
     <w:nsid w:val="5FC264EC"/>
     <w:multiLevelType w:val="hybridMultilevel"/>
     <w:tmpl w:val="F86033C6"/>
@@ -2238,7 +3773,119 @@
       </w:rPr>
     </w:lvl>
   </w:abstractNum>
-  <w:abstractNum w:abstractNumId="3" w15:restartNumberingAfterBreak="0">
+  <w:abstractNum w:abstractNumId="5" w15:restartNumberingAfterBreak="0">
+    <w:nsid w:val="66FF12DB"/>
+    <w:multiLevelType w:val="hybridMultilevel"/>
+    <w:tmpl w:val="77882790"/>
+    <w:lvl w:ilvl="0" w:tplc="2C4A77BA">
+      <w:numFmt w:val="bullet"/>
+      <w:lvlText w:val="-"/>
+      <w:lvlJc w:val="left"/>
+      <w:pPr>
+        <w:ind w:left="720" w:hanging="360"/>
+      </w:pPr>
+      <w:rPr>
+        <w:rFonts w:ascii="Calibri" w:eastAsiaTheme="minorHAnsi" w:hAnsi="Calibri" w:cs="Calibri" w:hint="default"/>
+      </w:rPr>
+    </w:lvl>
+    <w:lvl w:ilvl="1" w:tplc="04090003" w:tentative="1">
+      <w:start w:val="1"/>
+      <w:numFmt w:val="bullet"/>
+      <w:lvlText w:val="o"/>
+      <w:lvlJc w:val="left"/>
+      <w:pPr>
+        <w:ind w:left="1440" w:hanging="360"/>
+      </w:pPr>
+      <w:rPr>
+        <w:rFonts w:ascii="Courier New" w:hAnsi="Courier New" w:cs="Courier New" w:hint="default"/>
+      </w:rPr>
+    </w:lvl>
+    <w:lvl w:ilvl="2" w:tplc="04090005" w:tentative="1">
+      <w:start w:val="1"/>
+      <w:numFmt w:val="bullet"/>
+      <w:lvlText w:val=""/>
+      <w:lvlJc w:val="left"/>
+      <w:pPr>
+        <w:ind w:left="2160" w:hanging="360"/>
+      </w:pPr>
+      <w:rPr>
+        <w:rFonts w:ascii="Wingdings" w:hAnsi="Wingdings" w:hint="default"/>
+      </w:rPr>
+    </w:lvl>
+    <w:lvl w:ilvl="3" w:tplc="04090001" w:tentative="1">
+      <w:start w:val="1"/>
+      <w:numFmt w:val="bullet"/>
+      <w:lvlText w:val=""/>
+      <w:lvlJc w:val="left"/>
+      <w:pPr>
+        <w:ind w:left="2880" w:hanging="360"/>
+      </w:pPr>
+      <w:rPr>
+        <w:rFonts w:ascii="Symbol" w:hAnsi="Symbol" w:hint="default"/>
+      </w:rPr>
+    </w:lvl>
+    <w:lvl w:ilvl="4" w:tplc="04090003" w:tentative="1">
+      <w:start w:val="1"/>
+      <w:numFmt w:val="bullet"/>
+      <w:lvlText w:val="o"/>
+      <w:lvlJc w:val="left"/>
+      <w:pPr>
+        <w:ind w:left="3600" w:hanging="360"/>
+      </w:pPr>
+      <w:rPr>
+        <w:rFonts w:ascii="Courier New" w:hAnsi="Courier New" w:cs="Courier New" w:hint="default"/>
+      </w:rPr>
+    </w:lvl>
+    <w:lvl w:ilvl="5" w:tplc="04090005" w:tentative="1">
+      <w:start w:val="1"/>
+      <w:numFmt w:val="bullet"/>
+      <w:lvlText w:val=""/>
+      <w:lvlJc w:val="left"/>
+      <w:pPr>
+        <w:ind w:left="4320" w:hanging="360"/>
+      </w:pPr>
+      <w:rPr>
+        <w:rFonts w:ascii="Wingdings" w:hAnsi="Wingdings" w:hint="default"/>
+      </w:rPr>
+    </w:lvl>
+    <w:lvl w:ilvl="6" w:tplc="04090001" w:tentative="1">
+      <w:start w:val="1"/>
+      <w:numFmt w:val="bullet"/>
+      <w:lvlText w:val=""/>
+      <w:lvlJc w:val="left"/>
+      <w:pPr>
+        <w:ind w:left="5040" w:hanging="360"/>
+      </w:pPr>
+      <w:rPr>
+        <w:rFonts w:ascii="Symbol" w:hAnsi="Symbol" w:hint="default"/>
+      </w:rPr>
+    </w:lvl>
+    <w:lvl w:ilvl="7" w:tplc="04090003" w:tentative="1">
+      <w:start w:val="1"/>
+      <w:numFmt w:val="bullet"/>
+      <w:lvlText w:val="o"/>
+      <w:lvlJc w:val="left"/>
+      <w:pPr>
+        <w:ind w:left="5760" w:hanging="360"/>
+      </w:pPr>
+      <w:rPr>
+        <w:rFonts w:ascii="Courier New" w:hAnsi="Courier New" w:cs="Courier New" w:hint="default"/>
+      </w:rPr>
+    </w:lvl>
+    <w:lvl w:ilvl="8" w:tplc="04090005" w:tentative="1">
+      <w:start w:val="1"/>
+      <w:numFmt w:val="bullet"/>
+      <w:lvlText w:val=""/>
+      <w:lvlJc w:val="left"/>
+      <w:pPr>
+        <w:ind w:left="6480" w:hanging="360"/>
+      </w:pPr>
+      <w:rPr>
+        <w:rFonts w:ascii="Wingdings" w:hAnsi="Wingdings" w:hint="default"/>
+      </w:rPr>
+    </w:lvl>
+  </w:abstractNum>
+  <w:abstractNum w:abstractNumId="6" w15:restartNumberingAfterBreak="0">
     <w:nsid w:val="6C304EAC"/>
     <w:multiLevelType w:val="hybridMultilevel"/>
     <w:tmpl w:val="A4C2553C"/>
@@ -2352,16 +3999,25 @@
     </w:lvl>
   </w:abstractNum>
   <w:num w:numId="1">
+    <w:abstractNumId w:val="6"/>
+  </w:num>
+  <w:num w:numId="2">
     <w:abstractNumId w:val="3"/>
   </w:num>
-  <w:num w:numId="2">
-    <w:abstractNumId w:val="1"/>
+  <w:num w:numId="3">
+    <w:abstractNumId w:val="4"/>
   </w:num>
-  <w:num w:numId="3">
+  <w:num w:numId="4">
     <w:abstractNumId w:val="2"/>
   </w:num>
-  <w:num w:numId="4">
+  <w:num w:numId="5">
+    <w:abstractNumId w:val="5"/>
+  </w:num>
+  <w:num w:numId="6">
     <w:abstractNumId w:val="0"/>
+  </w:num>
+  <w:num w:numId="7">
+    <w:abstractNumId w:val="1"/>
   </w:num>
 </w:numbering>
 </file>
@@ -2862,6 +4518,25 @@
     <w:uiPriority w:val="99"/>
     <w:rsid w:val="00CA10AA"/>
   </w:style>
+  <w:style w:type="table" w:styleId="TableGrid">
+    <w:name w:val="Table Grid"/>
+    <w:basedOn w:val="TableNormal"/>
+    <w:uiPriority w:val="39"/>
+    <w:rsid w:val="00B662E0"/>
+    <w:pPr>
+      <w:spacing w:after="0" w:line="240" w:lineRule="auto"/>
+    </w:pPr>
+    <w:tblPr>
+      <w:tblBorders>
+        <w:top w:val="single" w:sz="4" w:space="0" w:color="auto"/>
+        <w:left w:val="single" w:sz="4" w:space="0" w:color="auto"/>
+        <w:bottom w:val="single" w:sz="4" w:space="0" w:color="auto"/>
+        <w:right w:val="single" w:sz="4" w:space="0" w:color="auto"/>
+        <w:insideH w:val="single" w:sz="4" w:space="0" w:color="auto"/>
+        <w:insideV w:val="single" w:sz="4" w:space="0" w:color="auto"/>
+      </w:tblBorders>
+    </w:tblPr>
+  </w:style>
 </w:styles>
 </file>
 

</xml_diff>

<commit_message>
Added to the block diagram
</commit_message>
<xml_diff>
--- a/senior_design_paper.docx
+++ b/senior_design_paper.docx
@@ -49,7 +49,7 @@
           <w:szCs w:val="24"/>
         </w:rPr>
         <w:drawing>
-          <wp:anchor distT="0" distB="0" distL="114300" distR="114300" simplePos="0" relativeHeight="251659264" behindDoc="0" locked="0" layoutInCell="1" allowOverlap="1" wp14:anchorId="1BEB9DE4" wp14:editId="4BBBD57B">
+          <wp:anchor distT="0" distB="0" distL="114300" distR="114300" simplePos="0" relativeHeight="251652096" behindDoc="0" locked="0" layoutInCell="1" allowOverlap="1" wp14:anchorId="1BEB9DE4" wp14:editId="7118C3F7">
             <wp:simplePos x="0" y="0"/>
             <wp:positionH relativeFrom="margin">
               <wp:align>center</wp:align>
@@ -2274,7 +2274,7 @@
         <mc:AlternateContent>
           <mc:Choice Requires="wps">
             <w:drawing>
-              <wp:anchor distT="0" distB="0" distL="114300" distR="114300" simplePos="0" relativeHeight="251660288" behindDoc="0" locked="0" layoutInCell="1" allowOverlap="1" wp14:anchorId="623FA725" wp14:editId="3315F301">
+              <wp:anchor distT="0" distB="0" distL="114300" distR="114300" simplePos="0" relativeHeight="251653120" behindDoc="0" locked="0" layoutInCell="1" allowOverlap="1" wp14:anchorId="623FA725" wp14:editId="5E22C461">
                 <wp:simplePos x="0" y="0"/>
                 <wp:positionH relativeFrom="column">
                   <wp:posOffset>1367624</wp:posOffset>
@@ -2338,7 +2338,7 @@
           </mc:Choice>
           <mc:Fallback>
             <w:pict>
-              <v:rect w14:anchorId="37A09284" id="Rectangle 2" o:spid="_x0000_s1026" style="position:absolute;margin-left:107.7pt;margin-top:22.7pt;width:250.4pt;height:196.6pt;z-index:251660288;visibility:visible;mso-wrap-style:square;mso-width-percent:0;mso-height-percent:0;mso-wrap-distance-left:9pt;mso-wrap-distance-top:0;mso-wrap-distance-right:9pt;mso-wrap-distance-bottom:0;mso-position-horizontal:absolute;mso-position-horizontal-relative:text;mso-position-vertical:absolute;mso-position-vertical-relative:text;mso-width-percent:0;mso-height-percent:0;mso-width-relative:margin;mso-height-relative:margin;v-text-anchor:middle" o:gfxdata="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" filled="f" strokecolor="#1f4d78 [1604]" strokeweight="2.25pt"/>
+              <v:rect w14:anchorId="4880D068" id="Rectangle 2" o:spid="_x0000_s1026" style="position:absolute;margin-left:107.7pt;margin-top:22.7pt;width:250.4pt;height:196.6pt;z-index:251653120;visibility:visible;mso-wrap-style:square;mso-width-percent:0;mso-height-percent:0;mso-wrap-distance-left:9pt;mso-wrap-distance-top:0;mso-wrap-distance-right:9pt;mso-wrap-distance-bottom:0;mso-position-horizontal:absolute;mso-position-horizontal-relative:text;mso-position-vertical:absolute;mso-position-vertical-relative:text;mso-width-percent:0;mso-height-percent:0;mso-width-relative:margin;mso-height-relative:margin;v-text-anchor:middle" o:gfxdata="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" filled="f" strokecolor="#1f4d78 [1604]" strokeweight="2.25pt"/>
             </w:pict>
           </mc:Fallback>
         </mc:AlternateContent>
@@ -2357,8 +2357,6 @@
         </w:rPr>
         <w:t>LEGEND</w:t>
       </w:r>
-      <w:bookmarkStart w:id="0" w:name="_GoBack"/>
-      <w:bookmarkEnd w:id="0"/>
     </w:p>
     <w:p>
       <w:pPr>
@@ -2395,42 +2393,45 @@
           <w:color w:val="222222"/>
           <w:shd w:val="clear" w:color="auto" w:fill="FFFFFF"/>
         </w:rPr>
-        <w:t>↑</w:t>
-      </w:r>
-      <w:r>
+        <w:t>↑ = positive correlation</w:t>
+      </w:r>
+    </w:p>
+    <w:p>
+      <w:pPr>
+        <w:spacing w:line="360" w:lineRule="auto"/>
+        <w:jc w:val="center"/>
         <w:rPr>
           <w:rFonts w:ascii="Arial" w:hAnsi="Arial" w:cs="Arial"/>
           <w:color w:val="222222"/>
           <w:shd w:val="clear" w:color="auto" w:fill="FFFFFF"/>
         </w:rPr>
-        <w:t xml:space="preserve"> = positive correlation</w:t>
-      </w:r>
-    </w:p>
-    <w:p>
-      <w:pPr>
-        <w:spacing w:line="360" w:lineRule="auto"/>
-        <w:jc w:val="center"/>
+      </w:pPr>
+      <w:r>
         <w:rPr>
           <w:rFonts w:ascii="Arial" w:hAnsi="Arial" w:cs="Arial"/>
           <w:color w:val="222222"/>
           <w:shd w:val="clear" w:color="auto" w:fill="FFFFFF"/>
         </w:rPr>
-      </w:pPr>
-      <w:r>
+        <w:t>↑↑ = strong positive correlation</w:t>
+      </w:r>
+    </w:p>
+    <w:p>
+      <w:pPr>
+        <w:spacing w:line="360" w:lineRule="auto"/>
+        <w:jc w:val="center"/>
         <w:rPr>
           <w:rFonts w:ascii="Arial" w:hAnsi="Arial" w:cs="Arial"/>
           <w:color w:val="222222"/>
           <w:shd w:val="clear" w:color="auto" w:fill="FFFFFF"/>
         </w:rPr>
-        <w:t>↑↑</w:t>
-      </w:r>
+      </w:pPr>
       <w:r>
         <w:rPr>
           <w:rFonts w:ascii="Arial" w:hAnsi="Arial" w:cs="Arial"/>
           <w:color w:val="222222"/>
           <w:shd w:val="clear" w:color="auto" w:fill="FFFFFF"/>
         </w:rPr>
-        <w:t xml:space="preserve"> = strong positive correlation</w:t>
+        <w:t>↓ = negative correlation</w:t>
       </w:r>
     </w:p>
     <w:p>
@@ -2449,42 +2450,7 @@
           <w:color w:val="222222"/>
           <w:shd w:val="clear" w:color="auto" w:fill="FFFFFF"/>
         </w:rPr>
-        <w:t>↓</w:t>
-      </w:r>
-      <w:r>
-        <w:rPr>
-          <w:rFonts w:ascii="Arial" w:hAnsi="Arial" w:cs="Arial"/>
-          <w:color w:val="222222"/>
-          <w:shd w:val="clear" w:color="auto" w:fill="FFFFFF"/>
-        </w:rPr>
-        <w:t xml:space="preserve"> = negative correlation</w:t>
-      </w:r>
-    </w:p>
-    <w:p>
-      <w:pPr>
-        <w:spacing w:line="360" w:lineRule="auto"/>
-        <w:jc w:val="center"/>
-        <w:rPr>
-          <w:rFonts w:ascii="Arial" w:hAnsi="Arial" w:cs="Arial"/>
-          <w:color w:val="222222"/>
-          <w:shd w:val="clear" w:color="auto" w:fill="FFFFFF"/>
-        </w:rPr>
-      </w:pPr>
-      <w:r>
-        <w:rPr>
-          <w:rFonts w:ascii="Arial" w:hAnsi="Arial" w:cs="Arial"/>
-          <w:color w:val="222222"/>
-          <w:shd w:val="clear" w:color="auto" w:fill="FFFFFF"/>
-        </w:rPr>
-        <w:t>↓↓</w:t>
-      </w:r>
-      <w:r>
-        <w:rPr>
-          <w:rFonts w:ascii="Arial" w:hAnsi="Arial" w:cs="Arial"/>
-          <w:color w:val="222222"/>
-          <w:shd w:val="clear" w:color="auto" w:fill="FFFFFF"/>
-        </w:rPr>
-        <w:t xml:space="preserve"> = strong negative correlation</w:t>
+        <w:t>↓↓ = strong negative correlation</w:t>
       </w:r>
     </w:p>
     <w:p>
@@ -2587,92 +2553,12 @@
           <w:szCs w:val="24"/>
         </w:rPr>
       </w:pPr>
-    </w:p>
-    <w:p>
-      <w:pPr>
-        <w:spacing w:line="360" w:lineRule="auto"/>
-        <w:rPr>
-          <w:sz w:val="24"/>
-          <w:szCs w:val="24"/>
-        </w:rPr>
-      </w:pPr>
-    </w:p>
-    <w:p>
-      <w:pPr>
-        <w:spacing w:line="360" w:lineRule="auto"/>
-        <w:rPr>
-          <w:sz w:val="24"/>
-          <w:szCs w:val="24"/>
-        </w:rPr>
-      </w:pPr>
-    </w:p>
-    <w:p>
-      <w:pPr>
-        <w:spacing w:line="360" w:lineRule="auto"/>
-        <w:rPr>
-          <w:sz w:val="24"/>
-          <w:szCs w:val="24"/>
-        </w:rPr>
-      </w:pPr>
-    </w:p>
-    <w:p>
-      <w:pPr>
-        <w:spacing w:line="360" w:lineRule="auto"/>
-        <w:rPr>
-          <w:sz w:val="24"/>
-          <w:szCs w:val="24"/>
-        </w:rPr>
-      </w:pPr>
-    </w:p>
-    <w:p>
-      <w:pPr>
-        <w:spacing w:line="360" w:lineRule="auto"/>
-        <w:rPr>
-          <w:sz w:val="24"/>
-          <w:szCs w:val="24"/>
-        </w:rPr>
-      </w:pPr>
-    </w:p>
-    <w:p>
-      <w:pPr>
-        <w:spacing w:line="360" w:lineRule="auto"/>
-        <w:rPr>
-          <w:sz w:val="24"/>
-          <w:szCs w:val="24"/>
-        </w:rPr>
-      </w:pPr>
-    </w:p>
-    <w:p>
-      <w:pPr>
-        <w:spacing w:line="360" w:lineRule="auto"/>
-        <w:rPr>
-          <w:sz w:val="24"/>
-          <w:szCs w:val="24"/>
-        </w:rPr>
-      </w:pPr>
-    </w:p>
-    <w:p>
-      <w:pPr>
-        <w:spacing w:line="360" w:lineRule="auto"/>
-        <w:rPr>
-          <w:sz w:val="24"/>
-          <w:szCs w:val="24"/>
-        </w:rPr>
-      </w:pPr>
-    </w:p>
-    <w:p>
-      <w:pPr>
-        <w:spacing w:line="360" w:lineRule="auto"/>
-        <w:rPr>
-          <w:sz w:val="24"/>
-          <w:szCs w:val="24"/>
-        </w:rPr>
-      </w:pPr>
-      <w:r>
-        <w:rPr>
-          <w:sz w:val="24"/>
-          <w:szCs w:val="24"/>
-        </w:rPr>
+      <w:r>
+        <w:rPr>
+          <w:sz w:val="24"/>
+          <w:szCs w:val="24"/>
+        </w:rPr>
+        <w:lastRenderedPageBreak/>
         <w:t>PROJECT BLOCK DIAGRAM</w:t>
       </w:r>
     </w:p>
@@ -2761,6 +2647,662 @@
       </w:pPr>
       <w:r>
         <w:rPr>
+          <w:noProof/>
+          <w:sz w:val="24"/>
+          <w:szCs w:val="24"/>
+        </w:rPr>
+        <mc:AlternateContent>
+          <mc:Choice Requires="wpg">
+            <w:drawing>
+              <wp:anchor distT="0" distB="0" distL="114300" distR="114300" simplePos="0" relativeHeight="251663360" behindDoc="0" locked="0" layoutInCell="1" allowOverlap="1" wp14:anchorId="6ACF1CA8" wp14:editId="76D49B92">
+                <wp:simplePos x="0" y="0"/>
+                <wp:positionH relativeFrom="margin">
+                  <wp:align>left</wp:align>
+                </wp:positionH>
+                <wp:positionV relativeFrom="paragraph">
+                  <wp:posOffset>462915</wp:posOffset>
+                </wp:positionV>
+                <wp:extent cx="6257925" cy="2581275"/>
+                <wp:effectExtent l="0" t="0" r="9525" b="9525"/>
+                <wp:wrapNone/>
+                <wp:docPr id="17" name="Group 17"/>
+                <wp:cNvGraphicFramePr/>
+                <a:graphic xmlns:a="http://schemas.openxmlformats.org/drawingml/2006/main">
+                  <a:graphicData uri="http://schemas.microsoft.com/office/word/2010/wordprocessingGroup">
+                    <wpg:wgp>
+                      <wpg:cNvGrpSpPr/>
+                      <wpg:grpSpPr>
+                        <a:xfrm>
+                          <a:off x="0" y="0"/>
+                          <a:ext cx="6257925" cy="2581275"/>
+                          <a:chOff x="0" y="0"/>
+                          <a:chExt cx="6257925" cy="2581275"/>
+                        </a:xfrm>
+                      </wpg:grpSpPr>
+                      <wpg:grpSp>
+                        <wpg:cNvPr id="5" name="Group 5"/>
+                        <wpg:cNvGrpSpPr/>
+                        <wpg:grpSpPr>
+                          <a:xfrm>
+                            <a:off x="0" y="752475"/>
+                            <a:ext cx="1895475" cy="1828800"/>
+                            <a:chOff x="0" y="0"/>
+                            <a:chExt cx="5943600" cy="6287135"/>
+                          </a:xfrm>
+                        </wpg:grpSpPr>
+                        <pic:pic xmlns:pic="http://schemas.openxmlformats.org/drawingml/2006/picture">
+                          <pic:nvPicPr>
+                            <pic:cNvPr id="3" name="Picture 3"/>
+                            <pic:cNvPicPr>
+                              <a:picLocks noChangeAspect="1"/>
+                            </pic:cNvPicPr>
+                          </pic:nvPicPr>
+                          <pic:blipFill>
+                            <a:blip r:embed="rId8" cstate="print">
+                              <a:extLst>
+                                <a:ext uri="{28A0092B-C50C-407E-A947-70E740481C1C}">
+                                  <a14:useLocalDpi xmlns:a14="http://schemas.microsoft.com/office/drawing/2010/main" val="0"/>
+                                </a:ext>
+                                <a:ext uri="{837473B0-CC2E-450A-ABE3-18F120FF3D39}">
+                                  <a1611:picAttrSrcUrl xmlns:a1611="http://schemas.microsoft.com/office/drawing/2016/11/main" r:id="rId9"/>
+                                </a:ext>
+                              </a:extLst>
+                            </a:blip>
+                            <a:stretch>
+                              <a:fillRect/>
+                            </a:stretch>
+                          </pic:blipFill>
+                          <pic:spPr>
+                            <a:xfrm>
+                              <a:off x="0" y="0"/>
+                              <a:ext cx="5943600" cy="5943600"/>
+                            </a:xfrm>
+                            <a:prstGeom prst="rect">
+                              <a:avLst/>
+                            </a:prstGeom>
+                          </pic:spPr>
+                        </pic:pic>
+                        <wps:wsp>
+                          <wps:cNvPr id="4" name="Text Box 4"/>
+                          <wps:cNvSpPr txBox="1"/>
+                          <wps:spPr>
+                            <a:xfrm>
+                              <a:off x="0" y="5943600"/>
+                              <a:ext cx="5943600" cy="343535"/>
+                            </a:xfrm>
+                            <a:prstGeom prst="rect">
+                              <a:avLst/>
+                            </a:prstGeom>
+                            <a:solidFill>
+                              <a:prstClr val="white"/>
+                            </a:solidFill>
+                            <a:ln>
+                              <a:noFill/>
+                            </a:ln>
+                          </wps:spPr>
+                          <wps:txbx>
+                            <w:txbxContent>
+                              <w:p>
+                                <w:pPr>
+                                  <w:rPr>
+                                    <w:sz w:val="18"/>
+                                    <w:szCs w:val="18"/>
+                                  </w:rPr>
+                                </w:pPr>
+                                <w:r>
+                                  <w:rPr>
+                                    <w:sz w:val="18"/>
+                                    <w:szCs w:val="18"/>
+                                  </w:rPr>
+                                  <w:fldChar w:fldCharType="begin"/>
+                                </w:r>
+                                <w:r>
+                                  <w:rPr>
+                                    <w:sz w:val="18"/>
+                                    <w:szCs w:val="18"/>
+                                  </w:rPr>
+                                  <w:instrText xml:space="preserve"> HYPERLINK "http://commons.wikimedia.org/wiki/File:Lighthouse_icon.svg" </w:instrText>
+                                </w:r>
+                                <w:r>
+                                  <w:rPr>
+                                    <w:sz w:val="18"/>
+                                    <w:szCs w:val="18"/>
+                                  </w:rPr>
+                                </w:r>
+                                <w:r>
+                                  <w:rPr>
+                                    <w:sz w:val="18"/>
+                                    <w:szCs w:val="18"/>
+                                  </w:rPr>
+                                  <w:fldChar w:fldCharType="separate"/>
+                                </w:r>
+                                <w:r>
+                                  <w:rPr>
+                                    <w:rStyle w:val="Hyperlink"/>
+                                    <w:sz w:val="18"/>
+                                    <w:szCs w:val="18"/>
+                                  </w:rPr>
+                                  <w:t>This Photo</w:t>
+                                </w:r>
+                                <w:r>
+                                  <w:rPr>
+                                    <w:sz w:val="18"/>
+                                    <w:szCs w:val="18"/>
+                                  </w:rPr>
+                                  <w:fldChar w:fldCharType="end"/>
+                                </w:r>
+                                <w:r>
+                                  <w:rPr>
+                                    <w:sz w:val="18"/>
+                                    <w:szCs w:val="18"/>
+                                  </w:rPr>
+                                  <w:t xml:space="preserve"> by Unknown Author is licensed under </w:t>
+                                </w:r>
+                                <w:hyperlink r:id="rId10" w:history="1">
+                                  <w:r>
+                                    <w:rPr>
+                                      <w:rStyle w:val="Hyperlink"/>
+                                      <w:sz w:val="18"/>
+                                      <w:szCs w:val="18"/>
+                                    </w:rPr>
+                                    <w:t>CC BY-SA</w:t>
+                                  </w:r>
+                                </w:hyperlink>
+                              </w:p>
+                            </w:txbxContent>
+                          </wps:txbx>
+                          <wps:bodyPr rot="0" spcFirstLastPara="0" vertOverflow="overflow" horzOverflow="overflow" vert="horz" wrap="square" lIns="91440" tIns="45720" rIns="91440" bIns="45720" numCol="1" spcCol="0" rtlCol="0" fromWordArt="0" anchor="t" anchorCtr="0" forceAA="0" compatLnSpc="1">
+                            <a:prstTxWarp prst="textNoShape">
+                              <a:avLst/>
+                            </a:prstTxWarp>
+                            <a:noAutofit/>
+                          </wps:bodyPr>
+                        </wps:wsp>
+                      </wpg:grpSp>
+                      <wpg:grpSp>
+                        <wpg:cNvPr id="8" name="Group 8"/>
+                        <wpg:cNvGrpSpPr/>
+                        <wpg:grpSpPr>
+                          <a:xfrm>
+                            <a:off x="2838450" y="752475"/>
+                            <a:ext cx="3114675" cy="1715135"/>
+                            <a:chOff x="0" y="0"/>
+                            <a:chExt cx="5943600" cy="3124835"/>
+                          </a:xfrm>
+                        </wpg:grpSpPr>
+                        <pic:pic xmlns:pic="http://schemas.openxmlformats.org/drawingml/2006/picture">
+                          <pic:nvPicPr>
+                            <pic:cNvPr id="6" name="Picture 6"/>
+                            <pic:cNvPicPr>
+                              <a:picLocks noChangeAspect="1"/>
+                            </pic:cNvPicPr>
+                          </pic:nvPicPr>
+                          <pic:blipFill>
+                            <a:blip r:embed="rId11">
+                              <a:extLst>
+                                <a:ext uri="{28A0092B-C50C-407E-A947-70E740481C1C}">
+                                  <a14:useLocalDpi xmlns:a14="http://schemas.microsoft.com/office/drawing/2010/main" val="0"/>
+                                </a:ext>
+                                <a:ext uri="{837473B0-CC2E-450A-ABE3-18F120FF3D39}">
+                                  <a1611:picAttrSrcUrl xmlns:a1611="http://schemas.microsoft.com/office/drawing/2016/11/main" r:id="rId12"/>
+                                </a:ext>
+                              </a:extLst>
+                            </a:blip>
+                            <a:stretch>
+                              <a:fillRect/>
+                            </a:stretch>
+                          </pic:blipFill>
+                          <pic:spPr>
+                            <a:xfrm>
+                              <a:off x="0" y="0"/>
+                              <a:ext cx="5943600" cy="2781300"/>
+                            </a:xfrm>
+                            <a:prstGeom prst="rect">
+                              <a:avLst/>
+                            </a:prstGeom>
+                          </pic:spPr>
+                        </pic:pic>
+                        <wps:wsp>
+                          <wps:cNvPr id="7" name="Text Box 7"/>
+                          <wps:cNvSpPr txBox="1"/>
+                          <wps:spPr>
+                            <a:xfrm>
+                              <a:off x="0" y="2781300"/>
+                              <a:ext cx="5943600" cy="343535"/>
+                            </a:xfrm>
+                            <a:prstGeom prst="rect">
+                              <a:avLst/>
+                            </a:prstGeom>
+                            <a:solidFill>
+                              <a:prstClr val="white"/>
+                            </a:solidFill>
+                            <a:ln>
+                              <a:noFill/>
+                            </a:ln>
+                          </wps:spPr>
+                          <wps:txbx>
+                            <w:txbxContent>
+                              <w:p>
+                                <w:pPr>
+                                  <w:rPr>
+                                    <w:sz w:val="18"/>
+                                    <w:szCs w:val="18"/>
+                                  </w:rPr>
+                                </w:pPr>
+                                <w:hyperlink r:id="rId13" w:history="1">
+                                  <w:r>
+                                    <w:rPr>
+                                      <w:rStyle w:val="Hyperlink"/>
+                                      <w:sz w:val="18"/>
+                                      <w:szCs w:val="18"/>
+                                    </w:rPr>
+                                    <w:t>This Photo</w:t>
+                                  </w:r>
+                                </w:hyperlink>
+                                <w:r>
+                                  <w:rPr>
+                                    <w:sz w:val="18"/>
+                                    <w:szCs w:val="18"/>
+                                  </w:rPr>
+                                  <w:t xml:space="preserve"> by Unknown Author is licensed under </w:t>
+                                </w:r>
+                                <w:hyperlink r:id="rId14" w:history="1">
+                                  <w:r>
+                                    <w:rPr>
+                                      <w:rStyle w:val="Hyperlink"/>
+                                      <w:sz w:val="18"/>
+                                      <w:szCs w:val="18"/>
+                                    </w:rPr>
+                                    <w:t>CC BY-NC</w:t>
+                                  </w:r>
+                                </w:hyperlink>
+                              </w:p>
+                            </w:txbxContent>
+                          </wps:txbx>
+                          <wps:bodyPr rot="0" spcFirstLastPara="0" vertOverflow="overflow" horzOverflow="overflow" vert="horz" wrap="square" lIns="91440" tIns="45720" rIns="91440" bIns="45720" numCol="1" spcCol="0" rtlCol="0" fromWordArt="0" anchor="t" anchorCtr="0" forceAA="0" compatLnSpc="1">
+                            <a:prstTxWarp prst="textNoShape">
+                              <a:avLst/>
+                            </a:prstTxWarp>
+                            <a:noAutofit/>
+                          </wps:bodyPr>
+                        </wps:wsp>
+                      </wpg:grpSp>
+                      <wps:wsp>
+                        <wps:cNvPr id="9" name="Text Box 9"/>
+                        <wps:cNvSpPr txBox="1"/>
+                        <wps:spPr>
+                          <a:xfrm>
+                            <a:off x="38100" y="104775"/>
+                            <a:ext cx="2952750" cy="685800"/>
+                          </a:xfrm>
+                          <a:prstGeom prst="rect">
+                            <a:avLst/>
+                          </a:prstGeom>
+                          <a:solidFill>
+                            <a:schemeClr val="lt1"/>
+                          </a:solidFill>
+                          <a:ln w="6350">
+                            <a:noFill/>
+                          </a:ln>
+                        </wps:spPr>
+                        <wps:txbx>
+                          <w:txbxContent>
+                            <w:p>
+                              <w:pPr>
+                                <w:spacing w:after="0" w:line="240" w:lineRule="auto"/>
+                              </w:pPr>
+                              <w:r>
+                                <w:t>“Light house”</w:t>
+                              </w:r>
+                            </w:p>
+                            <w:p>
+                              <w:pPr>
+                                <w:spacing w:after="0" w:line="240" w:lineRule="auto"/>
+                              </w:pPr>
+                              <w:r>
+                                <w:t>Generates and sends message through light</w:t>
+                              </w:r>
+                            </w:p>
+                            <w:p>
+                              <w:pPr>
+                                <w:spacing w:after="0" w:line="240" w:lineRule="auto"/>
+                                <w:rPr>
+                                  <w:color w:val="FF0000"/>
+                                </w:rPr>
+                              </w:pPr>
+                              <w:r>
+                                <w:rPr>
+                                  <w:color w:val="FF0000"/>
+                                </w:rPr>
+                                <w:t>To be acquired</w:t>
+                              </w:r>
+                            </w:p>
+                          </w:txbxContent>
+                        </wps:txbx>
+                        <wps:bodyPr rot="0" spcFirstLastPara="0" vertOverflow="overflow" horzOverflow="overflow" vert="horz" wrap="square" lIns="91440" tIns="45720" rIns="91440" bIns="45720" numCol="1" spcCol="0" rtlCol="0" fromWordArt="0" anchor="t" anchorCtr="0" forceAA="0" compatLnSpc="1">
+                          <a:prstTxWarp prst="textNoShape">
+                            <a:avLst/>
+                          </a:prstTxWarp>
+                          <a:noAutofit/>
+                        </wps:bodyPr>
+                      </wps:wsp>
+                      <wps:wsp>
+                        <wps:cNvPr id="10" name="Text Box 10"/>
+                        <wps:cNvSpPr txBox="1"/>
+                        <wps:spPr>
+                          <a:xfrm>
+                            <a:off x="3305175" y="0"/>
+                            <a:ext cx="2952750" cy="685800"/>
+                          </a:xfrm>
+                          <a:prstGeom prst="rect">
+                            <a:avLst/>
+                          </a:prstGeom>
+                          <a:solidFill>
+                            <a:schemeClr val="lt1"/>
+                          </a:solidFill>
+                          <a:ln w="6350">
+                            <a:noFill/>
+                          </a:ln>
+                        </wps:spPr>
+                        <wps:txbx>
+                          <w:txbxContent>
+                            <w:p>
+                              <w:pPr>
+                                <w:spacing w:after="0" w:line="240" w:lineRule="auto"/>
+                              </w:pPr>
+                              <w:r>
+                                <w:t>“</w:t>
+                              </w:r>
+                              <w:r>
+                                <w:t>Ship</w:t>
+                              </w:r>
+                              <w:r>
+                                <w:t>”</w:t>
+                              </w:r>
+                            </w:p>
+                            <w:p>
+                              <w:pPr>
+                                <w:spacing w:after="0" w:line="240" w:lineRule="auto"/>
+                              </w:pPr>
+                              <w:proofErr w:type="spellStart"/>
+                              <w:r>
+                                <w:t>Recieves</w:t>
+                              </w:r>
+                              <w:proofErr w:type="spellEnd"/>
+                              <w:r>
+                                <w:t>, decodes, and interprets the message</w:t>
+                              </w:r>
+                            </w:p>
+                            <w:p>
+                              <w:pPr>
+                                <w:spacing w:after="0" w:line="240" w:lineRule="auto"/>
+                                <w:rPr>
+                                  <w:color w:val="FF0000"/>
+                                </w:rPr>
+                              </w:pPr>
+                              <w:r>
+                                <w:rPr>
+                                  <w:color w:val="FF0000"/>
+                                </w:rPr>
+                                <w:t>To be acquired</w:t>
+                              </w:r>
+                            </w:p>
+                          </w:txbxContent>
+                        </wps:txbx>
+                        <wps:bodyPr rot="0" spcFirstLastPara="0" vertOverflow="overflow" horzOverflow="overflow" vert="horz" wrap="square" lIns="91440" tIns="45720" rIns="91440" bIns="45720" numCol="1" spcCol="0" rtlCol="0" fromWordArt="0" anchor="t" anchorCtr="0" forceAA="0" compatLnSpc="1">
+                          <a:prstTxWarp prst="textNoShape">
+                            <a:avLst/>
+                          </a:prstTxWarp>
+                          <a:noAutofit/>
+                        </wps:bodyPr>
+                      </wps:wsp>
+                    </wpg:wgp>
+                  </a:graphicData>
+                </a:graphic>
+              </wp:anchor>
+            </w:drawing>
+          </mc:Choice>
+          <mc:Fallback>
+            <w:pict>
+              <v:group w14:anchorId="6ACF1CA8" id="Group 17" o:spid="_x0000_s1026" style="position:absolute;left:0;text-align:left;margin-left:0;margin-top:36.45pt;width:492.75pt;height:203.25pt;z-index:251663360;mso-position-horizontal:left;mso-position-horizontal-relative:margin" coordsize="62579,25812" o:gfxdata="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">
+                <v:group id="Group 5" o:spid="_x0000_s1027" style="position:absolute;top:7524;width:18954;height:18288" coordsize="59436,62871" o:gfxdata="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">
+                  <v:shapetype id="_x0000_t75" coordsize="21600,21600" o:spt="75" o:preferrelative="t" path="m@4@5l@4@11@9@11@9@5xe" filled="f" stroked="f">
+                    <v:stroke joinstyle="miter"/>
+                    <v:formulas>
+                      <v:f eqn="if lineDrawn pixelLineWidth 0"/>
+                      <v:f eqn="sum @0 1 0"/>
+                      <v:f eqn="sum 0 0 @1"/>
+                      <v:f eqn="prod @2 1 2"/>
+                      <v:f eqn="prod @3 21600 pixelWidth"/>
+                      <v:f eqn="prod @3 21600 pixelHeight"/>
+                      <v:f eqn="sum @0 0 1"/>
+                      <v:f eqn="prod @6 1 2"/>
+                      <v:f eqn="prod @7 21600 pixelWidth"/>
+                      <v:f eqn="sum @8 21600 0"/>
+                      <v:f eqn="prod @7 21600 pixelHeight"/>
+                      <v:f eqn="sum @10 21600 0"/>
+                    </v:formulas>
+                    <v:path o:extrusionok="f" gradientshapeok="t" o:connecttype="rect"/>
+                    <o:lock v:ext="edit" aspectratio="t"/>
+                  </v:shapetype>
+                  <v:shape id="Picture 3" o:spid="_x0000_s1028" type="#_x0000_t75" style="position:absolute;width:59436;height:59436;visibility:visible;mso-wrap-style:square" o:gfxdata="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">
+                    <v:imagedata r:id="rId15" o:title=""/>
+                  </v:shape>
+                  <v:shapetype id="_x0000_t202" coordsize="21600,21600" o:spt="202" path="m,l,21600r21600,l21600,xe">
+                    <v:stroke joinstyle="miter"/>
+                    <v:path gradientshapeok="t" o:connecttype="rect"/>
+                  </v:shapetype>
+                  <v:shape id="Text Box 4" o:spid="_x0000_s1029" type="#_x0000_t202" style="position:absolute;top:59436;width:59436;height:3435;visibility:visible;mso-wrap-style:square;v-text-anchor:top" o:gfxdata="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" stroked="f">
+                    <v:textbox>
+                      <w:txbxContent>
+                        <w:p>
+                          <w:pPr>
+                            <w:rPr>
+                              <w:sz w:val="18"/>
+                              <w:szCs w:val="18"/>
+                            </w:rPr>
+                          </w:pPr>
+                          <w:r>
+                            <w:rPr>
+                              <w:sz w:val="18"/>
+                              <w:szCs w:val="18"/>
+                            </w:rPr>
+                            <w:fldChar w:fldCharType="begin"/>
+                          </w:r>
+                          <w:r>
+                            <w:rPr>
+                              <w:sz w:val="18"/>
+                              <w:szCs w:val="18"/>
+                            </w:rPr>
+                            <w:instrText xml:space="preserve"> HYPERLINK "http://commons.wikimedia.org/wiki/File:Lighthouse_icon.svg" </w:instrText>
+                          </w:r>
+                          <w:r>
+                            <w:rPr>
+                              <w:sz w:val="18"/>
+                              <w:szCs w:val="18"/>
+                            </w:rPr>
+                          </w:r>
+                          <w:r>
+                            <w:rPr>
+                              <w:sz w:val="18"/>
+                              <w:szCs w:val="18"/>
+                            </w:rPr>
+                            <w:fldChar w:fldCharType="separate"/>
+                          </w:r>
+                          <w:r>
+                            <w:rPr>
+                              <w:rStyle w:val="Hyperlink"/>
+                              <w:sz w:val="18"/>
+                              <w:szCs w:val="18"/>
+                            </w:rPr>
+                            <w:t>This Photo</w:t>
+                          </w:r>
+                          <w:r>
+                            <w:rPr>
+                              <w:sz w:val="18"/>
+                              <w:szCs w:val="18"/>
+                            </w:rPr>
+                            <w:fldChar w:fldCharType="end"/>
+                          </w:r>
+                          <w:r>
+                            <w:rPr>
+                              <w:sz w:val="18"/>
+                              <w:szCs w:val="18"/>
+                            </w:rPr>
+                            <w:t xml:space="preserve"> by Unknown Author is licensed under </w:t>
+                          </w:r>
+                          <w:hyperlink r:id="rId16" w:history="1">
+                            <w:r>
+                              <w:rPr>
+                                <w:rStyle w:val="Hyperlink"/>
+                                <w:sz w:val="18"/>
+                                <w:szCs w:val="18"/>
+                              </w:rPr>
+                              <w:t>CC BY-SA</w:t>
+                            </w:r>
+                          </w:hyperlink>
+                        </w:p>
+                      </w:txbxContent>
+                    </v:textbox>
+                  </v:shape>
+                </v:group>
+                <v:group id="Group 8" o:spid="_x0000_s1030" style="position:absolute;left:28384;top:7524;width:31147;height:17152" coordsize="59436,31248" o:gfxdata="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">
+                  <v:shape id="Picture 6" o:spid="_x0000_s1031" type="#_x0000_t75" style="position:absolute;width:59436;height:27813;visibility:visible;mso-wrap-style:square" o:gfxdata="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">
+                    <v:imagedata r:id="rId17" o:title=""/>
+                  </v:shape>
+                  <v:shape id="Text Box 7" o:spid="_x0000_s1032" type="#_x0000_t202" style="position:absolute;top:27813;width:59436;height:3435;visibility:visible;mso-wrap-style:square;v-text-anchor:top" o:gfxdata="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" stroked="f">
+                    <v:textbox>
+                      <w:txbxContent>
+                        <w:p>
+                          <w:pPr>
+                            <w:rPr>
+                              <w:sz w:val="18"/>
+                              <w:szCs w:val="18"/>
+                            </w:rPr>
+                          </w:pPr>
+                          <w:hyperlink r:id="rId18" w:history="1">
+                            <w:r>
+                              <w:rPr>
+                                <w:rStyle w:val="Hyperlink"/>
+                                <w:sz w:val="18"/>
+                                <w:szCs w:val="18"/>
+                              </w:rPr>
+                              <w:t>This Photo</w:t>
+                            </w:r>
+                          </w:hyperlink>
+                          <w:r>
+                            <w:rPr>
+                              <w:sz w:val="18"/>
+                              <w:szCs w:val="18"/>
+                            </w:rPr>
+                            <w:t xml:space="preserve"> by Unknown Author is licensed under </w:t>
+                          </w:r>
+                          <w:hyperlink r:id="rId19" w:history="1">
+                            <w:r>
+                              <w:rPr>
+                                <w:rStyle w:val="Hyperlink"/>
+                                <w:sz w:val="18"/>
+                                <w:szCs w:val="18"/>
+                              </w:rPr>
+                              <w:t>CC BY-NC</w:t>
+                            </w:r>
+                          </w:hyperlink>
+                        </w:p>
+                      </w:txbxContent>
+                    </v:textbox>
+                  </v:shape>
+                </v:group>
+                <v:shape id="Text Box 9" o:spid="_x0000_s1033" type="#_x0000_t202" style="position:absolute;left:381;top:1047;width:29527;height:6858;visibility:visible;mso-wrap-style:square;v-text-anchor:top" o:gfxdata="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" fillcolor="white [3201]" stroked="f" strokeweight=".5pt">
+                  <v:textbox>
+                    <w:txbxContent>
+                      <w:p>
+                        <w:pPr>
+                          <w:spacing w:after="0" w:line="240" w:lineRule="auto"/>
+                        </w:pPr>
+                        <w:r>
+                          <w:t>“Light house”</w:t>
+                        </w:r>
+                      </w:p>
+                      <w:p>
+                        <w:pPr>
+                          <w:spacing w:after="0" w:line="240" w:lineRule="auto"/>
+                        </w:pPr>
+                        <w:r>
+                          <w:t>Generates and sends message through light</w:t>
+                        </w:r>
+                      </w:p>
+                      <w:p>
+                        <w:pPr>
+                          <w:spacing w:after="0" w:line="240" w:lineRule="auto"/>
+                          <w:rPr>
+                            <w:color w:val="FF0000"/>
+                          </w:rPr>
+                        </w:pPr>
+                        <w:r>
+                          <w:rPr>
+                            <w:color w:val="FF0000"/>
+                          </w:rPr>
+                          <w:t>To be acquired</w:t>
+                        </w:r>
+                      </w:p>
+                    </w:txbxContent>
+                  </v:textbox>
+                </v:shape>
+                <v:shape id="Text Box 10" o:spid="_x0000_s1034" type="#_x0000_t202" style="position:absolute;left:33051;width:29528;height:6858;visibility:visible;mso-wrap-style:square;v-text-anchor:top" o:gfxdata="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" fillcolor="white [3201]" stroked="f" strokeweight=".5pt">
+                  <v:textbox>
+                    <w:txbxContent>
+                      <w:p>
+                        <w:pPr>
+                          <w:spacing w:after="0" w:line="240" w:lineRule="auto"/>
+                        </w:pPr>
+                        <w:r>
+                          <w:t>“</w:t>
+                        </w:r>
+                        <w:r>
+                          <w:t>Ship</w:t>
+                        </w:r>
+                        <w:r>
+                          <w:t>”</w:t>
+                        </w:r>
+                      </w:p>
+                      <w:p>
+                        <w:pPr>
+                          <w:spacing w:after="0" w:line="240" w:lineRule="auto"/>
+                        </w:pPr>
+                        <w:proofErr w:type="spellStart"/>
+                        <w:r>
+                          <w:t>Recieves</w:t>
+                        </w:r>
+                        <w:proofErr w:type="spellEnd"/>
+                        <w:r>
+                          <w:t>, decodes, and interprets the message</w:t>
+                        </w:r>
+                      </w:p>
+                      <w:p>
+                        <w:pPr>
+                          <w:spacing w:after="0" w:line="240" w:lineRule="auto"/>
+                          <w:rPr>
+                            <w:color w:val="FF0000"/>
+                          </w:rPr>
+                        </w:pPr>
+                        <w:r>
+                          <w:rPr>
+                            <w:color w:val="FF0000"/>
+                          </w:rPr>
+                          <w:t>To be acquired</w:t>
+                        </w:r>
+                      </w:p>
+                    </w:txbxContent>
+                  </v:textbox>
+                </v:shape>
+                <w10:wrap anchorx="margin"/>
+              </v:group>
+            </w:pict>
+          </mc:Fallback>
+        </mc:AlternateContent>
+      </w:r>
+      <w:r>
+        <w:rPr>
           <w:sz w:val="24"/>
           <w:szCs w:val="24"/>
         </w:rPr>
@@ -2778,8 +3320,1325 @@
     </w:p>
     <w:p>
       <w:pPr>
+        <w:spacing w:line="360" w:lineRule="auto"/>
+        <w:rPr>
+          <w:sz w:val="24"/>
+          <w:szCs w:val="24"/>
+        </w:rPr>
+      </w:pPr>
+    </w:p>
+    <w:p>
+      <w:pPr>
+        <w:spacing w:line="360" w:lineRule="auto"/>
+        <w:rPr>
+          <w:sz w:val="24"/>
+          <w:szCs w:val="24"/>
+        </w:rPr>
+      </w:pPr>
+    </w:p>
+    <w:p>
+      <w:pPr>
+        <w:spacing w:line="360" w:lineRule="auto"/>
+        <w:rPr>
+          <w:sz w:val="24"/>
+          <w:szCs w:val="24"/>
+        </w:rPr>
+      </w:pPr>
+    </w:p>
+    <w:p>
+      <w:pPr>
+        <w:spacing w:line="360" w:lineRule="auto"/>
+        <w:rPr>
+          <w:sz w:val="24"/>
+          <w:szCs w:val="24"/>
+        </w:rPr>
+      </w:pPr>
+    </w:p>
+    <w:p>
+      <w:pPr>
+        <w:spacing w:line="360" w:lineRule="auto"/>
+        <w:rPr>
+          <w:sz w:val="24"/>
+          <w:szCs w:val="24"/>
+        </w:rPr>
+      </w:pPr>
+    </w:p>
+    <w:p>
+      <w:pPr>
+        <w:spacing w:line="360" w:lineRule="auto"/>
+        <w:rPr>
+          <w:sz w:val="24"/>
+          <w:szCs w:val="24"/>
+        </w:rPr>
+      </w:pPr>
+    </w:p>
+    <w:p>
+      <w:pPr>
         <w:pStyle w:val="Default"/>
         <w:spacing w:line="360" w:lineRule="auto"/>
+      </w:pPr>
+    </w:p>
+    <w:p>
+      <w:pPr>
+        <w:pStyle w:val="Default"/>
+        <w:spacing w:line="360" w:lineRule="auto"/>
+      </w:pPr>
+    </w:p>
+    <w:p>
+      <w:pPr>
+        <w:pStyle w:val="Default"/>
+        <w:spacing w:line="360" w:lineRule="auto"/>
+      </w:pPr>
+    </w:p>
+    <w:p>
+      <w:pPr>
+        <w:pStyle w:val="Default"/>
+        <w:spacing w:line="360" w:lineRule="auto"/>
+      </w:pPr>
+    </w:p>
+    <w:p>
+      <w:pPr>
+        <w:pStyle w:val="Default"/>
+        <w:spacing w:line="360" w:lineRule="auto"/>
+      </w:pPr>
+    </w:p>
+    <w:p>
+      <w:pPr>
+        <w:pStyle w:val="Default"/>
+        <w:spacing w:line="360" w:lineRule="auto"/>
+      </w:pPr>
+    </w:p>
+    <w:p>
+      <w:pPr>
+        <w:pStyle w:val="Default"/>
+        <w:spacing w:line="360" w:lineRule="auto"/>
+      </w:pPr>
+    </w:p>
+    <w:p>
+      <w:pPr>
+        <w:pStyle w:val="Default"/>
+        <w:spacing w:line="360" w:lineRule="auto"/>
+      </w:pPr>
+    </w:p>
+    <w:p>
+      <w:pPr>
+        <w:pStyle w:val="Default"/>
+        <w:spacing w:line="360" w:lineRule="auto"/>
+      </w:pPr>
+    </w:p>
+    <w:p>
+      <w:pPr>
+        <w:pStyle w:val="Default"/>
+        <w:spacing w:line="360" w:lineRule="auto"/>
+      </w:pPr>
+    </w:p>
+    <w:p>
+      <w:pPr>
+        <w:pStyle w:val="Default"/>
+        <w:spacing w:line="360" w:lineRule="auto"/>
+      </w:pPr>
+    </w:p>
+    <w:p>
+      <w:pPr>
+        <w:pStyle w:val="Default"/>
+        <w:spacing w:line="360" w:lineRule="auto"/>
+      </w:pPr>
+    </w:p>
+    <w:p>
+      <w:pPr>
+        <w:pStyle w:val="Default"/>
+        <w:spacing w:line="360" w:lineRule="auto"/>
+      </w:pPr>
+    </w:p>
+    <w:p>
+      <w:pPr>
+        <w:pStyle w:val="Default"/>
+        <w:spacing w:line="360" w:lineRule="auto"/>
+      </w:pPr>
+    </w:p>
+    <w:p>
+      <w:pPr>
+        <w:pStyle w:val="Default"/>
+        <w:spacing w:line="360" w:lineRule="auto"/>
+        <w:rPr>
+          <w:rFonts w:asciiTheme="minorHAnsi" w:hAnsiTheme="minorHAnsi"/>
+        </w:rPr>
+      </w:pPr>
+      <w:r>
+        <w:rPr>
+          <w:rFonts w:asciiTheme="minorHAnsi" w:hAnsiTheme="minorHAnsi"/>
+          <w:noProof/>
+        </w:rPr>
+        <w:lastRenderedPageBreak/>
+        <mc:AlternateContent>
+          <mc:Choice Requires="wpg">
+            <w:drawing>
+              <wp:anchor distT="0" distB="0" distL="114300" distR="114300" simplePos="0" relativeHeight="251681792" behindDoc="0" locked="0" layoutInCell="1" allowOverlap="1" wp14:anchorId="1ACFF0C9" wp14:editId="1E25230D">
+                <wp:simplePos x="0" y="0"/>
+                <wp:positionH relativeFrom="column">
+                  <wp:posOffset>2228850</wp:posOffset>
+                </wp:positionH>
+                <wp:positionV relativeFrom="paragraph">
+                  <wp:posOffset>-495300</wp:posOffset>
+                </wp:positionV>
+                <wp:extent cx="3686175" cy="4857750"/>
+                <wp:effectExtent l="0" t="0" r="28575" b="19050"/>
+                <wp:wrapNone/>
+                <wp:docPr id="25" name="Group 25"/>
+                <wp:cNvGraphicFramePr/>
+                <a:graphic xmlns:a="http://schemas.openxmlformats.org/drawingml/2006/main">
+                  <a:graphicData uri="http://schemas.microsoft.com/office/word/2010/wordprocessingGroup">
+                    <wpg:wgp>
+                      <wpg:cNvGrpSpPr/>
+                      <wpg:grpSpPr>
+                        <a:xfrm>
+                          <a:off x="0" y="0"/>
+                          <a:ext cx="3686175" cy="4857750"/>
+                          <a:chOff x="0" y="9525"/>
+                          <a:chExt cx="3686175" cy="4857750"/>
+                        </a:xfrm>
+                      </wpg:grpSpPr>
+                      <wps:wsp>
+                        <wps:cNvPr id="21" name="Straight Arrow Connector 21"/>
+                        <wps:cNvCnPr/>
+                        <wps:spPr>
+                          <a:xfrm>
+                            <a:off x="2457450" y="1533525"/>
+                            <a:ext cx="0" cy="274320"/>
+                          </a:xfrm>
+                          <a:prstGeom prst="straightConnector1">
+                            <a:avLst/>
+                          </a:prstGeom>
+                          <a:ln>
+                            <a:tailEnd type="triangle"/>
+                          </a:ln>
+                        </wps:spPr>
+                        <wps:style>
+                          <a:lnRef idx="1">
+                            <a:schemeClr val="accent1"/>
+                          </a:lnRef>
+                          <a:fillRef idx="0">
+                            <a:schemeClr val="accent1"/>
+                          </a:fillRef>
+                          <a:effectRef idx="0">
+                            <a:schemeClr val="accent1"/>
+                          </a:effectRef>
+                          <a:fontRef idx="minor">
+                            <a:schemeClr val="tx1"/>
+                          </a:fontRef>
+                        </wps:style>
+                        <wps:bodyPr/>
+                      </wps:wsp>
+                      <wpg:grpSp>
+                        <wpg:cNvPr id="23" name="Group 23"/>
+                        <wpg:cNvGrpSpPr/>
+                        <wpg:grpSpPr>
+                          <a:xfrm>
+                            <a:off x="0" y="9525"/>
+                            <a:ext cx="3686175" cy="4857750"/>
+                            <a:chOff x="0" y="9187"/>
+                            <a:chExt cx="3686175" cy="4685139"/>
+                          </a:xfrm>
+                        </wpg:grpSpPr>
+                        <wpg:grpSp>
+                          <wpg:cNvPr id="18" name="Group 18"/>
+                          <wpg:cNvGrpSpPr/>
+                          <wpg:grpSpPr>
+                            <a:xfrm>
+                              <a:off x="0" y="9187"/>
+                              <a:ext cx="3686175" cy="4685139"/>
+                              <a:chOff x="0" y="9187"/>
+                              <a:chExt cx="3686175" cy="4685139"/>
+                            </a:xfrm>
+                          </wpg:grpSpPr>
+                          <wpg:grpSp>
+                            <wpg:cNvPr id="13" name="Group 13"/>
+                            <wpg:cNvGrpSpPr/>
+                            <wpg:grpSpPr>
+                              <a:xfrm>
+                                <a:off x="1314450" y="9187"/>
+                                <a:ext cx="2371725" cy="4685139"/>
+                                <a:chOff x="285750" y="9187"/>
+                                <a:chExt cx="2371725" cy="4685139"/>
+                              </a:xfrm>
+                            </wpg:grpSpPr>
+                            <wps:wsp>
+                              <wps:cNvPr id="11" name="Rectangle 11"/>
+                              <wps:cNvSpPr/>
+                              <wps:spPr>
+                                <a:xfrm>
+                                  <a:off x="285750" y="352425"/>
+                                  <a:ext cx="2371725" cy="4341901"/>
+                                </a:xfrm>
+                                <a:prstGeom prst="rect">
+                                  <a:avLst/>
+                                </a:prstGeom>
+                                <a:noFill/>
+                                <a:ln>
+                                  <a:solidFill>
+                                    <a:schemeClr val="tx1"/>
+                                  </a:solidFill>
+                                </a:ln>
+                              </wps:spPr>
+                              <wps:style>
+                                <a:lnRef idx="2">
+                                  <a:schemeClr val="accent1">
+                                    <a:shade val="50000"/>
+                                  </a:schemeClr>
+                                </a:lnRef>
+                                <a:fillRef idx="1">
+                                  <a:schemeClr val="accent1"/>
+                                </a:fillRef>
+                                <a:effectRef idx="0">
+                                  <a:schemeClr val="accent1"/>
+                                </a:effectRef>
+                                <a:fontRef idx="minor">
+                                  <a:schemeClr val="lt1"/>
+                                </a:fontRef>
+                              </wps:style>
+                              <wps:bodyPr rot="0" spcFirstLastPara="0" vertOverflow="overflow" horzOverflow="overflow" vert="horz" wrap="square" lIns="91440" tIns="45720" rIns="91440" bIns="45720" numCol="1" spcCol="0" rtlCol="0" fromWordArt="0" anchor="ctr" anchorCtr="0" forceAA="0" compatLnSpc="1">
+                                <a:prstTxWarp prst="textNoShape">
+                                  <a:avLst/>
+                                </a:prstTxWarp>
+                                <a:noAutofit/>
+                              </wps:bodyPr>
+                            </wps:wsp>
+                            <wps:wsp>
+                              <wps:cNvPr id="12" name="Text Box 12"/>
+                              <wps:cNvSpPr txBox="1"/>
+                              <wps:spPr>
+                                <a:xfrm>
+                                  <a:off x="542925" y="9187"/>
+                                  <a:ext cx="1638300" cy="342900"/>
+                                </a:xfrm>
+                                <a:prstGeom prst="rect">
+                                  <a:avLst/>
+                                </a:prstGeom>
+                                <a:solidFill>
+                                  <a:schemeClr val="lt1"/>
+                                </a:solidFill>
+                                <a:ln w="6350">
+                                  <a:solidFill>
+                                    <a:prstClr val="black"/>
+                                  </a:solidFill>
+                                </a:ln>
+                              </wps:spPr>
+                              <wps:txbx>
+                                <w:txbxContent>
+                                  <w:p>
+                                    <w:pPr>
+                                      <w:jc w:val="center"/>
+                                    </w:pPr>
+                                    <w:r>
+                                      <w:t>Receiver</w:t>
+                                    </w:r>
+                                  </w:p>
+                                </w:txbxContent>
+                              </wps:txbx>
+                              <wps:bodyPr rot="0" spcFirstLastPara="0" vertOverflow="overflow" horzOverflow="overflow" vert="horz" wrap="square" lIns="91440" tIns="45720" rIns="91440" bIns="45720" numCol="1" spcCol="0" rtlCol="0" fromWordArt="0" anchor="t" anchorCtr="0" forceAA="0" compatLnSpc="1">
+                                <a:prstTxWarp prst="textNoShape">
+                                  <a:avLst/>
+                                </a:prstTxWarp>
+                                <a:noAutofit/>
+                              </wps:bodyPr>
+                            </wps:wsp>
+                          </wpg:grpSp>
+                          <wps:wsp>
+                            <wps:cNvPr id="14" name="Straight Arrow Connector 14"/>
+                            <wps:cNvCnPr/>
+                            <wps:spPr>
+                              <a:xfrm>
+                                <a:off x="0" y="1266825"/>
+                                <a:ext cx="1238250" cy="0"/>
+                              </a:xfrm>
+                              <a:prstGeom prst="straightConnector1">
+                                <a:avLst/>
+                              </a:prstGeom>
+                              <a:ln>
+                                <a:solidFill>
+                                  <a:srgbClr val="FFC000"/>
+                                </a:solidFill>
+                                <a:tailEnd type="triangle"/>
+                              </a:ln>
+                            </wps:spPr>
+                            <wps:style>
+                              <a:lnRef idx="1">
+                                <a:schemeClr val="accent1"/>
+                              </a:lnRef>
+                              <a:fillRef idx="0">
+                                <a:schemeClr val="accent1"/>
+                              </a:fillRef>
+                              <a:effectRef idx="0">
+                                <a:schemeClr val="accent1"/>
+                              </a:effectRef>
+                              <a:fontRef idx="minor">
+                                <a:schemeClr val="tx1"/>
+                              </a:fontRef>
+                            </wps:style>
+                            <wps:bodyPr/>
+                          </wps:wsp>
+                          <wps:wsp>
+                            <wps:cNvPr id="15" name="Straight Arrow Connector 15"/>
+                            <wps:cNvCnPr/>
+                            <wps:spPr>
+                              <a:xfrm flipV="1">
+                                <a:off x="1381125" y="733426"/>
+                                <a:ext cx="266700" cy="561877"/>
+                              </a:xfrm>
+                              <a:prstGeom prst="straightConnector1">
+                                <a:avLst/>
+                              </a:prstGeom>
+                              <a:ln>
+                                <a:solidFill>
+                                  <a:srgbClr val="FFC000"/>
+                                </a:solidFill>
+                                <a:tailEnd type="triangle"/>
+                              </a:ln>
+                            </wps:spPr>
+                            <wps:style>
+                              <a:lnRef idx="1">
+                                <a:schemeClr val="accent1"/>
+                              </a:lnRef>
+                              <a:fillRef idx="0">
+                                <a:schemeClr val="accent1"/>
+                              </a:fillRef>
+                              <a:effectRef idx="0">
+                                <a:schemeClr val="accent1"/>
+                              </a:effectRef>
+                              <a:fontRef idx="minor">
+                                <a:schemeClr val="tx1"/>
+                              </a:fontRef>
+                            </wps:style>
+                            <wps:bodyPr/>
+                          </wps:wsp>
+                          <wps:wsp>
+                            <wps:cNvPr id="16" name="Text Box 16"/>
+                            <wps:cNvSpPr txBox="1"/>
+                            <wps:spPr>
+                              <a:xfrm>
+                                <a:off x="1704975" y="600075"/>
+                                <a:ext cx="1638300" cy="857250"/>
+                              </a:xfrm>
+                              <a:prstGeom prst="rect">
+                                <a:avLst/>
+                              </a:prstGeom>
+                              <a:solidFill>
+                                <a:schemeClr val="lt1"/>
+                              </a:solidFill>
+                              <a:ln w="6350">
+                                <a:solidFill>
+                                  <a:prstClr val="black"/>
+                                </a:solidFill>
+                              </a:ln>
+                            </wps:spPr>
+                            <wps:txbx>
+                              <w:txbxContent>
+                                <w:p>
+                                  <w:pPr>
+                                    <w:spacing w:after="0"/>
+                                    <w:jc w:val="center"/>
+                                    <w:rPr>
+                                      <w:b/>
+                                    </w:rPr>
+                                  </w:pPr>
+                                  <w:r>
+                                    <w:rPr>
+                                      <w:b/>
+                                    </w:rPr>
+                                    <w:t>Optics and Sensors</w:t>
+                                  </w:r>
+                                </w:p>
+                                <w:p>
+                                  <w:pPr>
+                                    <w:spacing w:after="0"/>
+                                    <w:jc w:val="center"/>
+                                  </w:pPr>
+                                  <w:r>
+                                    <w:t>Reads and digitizes data</w:t>
+                                  </w:r>
+                                </w:p>
+                                <w:p>
+                                  <w:pPr>
+                                    <w:spacing w:after="0"/>
+                                    <w:jc w:val="center"/>
+                                    <w:rPr>
+                                      <w:color w:val="00B050"/>
+                                    </w:rPr>
+                                  </w:pPr>
+                                  <w:r>
+                                    <w:rPr>
+                                      <w:color w:val="00B050"/>
+                                    </w:rPr>
+                                    <w:t>Sandy</w:t>
+                                  </w:r>
+                                </w:p>
+                                <w:p>
+                                  <w:pPr>
+                                    <w:spacing w:after="0" w:line="240" w:lineRule="auto"/>
+                                    <w:jc w:val="center"/>
+                                    <w:rPr>
+                                      <w:color w:val="FF0000"/>
+                                    </w:rPr>
+                                  </w:pPr>
+                                  <w:r>
+                                    <w:rPr>
+                                      <w:color w:val="FF0000"/>
+                                    </w:rPr>
+                                    <w:t>To be acquired</w:t>
+                                  </w:r>
+                                </w:p>
+                              </w:txbxContent>
+                            </wps:txbx>
+                            <wps:bodyPr rot="0" spcFirstLastPara="0" vertOverflow="overflow" horzOverflow="overflow" vert="horz" wrap="square" lIns="91440" tIns="45720" rIns="91440" bIns="45720" numCol="1" spcCol="0" rtlCol="0" fromWordArt="0" anchor="t" anchorCtr="0" forceAA="0" compatLnSpc="1">
+                              <a:prstTxWarp prst="textNoShape">
+                                <a:avLst/>
+                              </a:prstTxWarp>
+                              <a:noAutofit/>
+                            </wps:bodyPr>
+                          </wps:wsp>
+                        </wpg:grpSp>
+                        <wps:wsp>
+                          <wps:cNvPr id="19" name="Text Box 19"/>
+                          <wps:cNvSpPr txBox="1"/>
+                          <wps:spPr>
+                            <a:xfrm>
+                              <a:off x="1704975" y="1743075"/>
+                              <a:ext cx="1638300" cy="1047750"/>
+                            </a:xfrm>
+                            <a:prstGeom prst="rect">
+                              <a:avLst/>
+                            </a:prstGeom>
+                            <a:solidFill>
+                              <a:schemeClr val="lt1"/>
+                            </a:solidFill>
+                            <a:ln w="6350">
+                              <a:solidFill>
+                                <a:prstClr val="black"/>
+                              </a:solidFill>
+                            </a:ln>
+                          </wps:spPr>
+                          <wps:txbx>
+                            <w:txbxContent>
+                              <w:p>
+                                <w:pPr>
+                                  <w:spacing w:after="0"/>
+                                  <w:jc w:val="center"/>
+                                  <w:rPr>
+                                    <w:b/>
+                                  </w:rPr>
+                                </w:pPr>
+                                <w:r>
+                                  <w:rPr>
+                                    <w:b/>
+                                  </w:rPr>
+                                  <w:t>Electronics and Circuits</w:t>
+                                </w:r>
+                              </w:p>
+                              <w:p>
+                                <w:pPr>
+                                  <w:spacing w:after="0"/>
+                                  <w:jc w:val="center"/>
+                                </w:pPr>
+                                <w:r>
+                                  <w:t>Interprets data and generates response</w:t>
+                                </w:r>
+                              </w:p>
+                              <w:p>
+                                <w:pPr>
+                                  <w:spacing w:after="0"/>
+                                  <w:jc w:val="center"/>
+                                  <w:rPr>
+                                    <w:color w:val="00B050"/>
+                                  </w:rPr>
+                                </w:pPr>
+                                <w:r>
+                                  <w:rPr>
+                                    <w:color w:val="00B050"/>
+                                  </w:rPr>
+                                  <w:t>Ryan and Shane</w:t>
+                                </w:r>
+                              </w:p>
+                              <w:p>
+                                <w:pPr>
+                                  <w:spacing w:after="0" w:line="240" w:lineRule="auto"/>
+                                  <w:jc w:val="center"/>
+                                  <w:rPr>
+                                    <w:color w:val="FF0000"/>
+                                  </w:rPr>
+                                </w:pPr>
+                                <w:r>
+                                  <w:rPr>
+                                    <w:color w:val="FF0000"/>
+                                  </w:rPr>
+                                  <w:t>To be acquired</w:t>
+                                </w:r>
+                              </w:p>
+                            </w:txbxContent>
+                          </wps:txbx>
+                          <wps:bodyPr rot="0" spcFirstLastPara="0" vertOverflow="overflow" horzOverflow="overflow" vert="horz" wrap="square" lIns="91440" tIns="45720" rIns="91440" bIns="45720" numCol="1" spcCol="0" rtlCol="0" fromWordArt="0" anchor="t" anchorCtr="0" forceAA="0" compatLnSpc="1">
+                            <a:prstTxWarp prst="textNoShape">
+                              <a:avLst/>
+                            </a:prstTxWarp>
+                            <a:noAutofit/>
+                          </wps:bodyPr>
+                        </wps:wsp>
+                        <wps:wsp>
+                          <wps:cNvPr id="22" name="Text Box 22"/>
+                          <wps:cNvSpPr txBox="1"/>
+                          <wps:spPr>
+                            <a:xfrm>
+                              <a:off x="1714500" y="3133725"/>
+                              <a:ext cx="1638300" cy="1266825"/>
+                            </a:xfrm>
+                            <a:prstGeom prst="rect">
+                              <a:avLst/>
+                            </a:prstGeom>
+                            <a:solidFill>
+                              <a:schemeClr val="lt1"/>
+                            </a:solidFill>
+                            <a:ln w="6350">
+                              <a:solidFill>
+                                <a:prstClr val="black"/>
+                              </a:solidFill>
+                            </a:ln>
+                          </wps:spPr>
+                          <wps:txbx>
+                            <w:txbxContent>
+                              <w:p>
+                                <w:pPr>
+                                  <w:spacing w:after="0"/>
+                                  <w:jc w:val="center"/>
+                                  <w:rPr>
+                                    <w:b/>
+                                  </w:rPr>
+                                </w:pPr>
+                                <w:r>
+                                  <w:rPr>
+                                    <w:b/>
+                                  </w:rPr>
+                                  <w:t>On-board hardware</w:t>
+                                </w:r>
+                              </w:p>
+                              <w:p>
+                                <w:pPr>
+                                  <w:spacing w:after="0"/>
+                                  <w:jc w:val="center"/>
+                                </w:pPr>
+                                <w:r>
+                                  <w:t>Carry’s out response generated by electronics and circuits</w:t>
+                                </w:r>
+                              </w:p>
+                              <w:p>
+                                <w:pPr>
+                                  <w:spacing w:after="0"/>
+                                  <w:jc w:val="center"/>
+                                  <w:rPr>
+                                    <w:color w:val="00B050"/>
+                                  </w:rPr>
+                                </w:pPr>
+                                <w:r>
+                                  <w:rPr>
+                                    <w:color w:val="00B050"/>
+                                  </w:rPr>
+                                  <w:t>Ryan and Shane</w:t>
+                                </w:r>
+                              </w:p>
+                              <w:p>
+                                <w:pPr>
+                                  <w:spacing w:after="0" w:line="240" w:lineRule="auto"/>
+                                  <w:jc w:val="center"/>
+                                  <w:rPr>
+                                    <w:color w:val="FF0000"/>
+                                  </w:rPr>
+                                </w:pPr>
+                                <w:r>
+                                  <w:rPr>
+                                    <w:color w:val="FF0000"/>
+                                  </w:rPr>
+                                  <w:t>To be acquired</w:t>
+                                </w:r>
+                              </w:p>
+                            </w:txbxContent>
+                          </wps:txbx>
+                          <wps:bodyPr rot="0" spcFirstLastPara="0" vertOverflow="overflow" horzOverflow="overflow" vert="horz" wrap="square" lIns="91440" tIns="45720" rIns="91440" bIns="45720" numCol="1" spcCol="0" rtlCol="0" fromWordArt="0" anchor="t" anchorCtr="0" forceAA="0" compatLnSpc="1">
+                            <a:prstTxWarp prst="textNoShape">
+                              <a:avLst/>
+                            </a:prstTxWarp>
+                            <a:noAutofit/>
+                          </wps:bodyPr>
+                        </wps:wsp>
+                      </wpg:grpSp>
+                      <wps:wsp>
+                        <wps:cNvPr id="24" name="Straight Arrow Connector 24"/>
+                        <wps:cNvCnPr/>
+                        <wps:spPr>
+                          <a:xfrm>
+                            <a:off x="2457450" y="2943225"/>
+                            <a:ext cx="0" cy="274320"/>
+                          </a:xfrm>
+                          <a:prstGeom prst="straightConnector1">
+                            <a:avLst/>
+                          </a:prstGeom>
+                          <a:ln>
+                            <a:tailEnd type="triangle"/>
+                          </a:ln>
+                        </wps:spPr>
+                        <wps:style>
+                          <a:lnRef idx="1">
+                            <a:schemeClr val="accent1"/>
+                          </a:lnRef>
+                          <a:fillRef idx="0">
+                            <a:schemeClr val="accent1"/>
+                          </a:fillRef>
+                          <a:effectRef idx="0">
+                            <a:schemeClr val="accent1"/>
+                          </a:effectRef>
+                          <a:fontRef idx="minor">
+                            <a:schemeClr val="tx1"/>
+                          </a:fontRef>
+                        </wps:style>
+                        <wps:bodyPr/>
+                      </wps:wsp>
+                    </wpg:wgp>
+                  </a:graphicData>
+                </a:graphic>
+                <wp14:sizeRelV relativeFrom="margin">
+                  <wp14:pctHeight>0</wp14:pctHeight>
+                </wp14:sizeRelV>
+              </wp:anchor>
+            </w:drawing>
+          </mc:Choice>
+          <mc:Fallback>
+            <w:pict>
+              <v:group w14:anchorId="1ACFF0C9" id="Group 25" o:spid="_x0000_s1035" style="position:absolute;margin-left:175.5pt;margin-top:-39pt;width:290.25pt;height:382.5pt;z-index:251681792;mso-height-relative:margin" coordorigin=",95" coordsize="36861,48577" o:gfxdata="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">
+                <v:shapetype id="_x0000_t32" coordsize="21600,21600" o:spt="32" o:oned="t" path="m,l21600,21600e" filled="f">
+                  <v:path arrowok="t" fillok="f" o:connecttype="none"/>
+                  <o:lock v:ext="edit" shapetype="t"/>
+                </v:shapetype>
+                <v:shape id="Straight Arrow Connector 21" o:spid="_x0000_s1036" type="#_x0000_t32" style="position:absolute;left:24574;top:15335;width:0;height:2743;visibility:visible;mso-wrap-style:square" o:connectortype="straight" o:gfxdata="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" strokecolor="#5b9bd5 [3204]" strokeweight=".5pt">
+                  <v:stroke endarrow="block" joinstyle="miter"/>
+                </v:shape>
+                <v:group id="Group 23" o:spid="_x0000_s1037" style="position:absolute;top:95;width:36861;height:48577" coordorigin=",91" coordsize="36861,46851" o:gfxdata="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">
+                  <v:group id="Group 18" o:spid="_x0000_s1038" style="position:absolute;top:91;width:36861;height:46852" coordorigin=",91" coordsize="36861,46851" o:gfxdata="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">
+                    <v:group id="Group 13" o:spid="_x0000_s1039" style="position:absolute;left:13144;top:91;width:23717;height:46852" coordorigin="2857,91" coordsize="23717,46851" o:gfxdata="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">
+                      <v:rect id="Rectangle 11" o:spid="_x0000_s1040" style="position:absolute;left:2857;top:3524;width:23717;height:43419;visibility:visible;mso-wrap-style:square;v-text-anchor:middle" o:gfxdata="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" filled="f" strokecolor="black [3213]" strokeweight="1pt"/>
+                      <v:shape id="Text Box 12" o:spid="_x0000_s1041" type="#_x0000_t202" style="position:absolute;left:5429;top:91;width:16383;height:3429;visibility:visible;mso-wrap-style:square;v-text-anchor:top" o:gfxdata="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" fillcolor="white [3201]" strokeweight=".5pt">
+                        <v:textbox>
+                          <w:txbxContent>
+                            <w:p>
+                              <w:pPr>
+                                <w:jc w:val="center"/>
+                              </w:pPr>
+                              <w:r>
+                                <w:t>Receiver</w:t>
+                              </w:r>
+                            </w:p>
+                          </w:txbxContent>
+                        </v:textbox>
+                      </v:shape>
+                    </v:group>
+                    <v:shape id="Straight Arrow Connector 14" o:spid="_x0000_s1042" type="#_x0000_t32" style="position:absolute;top:12668;width:12382;height:0;visibility:visible;mso-wrap-style:square" o:connectortype="straight" o:gfxdata="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" strokecolor="#ffc000" strokeweight=".5pt">
+                      <v:stroke endarrow="block" joinstyle="miter"/>
+                    </v:shape>
+                    <v:shape id="Straight Arrow Connector 15" o:spid="_x0000_s1043" type="#_x0000_t32" style="position:absolute;left:13811;top:7334;width:2667;height:5619;flip:y;visibility:visible;mso-wrap-style:square" o:connectortype="straight" o:gfxdata="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" strokecolor="#ffc000" strokeweight=".5pt">
+                      <v:stroke endarrow="block" joinstyle="miter"/>
+                    </v:shape>
+                    <v:shape id="Text Box 16" o:spid="_x0000_s1044" type="#_x0000_t202" style="position:absolute;left:17049;top:6000;width:16383;height:8573;visibility:visible;mso-wrap-style:square;v-text-anchor:top" o:gfxdata="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" fillcolor="white [3201]" strokeweight=".5pt">
+                      <v:textbox>
+                        <w:txbxContent>
+                          <w:p>
+                            <w:pPr>
+                              <w:spacing w:after="0"/>
+                              <w:jc w:val="center"/>
+                              <w:rPr>
+                                <w:b/>
+                              </w:rPr>
+                            </w:pPr>
+                            <w:r>
+                              <w:rPr>
+                                <w:b/>
+                              </w:rPr>
+                              <w:t>Optics and Sensors</w:t>
+                            </w:r>
+                          </w:p>
+                          <w:p>
+                            <w:pPr>
+                              <w:spacing w:after="0"/>
+                              <w:jc w:val="center"/>
+                            </w:pPr>
+                            <w:r>
+                              <w:t>Reads and digitizes data</w:t>
+                            </w:r>
+                          </w:p>
+                          <w:p>
+                            <w:pPr>
+                              <w:spacing w:after="0"/>
+                              <w:jc w:val="center"/>
+                              <w:rPr>
+                                <w:color w:val="00B050"/>
+                              </w:rPr>
+                            </w:pPr>
+                            <w:r>
+                              <w:rPr>
+                                <w:color w:val="00B050"/>
+                              </w:rPr>
+                              <w:t>Sandy</w:t>
+                            </w:r>
+                          </w:p>
+                          <w:p>
+                            <w:pPr>
+                              <w:spacing w:after="0" w:line="240" w:lineRule="auto"/>
+                              <w:jc w:val="center"/>
+                              <w:rPr>
+                                <w:color w:val="FF0000"/>
+                              </w:rPr>
+                            </w:pPr>
+                            <w:r>
+                              <w:rPr>
+                                <w:color w:val="FF0000"/>
+                              </w:rPr>
+                              <w:t>To be acquired</w:t>
+                            </w:r>
+                          </w:p>
+                        </w:txbxContent>
+                      </v:textbox>
+                    </v:shape>
+                  </v:group>
+                  <v:shape id="Text Box 19" o:spid="_x0000_s1045" type="#_x0000_t202" style="position:absolute;left:17049;top:17430;width:16383;height:10478;visibility:visible;mso-wrap-style:square;v-text-anchor:top" o:gfxdata="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" fillcolor="white [3201]" strokeweight=".5pt">
+                    <v:textbox>
+                      <w:txbxContent>
+                        <w:p>
+                          <w:pPr>
+                            <w:spacing w:after="0"/>
+                            <w:jc w:val="center"/>
+                            <w:rPr>
+                              <w:b/>
+                            </w:rPr>
+                          </w:pPr>
+                          <w:r>
+                            <w:rPr>
+                              <w:b/>
+                            </w:rPr>
+                            <w:t>Electronics and Circuits</w:t>
+                          </w:r>
+                        </w:p>
+                        <w:p>
+                          <w:pPr>
+                            <w:spacing w:after="0"/>
+                            <w:jc w:val="center"/>
+                          </w:pPr>
+                          <w:r>
+                            <w:t>Interprets data and generates response</w:t>
+                          </w:r>
+                        </w:p>
+                        <w:p>
+                          <w:pPr>
+                            <w:spacing w:after="0"/>
+                            <w:jc w:val="center"/>
+                            <w:rPr>
+                              <w:color w:val="00B050"/>
+                            </w:rPr>
+                          </w:pPr>
+                          <w:r>
+                            <w:rPr>
+                              <w:color w:val="00B050"/>
+                            </w:rPr>
+                            <w:t>Ryan and Shane</w:t>
+                          </w:r>
+                        </w:p>
+                        <w:p>
+                          <w:pPr>
+                            <w:spacing w:after="0" w:line="240" w:lineRule="auto"/>
+                            <w:jc w:val="center"/>
+                            <w:rPr>
+                              <w:color w:val="FF0000"/>
+                            </w:rPr>
+                          </w:pPr>
+                          <w:r>
+                            <w:rPr>
+                              <w:color w:val="FF0000"/>
+                            </w:rPr>
+                            <w:t>To be acquired</w:t>
+                          </w:r>
+                        </w:p>
+                      </w:txbxContent>
+                    </v:textbox>
+                  </v:shape>
+                  <v:shape id="Text Box 22" o:spid="_x0000_s1046" type="#_x0000_t202" style="position:absolute;left:17145;top:31337;width:16383;height:12668;visibility:visible;mso-wrap-style:square;v-text-anchor:top" o:gfxdata="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" fillcolor="white [3201]" strokeweight=".5pt">
+                    <v:textbox>
+                      <w:txbxContent>
+                        <w:p>
+                          <w:pPr>
+                            <w:spacing w:after="0"/>
+                            <w:jc w:val="center"/>
+                            <w:rPr>
+                              <w:b/>
+                            </w:rPr>
+                          </w:pPr>
+                          <w:r>
+                            <w:rPr>
+                              <w:b/>
+                            </w:rPr>
+                            <w:t>On-board hardware</w:t>
+                          </w:r>
+                        </w:p>
+                        <w:p>
+                          <w:pPr>
+                            <w:spacing w:after="0"/>
+                            <w:jc w:val="center"/>
+                          </w:pPr>
+                          <w:r>
+                            <w:t>Carry’s out response generated by electronics and circuits</w:t>
+                          </w:r>
+                        </w:p>
+                        <w:p>
+                          <w:pPr>
+                            <w:spacing w:after="0"/>
+                            <w:jc w:val="center"/>
+                            <w:rPr>
+                              <w:color w:val="00B050"/>
+                            </w:rPr>
+                          </w:pPr>
+                          <w:r>
+                            <w:rPr>
+                              <w:color w:val="00B050"/>
+                            </w:rPr>
+                            <w:t>Ryan and Shane</w:t>
+                          </w:r>
+                        </w:p>
+                        <w:p>
+                          <w:pPr>
+                            <w:spacing w:after="0" w:line="240" w:lineRule="auto"/>
+                            <w:jc w:val="center"/>
+                            <w:rPr>
+                              <w:color w:val="FF0000"/>
+                            </w:rPr>
+                          </w:pPr>
+                          <w:r>
+                            <w:rPr>
+                              <w:color w:val="FF0000"/>
+                            </w:rPr>
+                            <w:t>To be acquired</w:t>
+                          </w:r>
+                        </w:p>
+                      </w:txbxContent>
+                    </v:textbox>
+                  </v:shape>
+                </v:group>
+                <v:shape id="Straight Arrow Connector 24" o:spid="_x0000_s1047" type="#_x0000_t32" style="position:absolute;left:24574;top:29432;width:0;height:2743;visibility:visible;mso-wrap-style:square" o:connectortype="straight" o:gfxdata="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" strokecolor="#5b9bd5 [3204]" strokeweight=".5pt">
+                  <v:stroke endarrow="block" joinstyle="miter"/>
+                </v:shape>
+              </v:group>
+            </w:pict>
+          </mc:Fallback>
+        </mc:AlternateContent>
+      </w:r>
+      <w:r>
+        <w:rPr>
+          <w:noProof/>
+        </w:rPr>
+        <mc:AlternateContent>
+          <mc:Choice Requires="wps">
+            <w:drawing>
+              <wp:anchor distT="0" distB="0" distL="114300" distR="114300" simplePos="0" relativeHeight="251684864" behindDoc="0" locked="0" layoutInCell="1" allowOverlap="1" wp14:anchorId="3CBE7544" wp14:editId="3B7D68DE">
+                <wp:simplePos x="0" y="0"/>
+                <wp:positionH relativeFrom="column">
+                  <wp:posOffset>180975</wp:posOffset>
+                </wp:positionH>
+                <wp:positionV relativeFrom="paragraph">
+                  <wp:posOffset>-535940</wp:posOffset>
+                </wp:positionV>
+                <wp:extent cx="1638300" cy="355533"/>
+                <wp:effectExtent l="0" t="0" r="0" b="0"/>
+                <wp:wrapNone/>
+                <wp:docPr id="27" name="Text Box 27"/>
+                <wp:cNvGraphicFramePr/>
+                <a:graphic xmlns:a="http://schemas.openxmlformats.org/drawingml/2006/main">
+                  <a:graphicData uri="http://schemas.microsoft.com/office/word/2010/wordprocessingShape">
+                    <wps:wsp>
+                      <wps:cNvSpPr txBox="1"/>
+                      <wps:spPr>
+                        <a:xfrm>
+                          <a:off x="0" y="0"/>
+                          <a:ext cx="1638300" cy="355533"/>
+                        </a:xfrm>
+                        <a:prstGeom prst="rect">
+                          <a:avLst/>
+                        </a:prstGeom>
+                        <a:solidFill>
+                          <a:schemeClr val="lt1"/>
+                        </a:solidFill>
+                        <a:ln w="6350">
+                          <a:solidFill>
+                            <a:prstClr val="black"/>
+                          </a:solidFill>
+                        </a:ln>
+                      </wps:spPr>
+                      <wps:txbx>
+                        <w:txbxContent>
+                          <w:p>
+                            <w:pPr>
+                              <w:jc w:val="center"/>
+                            </w:pPr>
+                            <w:r>
+                              <w:t>Sender</w:t>
+                            </w:r>
+                          </w:p>
+                        </w:txbxContent>
+                      </wps:txbx>
+                      <wps:bodyPr rot="0" spcFirstLastPara="0" vertOverflow="overflow" horzOverflow="overflow" vert="horz" wrap="square" lIns="91440" tIns="45720" rIns="91440" bIns="45720" numCol="1" spcCol="0" rtlCol="0" fromWordArt="0" anchor="t" anchorCtr="0" forceAA="0" compatLnSpc="1">
+                        <a:prstTxWarp prst="textNoShape">
+                          <a:avLst/>
+                        </a:prstTxWarp>
+                        <a:noAutofit/>
+                      </wps:bodyPr>
+                    </wps:wsp>
+                  </a:graphicData>
+                </a:graphic>
+              </wp:anchor>
+            </w:drawing>
+          </mc:Choice>
+          <mc:Fallback>
+            <w:pict>
+              <v:shape w14:anchorId="3CBE7544" id="Text Box 27" o:spid="_x0000_s1048" type="#_x0000_t202" style="position:absolute;margin-left:14.25pt;margin-top:-42.2pt;width:129pt;height:28pt;z-index:251684864;visibility:visible;mso-wrap-style:square;mso-wrap-distance-left:9pt;mso-wrap-distance-top:0;mso-wrap-distance-right:9pt;mso-wrap-distance-bottom:0;mso-position-horizontal:absolute;mso-position-horizontal-relative:text;mso-position-vertical:absolute;mso-position-vertical-relative:text;v-text-anchor:top" o:gfxdata="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" fillcolor="white [3201]" strokeweight=".5pt">
+                <v:textbox>
+                  <w:txbxContent>
+                    <w:p>
+                      <w:pPr>
+                        <w:jc w:val="center"/>
+                      </w:pPr>
+                      <w:r>
+                        <w:t>Sender</w:t>
+                      </w:r>
+                    </w:p>
+                  </w:txbxContent>
+                </v:textbox>
+              </v:shape>
+            </w:pict>
+          </mc:Fallback>
+        </mc:AlternateContent>
+      </w:r>
+      <w:r>
+        <w:rPr>
+          <w:rFonts w:asciiTheme="minorHAnsi" w:hAnsiTheme="minorHAnsi"/>
+          <w:noProof/>
+        </w:rPr>
+        <mc:AlternateContent>
+          <mc:Choice Requires="wps">
+            <w:drawing>
+              <wp:anchor distT="0" distB="0" distL="114300" distR="114300" simplePos="0" relativeHeight="251682816" behindDoc="0" locked="0" layoutInCell="1" allowOverlap="1" wp14:anchorId="0E4628EA" wp14:editId="7E605FA5">
+                <wp:simplePos x="0" y="0"/>
+                <wp:positionH relativeFrom="column">
+                  <wp:posOffset>-190500</wp:posOffset>
+                </wp:positionH>
+                <wp:positionV relativeFrom="paragraph">
+                  <wp:posOffset>-180975</wp:posOffset>
+                </wp:positionV>
+                <wp:extent cx="2381250" cy="4543425"/>
+                <wp:effectExtent l="0" t="0" r="19050" b="28575"/>
+                <wp:wrapNone/>
+                <wp:docPr id="26" name="Text Box 26"/>
+                <wp:cNvGraphicFramePr/>
+                <a:graphic xmlns:a="http://schemas.openxmlformats.org/drawingml/2006/main">
+                  <a:graphicData uri="http://schemas.microsoft.com/office/word/2010/wordprocessingShape">
+                    <wps:wsp>
+                      <wps:cNvSpPr txBox="1"/>
+                      <wps:spPr>
+                        <a:xfrm>
+                          <a:off x="0" y="0"/>
+                          <a:ext cx="2381250" cy="4543425"/>
+                        </a:xfrm>
+                        <a:prstGeom prst="rect">
+                          <a:avLst/>
+                        </a:prstGeom>
+                        <a:solidFill>
+                          <a:schemeClr val="lt1"/>
+                        </a:solidFill>
+                        <a:ln w="6350">
+                          <a:solidFill>
+                            <a:prstClr val="black"/>
+                          </a:solidFill>
+                        </a:ln>
+                      </wps:spPr>
+                      <wps:txbx>
+                        <w:txbxContent>
+                          <w:p/>
+                        </w:txbxContent>
+                      </wps:txbx>
+                      <wps:bodyPr rot="0" spcFirstLastPara="0" vertOverflow="overflow" horzOverflow="overflow" vert="horz" wrap="square" lIns="91440" tIns="45720" rIns="91440" bIns="45720" numCol="1" spcCol="0" rtlCol="0" fromWordArt="0" anchor="t" anchorCtr="0" forceAA="0" compatLnSpc="1">
+                        <a:prstTxWarp prst="textNoShape">
+                          <a:avLst/>
+                        </a:prstTxWarp>
+                        <a:noAutofit/>
+                      </wps:bodyPr>
+                    </wps:wsp>
+                  </a:graphicData>
+                </a:graphic>
+              </wp:anchor>
+            </w:drawing>
+          </mc:Choice>
+          <mc:Fallback>
+            <w:pict>
+              <v:shape w14:anchorId="0E4628EA" id="Text Box 26" o:spid="_x0000_s1049" type="#_x0000_t202" style="position:absolute;margin-left:-15pt;margin-top:-14.25pt;width:187.5pt;height:357.75pt;z-index:251682816;visibility:visible;mso-wrap-style:square;mso-wrap-distance-left:9pt;mso-wrap-distance-top:0;mso-wrap-distance-right:9pt;mso-wrap-distance-bottom:0;mso-position-horizontal:absolute;mso-position-horizontal-relative:text;mso-position-vertical:absolute;mso-position-vertical-relative:text;v-text-anchor:top" o:gfxdata="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" fillcolor="white [3201]" strokeweight=".5pt">
+                <v:textbox>
+                  <w:txbxContent>
+                    <w:p/>
+                  </w:txbxContent>
+                </v:textbox>
+              </v:shape>
+            </w:pict>
+          </mc:Fallback>
+        </mc:AlternateContent>
+      </w:r>
+    </w:p>
+    <w:p>
+      <w:pPr>
+        <w:pStyle w:val="Default"/>
+        <w:spacing w:line="360" w:lineRule="auto"/>
+        <w:rPr>
+          <w:rFonts w:asciiTheme="minorHAnsi" w:hAnsiTheme="minorHAnsi"/>
+        </w:rPr>
+      </w:pPr>
+      <w:r>
+        <w:rPr>
+          <w:noProof/>
+        </w:rPr>
+        <mc:AlternateContent>
+          <mc:Choice Requires="wps">
+            <w:drawing>
+              <wp:anchor distT="0" distB="0" distL="114300" distR="114300" simplePos="0" relativeHeight="251651071" behindDoc="0" locked="0" layoutInCell="1" allowOverlap="1" wp14:anchorId="5B55C218" wp14:editId="1764599A">
+                <wp:simplePos x="0" y="0"/>
+                <wp:positionH relativeFrom="column">
+                  <wp:posOffset>2257425</wp:posOffset>
+                </wp:positionH>
+                <wp:positionV relativeFrom="paragraph">
+                  <wp:posOffset>264160</wp:posOffset>
+                </wp:positionV>
+                <wp:extent cx="933450" cy="355533"/>
+                <wp:effectExtent l="0" t="0" r="0" b="6985"/>
+                <wp:wrapNone/>
+                <wp:docPr id="28" name="Text Box 28"/>
+                <wp:cNvGraphicFramePr/>
+                <a:graphic xmlns:a="http://schemas.openxmlformats.org/drawingml/2006/main">
+                  <a:graphicData uri="http://schemas.microsoft.com/office/word/2010/wordprocessingShape">
+                    <wps:wsp>
+                      <wps:cNvSpPr txBox="1"/>
+                      <wps:spPr>
+                        <a:xfrm>
+                          <a:off x="0" y="0"/>
+                          <a:ext cx="933450" cy="355533"/>
+                        </a:xfrm>
+                        <a:prstGeom prst="rect">
+                          <a:avLst/>
+                        </a:prstGeom>
+                        <a:solidFill>
+                          <a:schemeClr val="lt1"/>
+                        </a:solidFill>
+                        <a:ln w="6350">
+                          <a:noFill/>
+                        </a:ln>
+                      </wps:spPr>
+                      <wps:txbx>
+                        <w:txbxContent>
+                          <w:p>
+                            <w:pPr>
+                              <w:jc w:val="center"/>
+                            </w:pPr>
+                            <w:r>
+                              <w:t>Light</w:t>
+                            </w:r>
+                          </w:p>
+                        </w:txbxContent>
+                      </wps:txbx>
+                      <wps:bodyPr rot="0" spcFirstLastPara="0" vertOverflow="overflow" horzOverflow="overflow" vert="horz" wrap="square" lIns="91440" tIns="45720" rIns="91440" bIns="45720" numCol="1" spcCol="0" rtlCol="0" fromWordArt="0" anchor="t" anchorCtr="0" forceAA="0" compatLnSpc="1">
+                        <a:prstTxWarp prst="textNoShape">
+                          <a:avLst/>
+                        </a:prstTxWarp>
+                        <a:noAutofit/>
+                      </wps:bodyPr>
+                    </wps:wsp>
+                  </a:graphicData>
+                </a:graphic>
+                <wp14:sizeRelH relativeFrom="margin">
+                  <wp14:pctWidth>0</wp14:pctWidth>
+                </wp14:sizeRelH>
+              </wp:anchor>
+            </w:drawing>
+          </mc:Choice>
+          <mc:Fallback>
+            <w:pict>
+              <v:shape w14:anchorId="5B55C218" id="Text Box 28" o:spid="_x0000_s1050" type="#_x0000_t202" style="position:absolute;margin-left:177.75pt;margin-top:20.8pt;width:73.5pt;height:28pt;z-index:251651071;visibility:visible;mso-wrap-style:square;mso-width-percent:0;mso-wrap-distance-left:9pt;mso-wrap-distance-top:0;mso-wrap-distance-right:9pt;mso-wrap-distance-bottom:0;mso-position-horizontal:absolute;mso-position-horizontal-relative:text;mso-position-vertical:absolute;mso-position-vertical-relative:text;mso-width-percent:0;mso-width-relative:margin;v-text-anchor:top" o:gfxdata="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" fillcolor="white [3201]" stroked="f" strokeweight=".5pt">
+                <v:textbox>
+                  <w:txbxContent>
+                    <w:p>
+                      <w:pPr>
+                        <w:jc w:val="center"/>
+                      </w:pPr>
+                      <w:r>
+                        <w:t>Light</w:t>
+                      </w:r>
+                    </w:p>
+                  </w:txbxContent>
+                </v:textbox>
+              </v:shape>
+            </w:pict>
+          </mc:Fallback>
+        </mc:AlternateContent>
+      </w:r>
+    </w:p>
+    <w:p>
+      <w:pPr>
+        <w:pStyle w:val="Default"/>
+        <w:spacing w:line="360" w:lineRule="auto"/>
+        <w:rPr>
+          <w:rFonts w:asciiTheme="minorHAnsi" w:hAnsiTheme="minorHAnsi"/>
+        </w:rPr>
+      </w:pPr>
+    </w:p>
+    <w:p>
+      <w:pPr>
+        <w:pStyle w:val="Default"/>
+        <w:spacing w:line="360" w:lineRule="auto"/>
+        <w:rPr>
+          <w:rFonts w:asciiTheme="minorHAnsi" w:hAnsiTheme="minorHAnsi"/>
+        </w:rPr>
+      </w:pPr>
+    </w:p>
+    <w:p>
+      <w:pPr>
+        <w:pStyle w:val="Default"/>
+        <w:spacing w:line="360" w:lineRule="auto"/>
+        <w:rPr>
+          <w:rFonts w:asciiTheme="minorHAnsi" w:hAnsiTheme="minorHAnsi"/>
+        </w:rPr>
+      </w:pPr>
+    </w:p>
+    <w:p>
+      <w:pPr>
+        <w:pStyle w:val="Default"/>
+        <w:spacing w:line="360" w:lineRule="auto"/>
+        <w:rPr>
+          <w:rFonts w:asciiTheme="minorHAnsi" w:hAnsiTheme="minorHAnsi"/>
+        </w:rPr>
+      </w:pPr>
+      <w:bookmarkStart w:id="0" w:name="_GoBack"/>
+      <w:bookmarkEnd w:id="0"/>
+    </w:p>
+    <w:p>
+      <w:pPr>
+        <w:pStyle w:val="Default"/>
+        <w:spacing w:line="360" w:lineRule="auto"/>
+        <w:rPr>
+          <w:rFonts w:asciiTheme="minorHAnsi" w:hAnsiTheme="minorHAnsi"/>
+        </w:rPr>
+      </w:pPr>
+    </w:p>
+    <w:p>
+      <w:pPr>
+        <w:pStyle w:val="Default"/>
+        <w:spacing w:line="360" w:lineRule="auto"/>
+        <w:rPr>
+          <w:rFonts w:asciiTheme="minorHAnsi" w:hAnsiTheme="minorHAnsi"/>
+        </w:rPr>
+      </w:pPr>
+    </w:p>
+    <w:p>
+      <w:pPr>
+        <w:pStyle w:val="Default"/>
+        <w:spacing w:line="360" w:lineRule="auto"/>
+        <w:rPr>
+          <w:rFonts w:asciiTheme="minorHAnsi" w:hAnsiTheme="minorHAnsi"/>
+        </w:rPr>
+      </w:pPr>
+    </w:p>
+    <w:p>
+      <w:pPr>
+        <w:pStyle w:val="Default"/>
+        <w:spacing w:line="360" w:lineRule="auto"/>
+        <w:rPr>
+          <w:rFonts w:asciiTheme="minorHAnsi" w:hAnsiTheme="minorHAnsi"/>
+        </w:rPr>
+      </w:pPr>
+    </w:p>
+    <w:p>
+      <w:pPr>
+        <w:pStyle w:val="Default"/>
+        <w:spacing w:line="360" w:lineRule="auto"/>
+        <w:rPr>
+          <w:rFonts w:asciiTheme="minorHAnsi" w:hAnsiTheme="minorHAnsi"/>
+        </w:rPr>
+      </w:pPr>
+    </w:p>
+    <w:p>
+      <w:pPr>
+        <w:pStyle w:val="Default"/>
+        <w:spacing w:line="360" w:lineRule="auto"/>
+        <w:rPr>
+          <w:rFonts w:asciiTheme="minorHAnsi" w:hAnsiTheme="minorHAnsi"/>
+        </w:rPr>
+      </w:pPr>
+    </w:p>
+    <w:p>
+      <w:pPr>
+        <w:pStyle w:val="Default"/>
+        <w:spacing w:line="360" w:lineRule="auto"/>
+        <w:rPr>
+          <w:rFonts w:asciiTheme="minorHAnsi" w:hAnsiTheme="minorHAnsi"/>
+        </w:rPr>
+      </w:pPr>
+    </w:p>
+    <w:p>
+      <w:pPr>
+        <w:pStyle w:val="Default"/>
+        <w:spacing w:line="360" w:lineRule="auto"/>
+        <w:rPr>
+          <w:rFonts w:asciiTheme="minorHAnsi" w:hAnsiTheme="minorHAnsi"/>
+        </w:rPr>
+      </w:pPr>
+    </w:p>
+    <w:p>
+      <w:pPr>
+        <w:pStyle w:val="Default"/>
+        <w:spacing w:line="360" w:lineRule="auto"/>
+        <w:rPr>
+          <w:rFonts w:asciiTheme="minorHAnsi" w:hAnsiTheme="minorHAnsi"/>
+        </w:rPr>
+      </w:pPr>
+    </w:p>
+    <w:p>
+      <w:pPr>
+        <w:pStyle w:val="Default"/>
+        <w:spacing w:line="360" w:lineRule="auto"/>
+        <w:rPr>
+          <w:rFonts w:asciiTheme="minorHAnsi" w:hAnsiTheme="minorHAnsi"/>
+        </w:rPr>
+      </w:pPr>
+    </w:p>
+    <w:p>
+      <w:pPr>
+        <w:pStyle w:val="Default"/>
+        <w:spacing w:line="360" w:lineRule="auto"/>
+        <w:rPr>
+          <w:rFonts w:asciiTheme="minorHAnsi" w:hAnsiTheme="minorHAnsi"/>
+        </w:rPr>
+      </w:pPr>
+    </w:p>
+    <w:p>
+      <w:pPr>
+        <w:pStyle w:val="Default"/>
+        <w:spacing w:line="360" w:lineRule="auto"/>
+        <w:rPr>
+          <w:rFonts w:asciiTheme="minorHAnsi" w:hAnsiTheme="minorHAnsi"/>
+        </w:rPr>
+      </w:pPr>
+    </w:p>
+    <w:p>
+      <w:pPr>
+        <w:pStyle w:val="Default"/>
+        <w:spacing w:line="360" w:lineRule="auto"/>
+        <w:rPr>
+          <w:rFonts w:asciiTheme="minorHAnsi" w:hAnsiTheme="minorHAnsi"/>
+        </w:rPr>
       </w:pPr>
     </w:p>
     <w:p>
@@ -2884,7 +4743,6 @@
         <w:rPr>
           <w:rFonts w:asciiTheme="minorHAnsi" w:hAnsiTheme="minorHAnsi"/>
         </w:rPr>
-        <w:lastRenderedPageBreak/>
         <w:t xml:space="preserve">Prototype - block is currently being prototyped Completed - block design is a finished prototype </w:t>
       </w:r>
     </w:p>
@@ -2915,6 +4773,7 @@
         <w:rPr>
           <w:rFonts w:asciiTheme="minorHAnsi" w:hAnsiTheme="minorHAnsi"/>
         </w:rPr>
+        <w:lastRenderedPageBreak/>
         <w:t xml:space="preserve">5. Diagram Legend. The legend should expand all acronyms and describe all named entities in the block diagram by giving brief definitions. </w:t>
       </w:r>
     </w:p>
@@ -2949,6 +4808,33 @@
         </w:rPr>
         <w:t>”</w:t>
       </w:r>
+    </w:p>
+    <w:p>
+      <w:pPr>
+        <w:spacing w:line="360" w:lineRule="auto"/>
+        <w:rPr>
+          <w:sz w:val="24"/>
+          <w:szCs w:val="24"/>
+        </w:rPr>
+      </w:pPr>
+    </w:p>
+    <w:p>
+      <w:pPr>
+        <w:spacing w:line="360" w:lineRule="auto"/>
+        <w:rPr>
+          <w:sz w:val="24"/>
+          <w:szCs w:val="24"/>
+        </w:rPr>
+      </w:pPr>
+    </w:p>
+    <w:p>
+      <w:pPr>
+        <w:spacing w:line="360" w:lineRule="auto"/>
+        <w:rPr>
+          <w:sz w:val="24"/>
+          <w:szCs w:val="24"/>
+        </w:rPr>
+      </w:pPr>
     </w:p>
     <w:p>
       <w:pPr>
@@ -3095,7 +4981,7 @@
       </w:r>
     </w:p>
     <w:sectPr>
-      <w:footerReference w:type="default" r:id="rId8"/>
+      <w:footerReference w:type="default" r:id="rId20"/>
       <w:pgSz w:w="12240" w:h="15840"/>
       <w:pgMar w:top="1440" w:right="1440" w:bottom="1440" w:left="1440" w:header="720" w:footer="720" w:gutter="0"/>
       <w:cols w:space="720"/>
@@ -4537,6 +6423,29 @@
       </w:tblBorders>
     </w:tblPr>
   </w:style>
+  <w:style w:type="character" w:styleId="Hyperlink">
+    <w:name w:val="Hyperlink"/>
+    <w:basedOn w:val="DefaultParagraphFont"/>
+    <w:uiPriority w:val="99"/>
+    <w:unhideWhenUsed/>
+    <w:rsid w:val="00642B24"/>
+    <w:rPr>
+      <w:color w:val="0563C1" w:themeColor="hyperlink"/>
+      <w:u w:val="single"/>
+    </w:rPr>
+  </w:style>
+  <w:style w:type="character" w:styleId="UnresolvedMention">
+    <w:name w:val="Unresolved Mention"/>
+    <w:basedOn w:val="DefaultParagraphFont"/>
+    <w:uiPriority w:val="99"/>
+    <w:semiHidden/>
+    <w:unhideWhenUsed/>
+    <w:rsid w:val="00642B24"/>
+    <w:rPr>
+      <w:color w:val="808080"/>
+      <w:shd w:val="clear" w:color="auto" w:fill="E6E6E6"/>
+    </w:rPr>
+  </w:style>
 </w:styles>
 </file>
 

</xml_diff>

<commit_message>
Budget and Milestone Draft
</commit_message>
<xml_diff>
--- a/senior_design_paper.docx
+++ b/senior_design_paper.docx
@@ -32,16 +32,6 @@
           <w:szCs w:val="24"/>
         </w:rPr>
       </w:pPr>
-    </w:p>
-    <w:p>
-      <w:pPr>
-        <w:spacing w:after="0" w:line="360" w:lineRule="auto"/>
-        <w:jc w:val="center"/>
-        <w:rPr>
-          <w:sz w:val="24"/>
-          <w:szCs w:val="24"/>
-        </w:rPr>
-      </w:pPr>
       <w:r>
         <w:rPr>
           <w:noProof/>
@@ -49,7 +39,7 @@
           <w:szCs w:val="24"/>
         </w:rPr>
         <w:drawing>
-          <wp:anchor distT="0" distB="0" distL="114300" distR="114300" simplePos="0" relativeHeight="251652096" behindDoc="0" locked="0" layoutInCell="1" allowOverlap="1" wp14:anchorId="1BEB9DE4" wp14:editId="7118C3F7">
+          <wp:anchor distT="0" distB="0" distL="114300" distR="114300" simplePos="0" relativeHeight="251659264" behindDoc="0" locked="0" layoutInCell="1" allowOverlap="1" wp14:anchorId="1BEB9DE4" wp14:editId="4BBBD57B">
             <wp:simplePos x="0" y="0"/>
             <wp:positionH relativeFrom="margin">
               <wp:align>center</wp:align>
@@ -249,7 +239,7 @@
           <w:sz w:val="32"/>
           <w:szCs w:val="24"/>
         </w:rPr>
-        <w:t>University of Central Florida</w:t>
+        <w:t>&amp;</w:t>
       </w:r>
     </w:p>
     <w:p>
@@ -268,7 +258,7 @@
           <w:sz w:val="32"/>
           <w:szCs w:val="24"/>
         </w:rPr>
-        <w:t>Dr. Lei Wei</w:t>
+        <w:t>Center for Research and Education in Optics and Lasers</w:t>
       </w:r>
     </w:p>
     <w:p>
@@ -276,10 +266,19 @@
         <w:spacing w:after="0" w:line="360" w:lineRule="auto"/>
         <w:jc w:val="center"/>
         <w:rPr>
+          <w:i/>
           <w:sz w:val="32"/>
           <w:szCs w:val="24"/>
         </w:rPr>
       </w:pPr>
+      <w:r>
+        <w:rPr>
+          <w:i/>
+          <w:sz w:val="32"/>
+          <w:szCs w:val="24"/>
+        </w:rPr>
+        <w:t>University of Central Florida</w:t>
+      </w:r>
     </w:p>
     <w:p>
       <w:pPr>
@@ -297,7 +296,7 @@
           <w:sz w:val="32"/>
           <w:szCs w:val="24"/>
         </w:rPr>
-        <w:t>Initial Project and Group Identification Document</w:t>
+        <w:t>Dr. Lei Wei</w:t>
       </w:r>
     </w:p>
     <w:p>
@@ -310,13 +309,24 @@
           <w:szCs w:val="24"/>
         </w:rPr>
       </w:pPr>
-      <w:r>
+    </w:p>
+    <w:p>
+      <w:pPr>
+        <w:spacing w:after="0" w:line="360" w:lineRule="auto"/>
+        <w:jc w:val="center"/>
         <w:rPr>
           <w:i/>
           <w:sz w:val="32"/>
           <w:szCs w:val="24"/>
         </w:rPr>
-        <w:t>Divide and Conquer</w:t>
+      </w:pPr>
+      <w:r>
+        <w:rPr>
+          <w:i/>
+          <w:sz w:val="32"/>
+          <w:szCs w:val="24"/>
+        </w:rPr>
+        <w:t>Initial Project and Group Identification Document</w:t>
       </w:r>
     </w:p>
     <w:p>
@@ -324,15 +334,23 @@
         <w:spacing w:after="0" w:line="360" w:lineRule="auto"/>
         <w:jc w:val="center"/>
         <w:rPr>
-          <w:sz w:val="24"/>
-          <w:szCs w:val="24"/>
-        </w:rPr>
-      </w:pPr>
+          <w:i/>
+          <w:sz w:val="32"/>
+          <w:szCs w:val="24"/>
+        </w:rPr>
+      </w:pPr>
+      <w:r>
+        <w:rPr>
+          <w:i/>
+          <w:sz w:val="32"/>
+          <w:szCs w:val="24"/>
+        </w:rPr>
+        <w:t>Divide and Conquer</w:t>
+      </w:r>
     </w:p>
     <w:p>
       <w:pPr>
         <w:spacing w:after="0" w:line="360" w:lineRule="auto"/>
-        <w:jc w:val="center"/>
         <w:rPr>
           <w:sz w:val="24"/>
           <w:szCs w:val="24"/>
@@ -2274,7 +2292,7 @@
         <mc:AlternateContent>
           <mc:Choice Requires="wps">
             <w:drawing>
-              <wp:anchor distT="0" distB="0" distL="114300" distR="114300" simplePos="0" relativeHeight="251653120" behindDoc="0" locked="0" layoutInCell="1" allowOverlap="1" wp14:anchorId="623FA725" wp14:editId="5E22C461">
+              <wp:anchor distT="0" distB="0" distL="114300" distR="114300" simplePos="0" relativeHeight="251660288" behindDoc="0" locked="0" layoutInCell="1" allowOverlap="1" wp14:anchorId="623FA725" wp14:editId="3315F301">
                 <wp:simplePos x="0" y="0"/>
                 <wp:positionH relativeFrom="column">
                   <wp:posOffset>1367624</wp:posOffset>
@@ -2338,7 +2356,7 @@
           </mc:Choice>
           <mc:Fallback>
             <w:pict>
-              <v:rect w14:anchorId="4880D068" id="Rectangle 2" o:spid="_x0000_s1026" style="position:absolute;margin-left:107.7pt;margin-top:22.7pt;width:250.4pt;height:196.6pt;z-index:251653120;visibility:visible;mso-wrap-style:square;mso-width-percent:0;mso-height-percent:0;mso-wrap-distance-left:9pt;mso-wrap-distance-top:0;mso-wrap-distance-right:9pt;mso-wrap-distance-bottom:0;mso-position-horizontal:absolute;mso-position-horizontal-relative:text;mso-position-vertical:absolute;mso-position-vertical-relative:text;mso-width-percent:0;mso-height-percent:0;mso-width-relative:margin;mso-height-relative:margin;v-text-anchor:middle" o:gfxdata="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" filled="f" strokecolor="#1f4d78 [1604]" strokeweight="2.25pt"/>
+              <v:rect w14:anchorId="22B8D7FE" id="Rectangle 2" o:spid="_x0000_s1026" style="position:absolute;margin-left:107.7pt;margin-top:22.7pt;width:250.4pt;height:196.6pt;z-index:251660288;visibility:visible;mso-wrap-style:square;mso-width-percent:0;mso-height-percent:0;mso-wrap-distance-left:9pt;mso-wrap-distance-top:0;mso-wrap-distance-right:9pt;mso-wrap-distance-bottom:0;mso-position-horizontal:absolute;mso-position-horizontal-relative:text;mso-position-vertical:absolute;mso-position-vertical-relative:text;mso-width-percent:0;mso-height-percent:0;mso-width-relative:margin;mso-height-relative:margin;v-text-anchor:middle" o:gfxdata="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" filled="f" strokecolor="#1f4d78 [1604]" strokeweight="2.25pt"/>
             </w:pict>
           </mc:Fallback>
         </mc:AlternateContent>
@@ -2622,14 +2640,7 @@
           <w:sz w:val="24"/>
           <w:szCs w:val="24"/>
         </w:rPr>
-        <w:t>Single diagram, or nested diagrams</w:t>
-      </w:r>
-      <w:r>
-        <w:rPr>
-          <w:sz w:val="24"/>
-          <w:szCs w:val="24"/>
-        </w:rPr>
-        <w:t xml:space="preserve"> with increasing level of detail</w:t>
+        <w:t>Single diagram, or nested diagrams with increasing level of detail</w:t>
       </w:r>
     </w:p>
     <w:p>
@@ -2654,7 +2665,7 @@
         <mc:AlternateContent>
           <mc:Choice Requires="wpg">
             <w:drawing>
-              <wp:anchor distT="0" distB="0" distL="114300" distR="114300" simplePos="0" relativeHeight="251663360" behindDoc="0" locked="0" layoutInCell="1" allowOverlap="1" wp14:anchorId="6ACF1CA8" wp14:editId="76D49B92">
+              <wp:anchor distT="0" distB="0" distL="114300" distR="114300" simplePos="0" relativeHeight="251663360" behindDoc="0" locked="0" layoutInCell="1" allowOverlap="1" wp14:anchorId="21FE2E0B" wp14:editId="2F39328A">
                 <wp:simplePos x="0" y="0"/>
                 <wp:positionH relativeFrom="margin">
                   <wp:align>left</wp:align>
@@ -2762,12 +2773,6 @@
                                     <w:szCs w:val="18"/>
                                   </w:rPr>
                                   <w:instrText xml:space="preserve"> HYPERLINK "http://commons.wikimedia.org/wiki/File:Lighthouse_icon.svg" </w:instrText>
-                                </w:r>
-                                <w:r>
-                                  <w:rPr>
-                                    <w:sz w:val="18"/>
-                                    <w:szCs w:val="18"/>
-                                  </w:rPr>
                                 </w:r>
                                 <w:r>
                                   <w:rPr>
@@ -3011,13 +3016,7 @@
                                 <w:spacing w:after="0" w:line="240" w:lineRule="auto"/>
                               </w:pPr>
                               <w:r>
-                                <w:t>“</w:t>
-                              </w:r>
-                              <w:r>
-                                <w:t>Ship</w:t>
-                              </w:r>
-                              <w:r>
-                                <w:t>”</w:t>
+                                <w:t>“Ship”</w:t>
                               </w:r>
                             </w:p>
                             <w:p>
@@ -3064,7 +3063,7 @@
           </mc:Choice>
           <mc:Fallback>
             <w:pict>
-              <v:group w14:anchorId="6ACF1CA8" id="Group 17" o:spid="_x0000_s1026" style="position:absolute;left:0;text-align:left;margin-left:0;margin-top:36.45pt;width:492.75pt;height:203.25pt;z-index:251663360;mso-position-horizontal:left;mso-position-horizontal-relative:margin" coordsize="62579,25812" o:gfxdata="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">
+              <v:group w14:anchorId="21FE2E0B" id="Group 17" o:spid="_x0000_s1026" style="position:absolute;left:0;text-align:left;margin-left:0;margin-top:36.45pt;width:492.75pt;height:203.25pt;z-index:251663360;mso-position-horizontal:left;mso-position-horizontal-relative:margin" coordsize="62579,25812" o:gfxdata="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">
                 <v:group id="Group 5" o:spid="_x0000_s1027" style="position:absolute;top:7524;width:18954;height:18288" coordsize="59436,62871" o:gfxdata="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">
                   <v:shapetype id="_x0000_t75" coordsize="21600,21600" o:spt="75" o:preferrelative="t" path="m@4@5l@4@11@9@11@9@5xe" filled="f" stroked="f">
                     <v:stroke joinstyle="miter"/>
@@ -3115,12 +3114,6 @@
                               <w:szCs w:val="18"/>
                             </w:rPr>
                             <w:instrText xml:space="preserve"> HYPERLINK "http://commons.wikimedia.org/wiki/File:Lighthouse_icon.svg" </w:instrText>
-                          </w:r>
-                          <w:r>
-                            <w:rPr>
-                              <w:sz w:val="18"/>
-                              <w:szCs w:val="18"/>
-                            </w:rPr>
                           </w:r>
                           <w:r>
                             <w:rPr>
@@ -3256,13 +3249,7 @@
                           <w:spacing w:after="0" w:line="240" w:lineRule="auto"/>
                         </w:pPr>
                         <w:r>
-                          <w:t>“</w:t>
-                        </w:r>
-                        <w:r>
-                          <w:t>Ship</w:t>
-                        </w:r>
-                        <w:r>
-                          <w:t>”</w:t>
+                          <w:t>“Ship”</w:t>
                         </w:r>
                       </w:p>
                       <w:p>
@@ -3473,7 +3460,7 @@
         <mc:AlternateContent>
           <mc:Choice Requires="wpg">
             <w:drawing>
-              <wp:anchor distT="0" distB="0" distL="114300" distR="114300" simplePos="0" relativeHeight="251681792" behindDoc="0" locked="0" layoutInCell="1" allowOverlap="1" wp14:anchorId="1ACFF0C9" wp14:editId="1E25230D">
+              <wp:anchor distT="0" distB="0" distL="114300" distR="114300" simplePos="0" relativeHeight="251664384" behindDoc="0" locked="0" layoutInCell="1" allowOverlap="1" wp14:anchorId="4054AA1B" wp14:editId="0B0E9CB6">
                 <wp:simplePos x="0" y="0"/>
                 <wp:positionH relativeFrom="column">
                   <wp:posOffset>2228850</wp:posOffset>
@@ -4010,7 +3997,7 @@
           </mc:Choice>
           <mc:Fallback>
             <w:pict>
-              <v:group w14:anchorId="1ACFF0C9" id="Group 25" o:spid="_x0000_s1035" style="position:absolute;margin-left:175.5pt;margin-top:-39pt;width:290.25pt;height:382.5pt;z-index:251681792;mso-height-relative:margin" coordorigin=",95" coordsize="36861,48577" o:gfxdata="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">
+              <v:group w14:anchorId="4054AA1B" id="Group 25" o:spid="_x0000_s1035" style="position:absolute;margin-left:175.5pt;margin-top:-39pt;width:290.25pt;height:382.5pt;z-index:251664384;mso-height-relative:margin" coordorigin=",95" coordsize="36861,48577" o:gfxdata="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">
                 <v:shapetype id="_x0000_t32" coordsize="21600,21600" o:spt="32" o:oned="t" path="m,l21600,21600e" filled="f">
                   <v:path arrowok="t" fillok="f" o:connecttype="none"/>
                   <o:lock v:ext="edit" shapetype="t"/>
@@ -4240,7 +4227,7 @@
         <mc:AlternateContent>
           <mc:Choice Requires="wps">
             <w:drawing>
-              <wp:anchor distT="0" distB="0" distL="114300" distR="114300" simplePos="0" relativeHeight="251684864" behindDoc="0" locked="0" layoutInCell="1" allowOverlap="1" wp14:anchorId="3CBE7544" wp14:editId="3B7D68DE">
+              <wp:anchor distT="0" distB="0" distL="114300" distR="114300" simplePos="0" relativeHeight="251666432" behindDoc="0" locked="0" layoutInCell="1" allowOverlap="1" wp14:anchorId="4A9EAFDC" wp14:editId="44CD582C">
                 <wp:simplePos x="0" y="0"/>
                 <wp:positionH relativeFrom="column">
                   <wp:posOffset>180975</wp:posOffset>
@@ -4300,7 +4287,7 @@
           </mc:Choice>
           <mc:Fallback>
             <w:pict>
-              <v:shape w14:anchorId="3CBE7544" id="Text Box 27" o:spid="_x0000_s1048" type="#_x0000_t202" style="position:absolute;margin-left:14.25pt;margin-top:-42.2pt;width:129pt;height:28pt;z-index:251684864;visibility:visible;mso-wrap-style:square;mso-wrap-distance-left:9pt;mso-wrap-distance-top:0;mso-wrap-distance-right:9pt;mso-wrap-distance-bottom:0;mso-position-horizontal:absolute;mso-position-horizontal-relative:text;mso-position-vertical:absolute;mso-position-vertical-relative:text;v-text-anchor:top" o:gfxdata="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" fillcolor="white [3201]" strokeweight=".5pt">
+              <v:shape w14:anchorId="4A9EAFDC" id="Text Box 27" o:spid="_x0000_s1048" type="#_x0000_t202" style="position:absolute;margin-left:14.25pt;margin-top:-42.2pt;width:129pt;height:28pt;z-index:251666432;visibility:visible;mso-wrap-style:square;mso-wrap-distance-left:9pt;mso-wrap-distance-top:0;mso-wrap-distance-right:9pt;mso-wrap-distance-bottom:0;mso-position-horizontal:absolute;mso-position-horizontal-relative:text;mso-position-vertical:absolute;mso-position-vertical-relative:text;v-text-anchor:top" o:gfxdata="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" fillcolor="white [3201]" strokeweight=".5pt">
                 <v:textbox>
                   <w:txbxContent>
                     <w:p>
@@ -4326,7 +4313,7 @@
         <mc:AlternateContent>
           <mc:Choice Requires="wps">
             <w:drawing>
-              <wp:anchor distT="0" distB="0" distL="114300" distR="114300" simplePos="0" relativeHeight="251682816" behindDoc="0" locked="0" layoutInCell="1" allowOverlap="1" wp14:anchorId="0E4628EA" wp14:editId="7E605FA5">
+              <wp:anchor distT="0" distB="0" distL="114300" distR="114300" simplePos="0" relativeHeight="251665408" behindDoc="0" locked="0" layoutInCell="1" allowOverlap="1" wp14:anchorId="14BC743E" wp14:editId="1CC4235A">
                 <wp:simplePos x="0" y="0"/>
                 <wp:positionH relativeFrom="column">
                   <wp:posOffset>-190500</wp:posOffset>
@@ -4379,7 +4366,7 @@
           </mc:Choice>
           <mc:Fallback>
             <w:pict>
-              <v:shape w14:anchorId="0E4628EA" id="Text Box 26" o:spid="_x0000_s1049" type="#_x0000_t202" style="position:absolute;margin-left:-15pt;margin-top:-14.25pt;width:187.5pt;height:357.75pt;z-index:251682816;visibility:visible;mso-wrap-style:square;mso-wrap-distance-left:9pt;mso-wrap-distance-top:0;mso-wrap-distance-right:9pt;mso-wrap-distance-bottom:0;mso-position-horizontal:absolute;mso-position-horizontal-relative:text;mso-position-vertical:absolute;mso-position-vertical-relative:text;v-text-anchor:top" o:gfxdata="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" fillcolor="white [3201]" strokeweight=".5pt">
+              <v:shape w14:anchorId="14BC743E" id="Text Box 26" o:spid="_x0000_s1049" type="#_x0000_t202" style="position:absolute;margin-left:-15pt;margin-top:-14.25pt;width:187.5pt;height:357.75pt;z-index:251665408;visibility:visible;mso-wrap-style:square;mso-wrap-distance-left:9pt;mso-wrap-distance-top:0;mso-wrap-distance-right:9pt;mso-wrap-distance-bottom:0;mso-position-horizontal:absolute;mso-position-horizontal-relative:text;mso-position-vertical:absolute;mso-position-vertical-relative:text;v-text-anchor:top" o:gfxdata="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" fillcolor="white [3201]" strokeweight=".5pt">
                 <v:textbox>
                   <w:txbxContent>
                     <w:p/>
@@ -4406,7 +4393,7 @@
         <mc:AlternateContent>
           <mc:Choice Requires="wps">
             <w:drawing>
-              <wp:anchor distT="0" distB="0" distL="114300" distR="114300" simplePos="0" relativeHeight="251651071" behindDoc="0" locked="0" layoutInCell="1" allowOverlap="1" wp14:anchorId="5B55C218" wp14:editId="1764599A">
+              <wp:anchor distT="0" distB="0" distL="114300" distR="114300" simplePos="0" relativeHeight="251662336" behindDoc="0" locked="0" layoutInCell="1" allowOverlap="1" wp14:anchorId="2B8CE958" wp14:editId="57E0B0E8">
                 <wp:simplePos x="0" y="0"/>
                 <wp:positionH relativeFrom="column">
                   <wp:posOffset>2257425</wp:posOffset>
@@ -4467,7 +4454,7 @@
           </mc:Choice>
           <mc:Fallback>
             <w:pict>
-              <v:shape w14:anchorId="5B55C218" id="Text Box 28" o:spid="_x0000_s1050" type="#_x0000_t202" style="position:absolute;margin-left:177.75pt;margin-top:20.8pt;width:73.5pt;height:28pt;z-index:251651071;visibility:visible;mso-wrap-style:square;mso-width-percent:0;mso-wrap-distance-left:9pt;mso-wrap-distance-top:0;mso-wrap-distance-right:9pt;mso-wrap-distance-bottom:0;mso-position-horizontal:absolute;mso-position-horizontal-relative:text;mso-position-vertical:absolute;mso-position-vertical-relative:text;mso-width-percent:0;mso-width-relative:margin;v-text-anchor:top" o:gfxdata="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" fillcolor="white [3201]" stroked="f" strokeweight=".5pt">
+              <v:shape w14:anchorId="2B8CE958" id="Text Box 28" o:spid="_x0000_s1050" type="#_x0000_t202" style="position:absolute;margin-left:177.75pt;margin-top:20.8pt;width:73.5pt;height:28pt;z-index:251662336;visibility:visible;mso-wrap-style:square;mso-width-percent:0;mso-wrap-distance-left:9pt;mso-wrap-distance-top:0;mso-wrap-distance-right:9pt;mso-wrap-distance-bottom:0;mso-position-horizontal:absolute;mso-position-horizontal-relative:text;mso-position-vertical:absolute;mso-position-vertical-relative:text;mso-width-percent:0;mso-width-relative:margin;v-text-anchor:top" o:gfxdata="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" fillcolor="white [3201]" stroked="f" strokeweight=".5pt">
                 <v:textbox>
                   <w:txbxContent>
                     <w:p>
@@ -4521,8 +4508,6 @@
           <w:rFonts w:asciiTheme="minorHAnsi" w:hAnsiTheme="minorHAnsi"/>
         </w:rPr>
       </w:pPr>
-      <w:bookmarkStart w:id="0" w:name="_GoBack"/>
-      <w:bookmarkEnd w:id="0"/>
     </w:p>
     <w:p>
       <w:pPr>
@@ -4616,29 +4601,17 @@
     </w:p>
     <w:p>
       <w:pPr>
+        <w:spacing w:line="360" w:lineRule="auto"/>
+        <w:rPr>
+          <w:sz w:val="24"/>
+          <w:szCs w:val="24"/>
+        </w:rPr>
+      </w:pPr>
+    </w:p>
+    <w:p>
+      <w:pPr>
         <w:pStyle w:val="Default"/>
         <w:spacing w:line="360" w:lineRule="auto"/>
-        <w:rPr>
-          <w:rFonts w:asciiTheme="minorHAnsi" w:hAnsiTheme="minorHAnsi"/>
-        </w:rPr>
-      </w:pPr>
-    </w:p>
-    <w:p>
-      <w:pPr>
-        <w:pStyle w:val="Default"/>
-        <w:spacing w:line="360" w:lineRule="auto"/>
-        <w:rPr>
-          <w:rFonts w:asciiTheme="minorHAnsi" w:hAnsiTheme="minorHAnsi"/>
-        </w:rPr>
-      </w:pPr>
-    </w:p>
-    <w:p>
-      <w:pPr>
-        <w:pStyle w:val="Default"/>
-        <w:spacing w:line="360" w:lineRule="auto"/>
-        <w:rPr>
-          <w:rFonts w:asciiTheme="minorHAnsi" w:hAnsiTheme="minorHAnsi"/>
-        </w:rPr>
       </w:pPr>
     </w:p>
     <w:p>
@@ -4853,11 +4826,138 @@
           <w:szCs w:val="24"/>
         </w:rPr>
       </w:pPr>
-      <w:r>
-        <w:rPr>
-          <w:sz w:val="24"/>
-          <w:szCs w:val="24"/>
-        </w:rPr>
+    </w:p>
+    <w:p>
+      <w:pPr>
+        <w:spacing w:line="360" w:lineRule="auto"/>
+        <w:rPr>
+          <w:sz w:val="24"/>
+          <w:szCs w:val="24"/>
+        </w:rPr>
+      </w:pPr>
+    </w:p>
+    <w:p>
+      <w:pPr>
+        <w:spacing w:line="360" w:lineRule="auto"/>
+        <w:rPr>
+          <w:sz w:val="24"/>
+          <w:szCs w:val="24"/>
+        </w:rPr>
+      </w:pPr>
+    </w:p>
+    <w:p>
+      <w:pPr>
+        <w:spacing w:line="360" w:lineRule="auto"/>
+        <w:rPr>
+          <w:sz w:val="24"/>
+          <w:szCs w:val="24"/>
+        </w:rPr>
+      </w:pPr>
+    </w:p>
+    <w:p>
+      <w:pPr>
+        <w:spacing w:line="360" w:lineRule="auto"/>
+        <w:rPr>
+          <w:sz w:val="24"/>
+          <w:szCs w:val="24"/>
+        </w:rPr>
+      </w:pPr>
+    </w:p>
+    <w:p>
+      <w:pPr>
+        <w:spacing w:line="360" w:lineRule="auto"/>
+        <w:rPr>
+          <w:sz w:val="24"/>
+          <w:szCs w:val="24"/>
+        </w:rPr>
+      </w:pPr>
+    </w:p>
+    <w:p>
+      <w:pPr>
+        <w:spacing w:line="360" w:lineRule="auto"/>
+        <w:rPr>
+          <w:sz w:val="24"/>
+          <w:szCs w:val="24"/>
+        </w:rPr>
+      </w:pPr>
+    </w:p>
+    <w:p>
+      <w:pPr>
+        <w:spacing w:line="360" w:lineRule="auto"/>
+        <w:rPr>
+          <w:sz w:val="24"/>
+          <w:szCs w:val="24"/>
+        </w:rPr>
+      </w:pPr>
+    </w:p>
+    <w:p>
+      <w:pPr>
+        <w:spacing w:line="360" w:lineRule="auto"/>
+        <w:rPr>
+          <w:sz w:val="24"/>
+          <w:szCs w:val="24"/>
+        </w:rPr>
+      </w:pPr>
+    </w:p>
+    <w:p>
+      <w:pPr>
+        <w:spacing w:line="360" w:lineRule="auto"/>
+        <w:rPr>
+          <w:sz w:val="24"/>
+          <w:szCs w:val="24"/>
+        </w:rPr>
+      </w:pPr>
+    </w:p>
+    <w:p>
+      <w:pPr>
+        <w:spacing w:line="360" w:lineRule="auto"/>
+        <w:rPr>
+          <w:sz w:val="24"/>
+          <w:szCs w:val="24"/>
+        </w:rPr>
+      </w:pPr>
+    </w:p>
+    <w:p>
+      <w:pPr>
+        <w:spacing w:line="360" w:lineRule="auto"/>
+        <w:rPr>
+          <w:sz w:val="24"/>
+          <w:szCs w:val="24"/>
+        </w:rPr>
+      </w:pPr>
+    </w:p>
+    <w:p>
+      <w:pPr>
+        <w:spacing w:line="360" w:lineRule="auto"/>
+        <w:rPr>
+          <w:sz w:val="24"/>
+          <w:szCs w:val="24"/>
+        </w:rPr>
+      </w:pPr>
+    </w:p>
+    <w:p>
+      <w:pPr>
+        <w:spacing w:line="360" w:lineRule="auto"/>
+        <w:rPr>
+          <w:sz w:val="24"/>
+          <w:szCs w:val="24"/>
+        </w:rPr>
+      </w:pPr>
+    </w:p>
+    <w:p>
+      <w:pPr>
+        <w:spacing w:line="360" w:lineRule="auto"/>
+        <w:rPr>
+          <w:sz w:val="24"/>
+          <w:szCs w:val="24"/>
+        </w:rPr>
+      </w:pPr>
+      <w:r>
+        <w:rPr>
+          <w:sz w:val="24"/>
+          <w:szCs w:val="24"/>
+        </w:rPr>
+        <w:lastRenderedPageBreak/>
         <w:t>ESTIMATE PROJECT BUDGET AND FINANCING</w:t>
       </w:r>
     </w:p>
@@ -4869,6 +4969,694 @@
           <w:szCs w:val="24"/>
         </w:rPr>
       </w:pPr>
+      <w:r>
+        <w:rPr>
+          <w:sz w:val="24"/>
+          <w:szCs w:val="24"/>
+        </w:rPr>
+        <w:t>In the chart below, we created a list of the possible parts we may need for this project, the amount of each part we may need, and the price of each individual part.</w:t>
+      </w:r>
+    </w:p>
+    <w:tbl>
+      <w:tblPr>
+        <w:tblStyle w:val="GridTable4-Accent6"/>
+        <w:tblW w:w="0" w:type="auto"/>
+        <w:tblLook w:val="04A0" w:firstRow="1" w:lastRow="0" w:firstColumn="1" w:lastColumn="0" w:noHBand="0" w:noVBand="1"/>
+      </w:tblPr>
+      <w:tblGrid>
+        <w:gridCol w:w="3116"/>
+        <w:gridCol w:w="3117"/>
+        <w:gridCol w:w="3117"/>
+      </w:tblGrid>
+      <w:tr>
+        <w:trPr>
+          <w:cnfStyle w:val="100000000000" w:firstRow="1" w:lastRow="0" w:firstColumn="0" w:lastColumn="0" w:oddVBand="0" w:evenVBand="0" w:oddHBand="0" w:evenHBand="0" w:firstRowFirstColumn="0" w:firstRowLastColumn="0" w:lastRowFirstColumn="0" w:lastRowLastColumn="0"/>
+        </w:trPr>
+        <w:tc>
+          <w:tcPr>
+            <w:cnfStyle w:val="001000000000" w:firstRow="0" w:lastRow="0" w:firstColumn="1" w:lastColumn="0" w:oddVBand="0" w:evenVBand="0" w:oddHBand="0" w:evenHBand="0" w:firstRowFirstColumn="0" w:firstRowLastColumn="0" w:lastRowFirstColumn="0" w:lastRowLastColumn="0"/>
+            <w:tcW w:w="9350" w:type="dxa"/>
+            <w:gridSpan w:val="3"/>
+          </w:tcPr>
+          <w:p>
+            <w:pPr>
+              <w:spacing w:line="360" w:lineRule="auto"/>
+              <w:jc w:val="center"/>
+              <w:rPr>
+                <w:sz w:val="24"/>
+                <w:szCs w:val="24"/>
+              </w:rPr>
+            </w:pPr>
+            <w:r>
+              <w:rPr>
+                <w:sz w:val="24"/>
+                <w:szCs w:val="24"/>
+              </w:rPr>
+              <w:t>Project Budget</w:t>
+            </w:r>
+          </w:p>
+        </w:tc>
+      </w:tr>
+      <w:tr>
+        <w:trPr>
+          <w:cnfStyle w:val="000000100000" w:firstRow="0" w:lastRow="0" w:firstColumn="0" w:lastColumn="0" w:oddVBand="0" w:evenVBand="0" w:oddHBand="1" w:evenHBand="0" w:firstRowFirstColumn="0" w:firstRowLastColumn="0" w:lastRowFirstColumn="0" w:lastRowLastColumn="0"/>
+        </w:trPr>
+        <w:tc>
+          <w:tcPr>
+            <w:cnfStyle w:val="001000000000" w:firstRow="0" w:lastRow="0" w:firstColumn="1" w:lastColumn="0" w:oddVBand="0" w:evenVBand="0" w:oddHBand="0" w:evenHBand="0" w:firstRowFirstColumn="0" w:firstRowLastColumn="0" w:lastRowFirstColumn="0" w:lastRowLastColumn="0"/>
+            <w:tcW w:w="3116" w:type="dxa"/>
+          </w:tcPr>
+          <w:p>
+            <w:pPr>
+              <w:spacing w:line="360" w:lineRule="auto"/>
+              <w:rPr>
+                <w:sz w:val="24"/>
+                <w:szCs w:val="24"/>
+              </w:rPr>
+            </w:pPr>
+            <w:r>
+              <w:rPr>
+                <w:sz w:val="24"/>
+                <w:szCs w:val="24"/>
+              </w:rPr>
+              <w:t>Component</w:t>
+            </w:r>
+          </w:p>
+        </w:tc>
+        <w:tc>
+          <w:tcPr>
+            <w:tcW w:w="3117" w:type="dxa"/>
+          </w:tcPr>
+          <w:p>
+            <w:pPr>
+              <w:spacing w:line="360" w:lineRule="auto"/>
+              <w:cnfStyle w:val="000000100000" w:firstRow="0" w:lastRow="0" w:firstColumn="0" w:lastColumn="0" w:oddVBand="0" w:evenVBand="0" w:oddHBand="1" w:evenHBand="0" w:firstRowFirstColumn="0" w:firstRowLastColumn="0" w:lastRowFirstColumn="0" w:lastRowLastColumn="0"/>
+              <w:rPr>
+                <w:b/>
+                <w:sz w:val="24"/>
+                <w:szCs w:val="24"/>
+              </w:rPr>
+            </w:pPr>
+            <w:r>
+              <w:rPr>
+                <w:b/>
+                <w:sz w:val="24"/>
+                <w:szCs w:val="24"/>
+              </w:rPr>
+              <w:t>Quantity</w:t>
+            </w:r>
+          </w:p>
+        </w:tc>
+        <w:tc>
+          <w:tcPr>
+            <w:tcW w:w="3117" w:type="dxa"/>
+          </w:tcPr>
+          <w:p>
+            <w:pPr>
+              <w:spacing w:line="360" w:lineRule="auto"/>
+              <w:cnfStyle w:val="000000100000" w:firstRow="0" w:lastRow="0" w:firstColumn="0" w:lastColumn="0" w:oddVBand="0" w:evenVBand="0" w:oddHBand="1" w:evenHBand="0" w:firstRowFirstColumn="0" w:firstRowLastColumn="0" w:lastRowFirstColumn="0" w:lastRowLastColumn="0"/>
+              <w:rPr>
+                <w:b/>
+                <w:sz w:val="24"/>
+                <w:szCs w:val="24"/>
+              </w:rPr>
+            </w:pPr>
+            <w:r>
+              <w:rPr>
+                <w:b/>
+                <w:sz w:val="24"/>
+                <w:szCs w:val="24"/>
+              </w:rPr>
+              <w:t>Price</w:t>
+            </w:r>
+          </w:p>
+        </w:tc>
+      </w:tr>
+      <w:tr>
+        <w:tc>
+          <w:tcPr>
+            <w:cnfStyle w:val="001000000000" w:firstRow="0" w:lastRow="0" w:firstColumn="1" w:lastColumn="0" w:oddVBand="0" w:evenVBand="0" w:oddHBand="0" w:evenHBand="0" w:firstRowFirstColumn="0" w:firstRowLastColumn="0" w:lastRowFirstColumn="0" w:lastRowLastColumn="0"/>
+            <w:tcW w:w="3116" w:type="dxa"/>
+          </w:tcPr>
+          <w:p>
+            <w:pPr>
+              <w:spacing w:line="360" w:lineRule="auto"/>
+              <w:rPr>
+                <w:b w:val="0"/>
+                <w:sz w:val="24"/>
+                <w:szCs w:val="24"/>
+              </w:rPr>
+            </w:pPr>
+            <w:r>
+              <w:rPr>
+                <w:b w:val="0"/>
+                <w:sz w:val="24"/>
+                <w:szCs w:val="24"/>
+              </w:rPr>
+              <w:t>Microcontroller</w:t>
+            </w:r>
+          </w:p>
+        </w:tc>
+        <w:tc>
+          <w:tcPr>
+            <w:tcW w:w="3117" w:type="dxa"/>
+          </w:tcPr>
+          <w:p>
+            <w:pPr>
+              <w:spacing w:line="360" w:lineRule="auto"/>
+              <w:cnfStyle w:val="000000000000" w:firstRow="0" w:lastRow="0" w:firstColumn="0" w:lastColumn="0" w:oddVBand="0" w:evenVBand="0" w:oddHBand="0" w:evenHBand="0" w:firstRowFirstColumn="0" w:firstRowLastColumn="0" w:lastRowFirstColumn="0" w:lastRowLastColumn="0"/>
+              <w:rPr>
+                <w:sz w:val="24"/>
+                <w:szCs w:val="24"/>
+              </w:rPr>
+            </w:pPr>
+            <w:r>
+              <w:rPr>
+                <w:sz w:val="24"/>
+                <w:szCs w:val="24"/>
+              </w:rPr>
+              <w:t>1</w:t>
+            </w:r>
+          </w:p>
+        </w:tc>
+        <w:tc>
+          <w:tcPr>
+            <w:tcW w:w="3117" w:type="dxa"/>
+          </w:tcPr>
+          <w:p>
+            <w:pPr>
+              <w:spacing w:line="360" w:lineRule="auto"/>
+              <w:cnfStyle w:val="000000000000" w:firstRow="0" w:lastRow="0" w:firstColumn="0" w:lastColumn="0" w:oddVBand="0" w:evenVBand="0" w:oddHBand="0" w:evenHBand="0" w:firstRowFirstColumn="0" w:firstRowLastColumn="0" w:lastRowFirstColumn="0" w:lastRowLastColumn="0"/>
+              <w:rPr>
+                <w:sz w:val="24"/>
+                <w:szCs w:val="24"/>
+              </w:rPr>
+            </w:pPr>
+            <w:r>
+              <w:rPr>
+                <w:sz w:val="24"/>
+                <w:szCs w:val="24"/>
+              </w:rPr>
+              <w:t>$40</w:t>
+            </w:r>
+          </w:p>
+        </w:tc>
+      </w:tr>
+      <w:tr>
+        <w:trPr>
+          <w:cnfStyle w:val="000000100000" w:firstRow="0" w:lastRow="0" w:firstColumn="0" w:lastColumn="0" w:oddVBand="0" w:evenVBand="0" w:oddHBand="1" w:evenHBand="0" w:firstRowFirstColumn="0" w:firstRowLastColumn="0" w:lastRowFirstColumn="0" w:lastRowLastColumn="0"/>
+        </w:trPr>
+        <w:tc>
+          <w:tcPr>
+            <w:cnfStyle w:val="001000000000" w:firstRow="0" w:lastRow="0" w:firstColumn="1" w:lastColumn="0" w:oddVBand="0" w:evenVBand="0" w:oddHBand="0" w:evenHBand="0" w:firstRowFirstColumn="0" w:firstRowLastColumn="0" w:lastRowFirstColumn="0" w:lastRowLastColumn="0"/>
+            <w:tcW w:w="3116" w:type="dxa"/>
+          </w:tcPr>
+          <w:p>
+            <w:pPr>
+              <w:spacing w:line="360" w:lineRule="auto"/>
+              <w:rPr>
+                <w:b w:val="0"/>
+                <w:sz w:val="24"/>
+                <w:szCs w:val="24"/>
+              </w:rPr>
+            </w:pPr>
+            <w:r>
+              <w:rPr>
+                <w:b w:val="0"/>
+                <w:sz w:val="24"/>
+                <w:szCs w:val="24"/>
+              </w:rPr>
+              <w:t>PCB</w:t>
+            </w:r>
+          </w:p>
+        </w:tc>
+        <w:tc>
+          <w:tcPr>
+            <w:tcW w:w="3117" w:type="dxa"/>
+          </w:tcPr>
+          <w:p>
+            <w:pPr>
+              <w:spacing w:line="360" w:lineRule="auto"/>
+              <w:cnfStyle w:val="000000100000" w:firstRow="0" w:lastRow="0" w:firstColumn="0" w:lastColumn="0" w:oddVBand="0" w:evenVBand="0" w:oddHBand="1" w:evenHBand="0" w:firstRowFirstColumn="0" w:firstRowLastColumn="0" w:lastRowFirstColumn="0" w:lastRowLastColumn="0"/>
+              <w:rPr>
+                <w:sz w:val="24"/>
+                <w:szCs w:val="24"/>
+              </w:rPr>
+            </w:pPr>
+            <w:r>
+              <w:rPr>
+                <w:sz w:val="24"/>
+                <w:szCs w:val="24"/>
+              </w:rPr>
+              <w:t>1</w:t>
+            </w:r>
+          </w:p>
+        </w:tc>
+        <w:tc>
+          <w:tcPr>
+            <w:tcW w:w="3117" w:type="dxa"/>
+          </w:tcPr>
+          <w:p>
+            <w:pPr>
+              <w:spacing w:line="360" w:lineRule="auto"/>
+              <w:cnfStyle w:val="000000100000" w:firstRow="0" w:lastRow="0" w:firstColumn="0" w:lastColumn="0" w:oddVBand="0" w:evenVBand="0" w:oddHBand="1" w:evenHBand="0" w:firstRowFirstColumn="0" w:firstRowLastColumn="0" w:lastRowFirstColumn="0" w:lastRowLastColumn="0"/>
+              <w:rPr>
+                <w:sz w:val="24"/>
+                <w:szCs w:val="24"/>
+              </w:rPr>
+            </w:pPr>
+            <w:r>
+              <w:rPr>
+                <w:sz w:val="24"/>
+                <w:szCs w:val="24"/>
+              </w:rPr>
+              <w:t>$40</w:t>
+            </w:r>
+          </w:p>
+        </w:tc>
+      </w:tr>
+      <w:tr>
+        <w:tc>
+          <w:tcPr>
+            <w:cnfStyle w:val="001000000000" w:firstRow="0" w:lastRow="0" w:firstColumn="1" w:lastColumn="0" w:oddVBand="0" w:evenVBand="0" w:oddHBand="0" w:evenHBand="0" w:firstRowFirstColumn="0" w:firstRowLastColumn="0" w:lastRowFirstColumn="0" w:lastRowLastColumn="0"/>
+            <w:tcW w:w="3116" w:type="dxa"/>
+          </w:tcPr>
+          <w:p>
+            <w:pPr>
+              <w:spacing w:line="360" w:lineRule="auto"/>
+              <w:rPr>
+                <w:b w:val="0"/>
+                <w:sz w:val="24"/>
+                <w:szCs w:val="24"/>
+              </w:rPr>
+            </w:pPr>
+            <w:r>
+              <w:rPr>
+                <w:b w:val="0"/>
+                <w:sz w:val="24"/>
+                <w:szCs w:val="24"/>
+              </w:rPr>
+              <w:t>Sensor</w:t>
+            </w:r>
+          </w:p>
+        </w:tc>
+        <w:tc>
+          <w:tcPr>
+            <w:tcW w:w="3117" w:type="dxa"/>
+          </w:tcPr>
+          <w:p>
+            <w:pPr>
+              <w:spacing w:line="360" w:lineRule="auto"/>
+              <w:cnfStyle w:val="000000000000" w:firstRow="0" w:lastRow="0" w:firstColumn="0" w:lastColumn="0" w:oddVBand="0" w:evenVBand="0" w:oddHBand="0" w:evenHBand="0" w:firstRowFirstColumn="0" w:firstRowLastColumn="0" w:lastRowFirstColumn="0" w:lastRowLastColumn="0"/>
+              <w:rPr>
+                <w:sz w:val="24"/>
+                <w:szCs w:val="24"/>
+              </w:rPr>
+            </w:pPr>
+            <w:r>
+              <w:rPr>
+                <w:sz w:val="24"/>
+                <w:szCs w:val="24"/>
+              </w:rPr>
+              <w:t>2</w:t>
+            </w:r>
+          </w:p>
+        </w:tc>
+        <w:tc>
+          <w:tcPr>
+            <w:tcW w:w="3117" w:type="dxa"/>
+          </w:tcPr>
+          <w:p>
+            <w:pPr>
+              <w:spacing w:line="360" w:lineRule="auto"/>
+              <w:cnfStyle w:val="000000000000" w:firstRow="0" w:lastRow="0" w:firstColumn="0" w:lastColumn="0" w:oddVBand="0" w:evenVBand="0" w:oddHBand="0" w:evenHBand="0" w:firstRowFirstColumn="0" w:firstRowLastColumn="0" w:lastRowFirstColumn="0" w:lastRowLastColumn="0"/>
+              <w:rPr>
+                <w:sz w:val="24"/>
+                <w:szCs w:val="24"/>
+              </w:rPr>
+            </w:pPr>
+            <w:r>
+              <w:rPr>
+                <w:sz w:val="24"/>
+                <w:szCs w:val="24"/>
+              </w:rPr>
+              <w:t>$40</w:t>
+            </w:r>
+          </w:p>
+        </w:tc>
+      </w:tr>
+      <w:tr>
+        <w:trPr>
+          <w:cnfStyle w:val="000000100000" w:firstRow="0" w:lastRow="0" w:firstColumn="0" w:lastColumn="0" w:oddVBand="0" w:evenVBand="0" w:oddHBand="1" w:evenHBand="0" w:firstRowFirstColumn="0" w:firstRowLastColumn="0" w:lastRowFirstColumn="0" w:lastRowLastColumn="0"/>
+        </w:trPr>
+        <w:tc>
+          <w:tcPr>
+            <w:cnfStyle w:val="001000000000" w:firstRow="0" w:lastRow="0" w:firstColumn="1" w:lastColumn="0" w:oddVBand="0" w:evenVBand="0" w:oddHBand="0" w:evenHBand="0" w:firstRowFirstColumn="0" w:firstRowLastColumn="0" w:lastRowFirstColumn="0" w:lastRowLastColumn="0"/>
+            <w:tcW w:w="3116" w:type="dxa"/>
+          </w:tcPr>
+          <w:p>
+            <w:pPr>
+              <w:spacing w:line="360" w:lineRule="auto"/>
+              <w:rPr>
+                <w:b w:val="0"/>
+                <w:sz w:val="24"/>
+                <w:szCs w:val="24"/>
+              </w:rPr>
+            </w:pPr>
+            <w:r>
+              <w:rPr>
+                <w:b w:val="0"/>
+                <w:sz w:val="24"/>
+                <w:szCs w:val="24"/>
+              </w:rPr>
+              <w:t>Battery</w:t>
+            </w:r>
+          </w:p>
+        </w:tc>
+        <w:tc>
+          <w:tcPr>
+            <w:tcW w:w="3117" w:type="dxa"/>
+          </w:tcPr>
+          <w:p>
+            <w:pPr>
+              <w:spacing w:line="360" w:lineRule="auto"/>
+              <w:cnfStyle w:val="000000100000" w:firstRow="0" w:lastRow="0" w:firstColumn="0" w:lastColumn="0" w:oddVBand="0" w:evenVBand="0" w:oddHBand="1" w:evenHBand="0" w:firstRowFirstColumn="0" w:firstRowLastColumn="0" w:lastRowFirstColumn="0" w:lastRowLastColumn="0"/>
+              <w:rPr>
+                <w:sz w:val="24"/>
+                <w:szCs w:val="24"/>
+              </w:rPr>
+            </w:pPr>
+            <w:r>
+              <w:rPr>
+                <w:sz w:val="24"/>
+                <w:szCs w:val="24"/>
+              </w:rPr>
+              <w:t>1</w:t>
+            </w:r>
+          </w:p>
+        </w:tc>
+        <w:tc>
+          <w:tcPr>
+            <w:tcW w:w="3117" w:type="dxa"/>
+          </w:tcPr>
+          <w:p>
+            <w:pPr>
+              <w:spacing w:line="360" w:lineRule="auto"/>
+              <w:cnfStyle w:val="000000100000" w:firstRow="0" w:lastRow="0" w:firstColumn="0" w:lastColumn="0" w:oddVBand="0" w:evenVBand="0" w:oddHBand="1" w:evenHBand="0" w:firstRowFirstColumn="0" w:firstRowLastColumn="0" w:lastRowFirstColumn="0" w:lastRowLastColumn="0"/>
+              <w:rPr>
+                <w:sz w:val="24"/>
+                <w:szCs w:val="24"/>
+              </w:rPr>
+            </w:pPr>
+            <w:r>
+              <w:rPr>
+                <w:sz w:val="24"/>
+                <w:szCs w:val="24"/>
+              </w:rPr>
+              <w:t>$50</w:t>
+            </w:r>
+          </w:p>
+        </w:tc>
+      </w:tr>
+      <w:tr>
+        <w:tc>
+          <w:tcPr>
+            <w:cnfStyle w:val="001000000000" w:firstRow="0" w:lastRow="0" w:firstColumn="1" w:lastColumn="0" w:oddVBand="0" w:evenVBand="0" w:oddHBand="0" w:evenHBand="0" w:firstRowFirstColumn="0" w:firstRowLastColumn="0" w:lastRowFirstColumn="0" w:lastRowLastColumn="0"/>
+            <w:tcW w:w="3116" w:type="dxa"/>
+          </w:tcPr>
+          <w:p>
+            <w:pPr>
+              <w:spacing w:line="360" w:lineRule="auto"/>
+              <w:rPr>
+                <w:b w:val="0"/>
+                <w:sz w:val="24"/>
+                <w:szCs w:val="24"/>
+              </w:rPr>
+            </w:pPr>
+            <w:r>
+              <w:rPr>
+                <w:b w:val="0"/>
+                <w:sz w:val="24"/>
+                <w:szCs w:val="24"/>
+              </w:rPr>
+              <w:t>Light Sources</w:t>
+            </w:r>
+          </w:p>
+        </w:tc>
+        <w:tc>
+          <w:tcPr>
+            <w:tcW w:w="3117" w:type="dxa"/>
+          </w:tcPr>
+          <w:p>
+            <w:pPr>
+              <w:spacing w:line="360" w:lineRule="auto"/>
+              <w:cnfStyle w:val="000000000000" w:firstRow="0" w:lastRow="0" w:firstColumn="0" w:lastColumn="0" w:oddVBand="0" w:evenVBand="0" w:oddHBand="0" w:evenHBand="0" w:firstRowFirstColumn="0" w:firstRowLastColumn="0" w:lastRowFirstColumn="0" w:lastRowLastColumn="0"/>
+              <w:rPr>
+                <w:sz w:val="24"/>
+                <w:szCs w:val="24"/>
+              </w:rPr>
+            </w:pPr>
+            <w:r>
+              <w:rPr>
+                <w:sz w:val="24"/>
+                <w:szCs w:val="24"/>
+              </w:rPr>
+              <w:t>3</w:t>
+            </w:r>
+          </w:p>
+        </w:tc>
+        <w:tc>
+          <w:tcPr>
+            <w:tcW w:w="3117" w:type="dxa"/>
+          </w:tcPr>
+          <w:p>
+            <w:pPr>
+              <w:spacing w:line="360" w:lineRule="auto"/>
+              <w:cnfStyle w:val="000000000000" w:firstRow="0" w:lastRow="0" w:firstColumn="0" w:lastColumn="0" w:oddVBand="0" w:evenVBand="0" w:oddHBand="0" w:evenHBand="0" w:firstRowFirstColumn="0" w:firstRowLastColumn="0" w:lastRowFirstColumn="0" w:lastRowLastColumn="0"/>
+              <w:rPr>
+                <w:sz w:val="24"/>
+                <w:szCs w:val="24"/>
+              </w:rPr>
+            </w:pPr>
+            <w:r>
+              <w:rPr>
+                <w:sz w:val="24"/>
+                <w:szCs w:val="24"/>
+              </w:rPr>
+              <w:t>$15</w:t>
+            </w:r>
+          </w:p>
+        </w:tc>
+      </w:tr>
+      <w:tr>
+        <w:trPr>
+          <w:cnfStyle w:val="000000100000" w:firstRow="0" w:lastRow="0" w:firstColumn="0" w:lastColumn="0" w:oddVBand="0" w:evenVBand="0" w:oddHBand="1" w:evenHBand="0" w:firstRowFirstColumn="0" w:firstRowLastColumn="0" w:lastRowFirstColumn="0" w:lastRowLastColumn="0"/>
+        </w:trPr>
+        <w:tc>
+          <w:tcPr>
+            <w:cnfStyle w:val="001000000000" w:firstRow="0" w:lastRow="0" w:firstColumn="1" w:lastColumn="0" w:oddVBand="0" w:evenVBand="0" w:oddHBand="0" w:evenHBand="0" w:firstRowFirstColumn="0" w:firstRowLastColumn="0" w:lastRowFirstColumn="0" w:lastRowLastColumn="0"/>
+            <w:tcW w:w="3116" w:type="dxa"/>
+          </w:tcPr>
+          <w:p>
+            <w:pPr>
+              <w:spacing w:line="360" w:lineRule="auto"/>
+              <w:rPr>
+                <w:b w:val="0"/>
+                <w:sz w:val="24"/>
+                <w:szCs w:val="24"/>
+              </w:rPr>
+            </w:pPr>
+            <w:r>
+              <w:rPr>
+                <w:b w:val="0"/>
+                <w:sz w:val="24"/>
+                <w:szCs w:val="24"/>
+              </w:rPr>
+              <w:t>Cables</w:t>
+            </w:r>
+          </w:p>
+        </w:tc>
+        <w:tc>
+          <w:tcPr>
+            <w:tcW w:w="3117" w:type="dxa"/>
+          </w:tcPr>
+          <w:p>
+            <w:pPr>
+              <w:spacing w:line="360" w:lineRule="auto"/>
+              <w:cnfStyle w:val="000000100000" w:firstRow="0" w:lastRow="0" w:firstColumn="0" w:lastColumn="0" w:oddVBand="0" w:evenVBand="0" w:oddHBand="1" w:evenHBand="0" w:firstRowFirstColumn="0" w:firstRowLastColumn="0" w:lastRowFirstColumn="0" w:lastRowLastColumn="0"/>
+              <w:rPr>
+                <w:sz w:val="24"/>
+                <w:szCs w:val="24"/>
+              </w:rPr>
+            </w:pPr>
+            <w:r>
+              <w:rPr>
+                <w:sz w:val="24"/>
+                <w:szCs w:val="24"/>
+              </w:rPr>
+              <w:t>1</w:t>
+            </w:r>
+          </w:p>
+        </w:tc>
+        <w:tc>
+          <w:tcPr>
+            <w:tcW w:w="3117" w:type="dxa"/>
+          </w:tcPr>
+          <w:p>
+            <w:pPr>
+              <w:spacing w:line="360" w:lineRule="auto"/>
+              <w:cnfStyle w:val="000000100000" w:firstRow="0" w:lastRow="0" w:firstColumn="0" w:lastColumn="0" w:oddVBand="0" w:evenVBand="0" w:oddHBand="1" w:evenHBand="0" w:firstRowFirstColumn="0" w:firstRowLastColumn="0" w:lastRowFirstColumn="0" w:lastRowLastColumn="0"/>
+              <w:rPr>
+                <w:sz w:val="24"/>
+                <w:szCs w:val="24"/>
+              </w:rPr>
+            </w:pPr>
+            <w:r>
+              <w:rPr>
+                <w:sz w:val="24"/>
+                <w:szCs w:val="24"/>
+              </w:rPr>
+              <w:t>$30</w:t>
+            </w:r>
+          </w:p>
+        </w:tc>
+      </w:tr>
+      <w:tr>
+        <w:tc>
+          <w:tcPr>
+            <w:cnfStyle w:val="001000000000" w:firstRow="0" w:lastRow="0" w:firstColumn="1" w:lastColumn="0" w:oddVBand="0" w:evenVBand="0" w:oddHBand="0" w:evenHBand="0" w:firstRowFirstColumn="0" w:firstRowLastColumn="0" w:lastRowFirstColumn="0" w:lastRowLastColumn="0"/>
+            <w:tcW w:w="9350" w:type="dxa"/>
+            <w:gridSpan w:val="3"/>
+          </w:tcPr>
+          <w:p>
+            <w:pPr>
+              <w:spacing w:line="360" w:lineRule="auto"/>
+              <w:jc w:val="right"/>
+              <w:rPr>
+                <w:b w:val="0"/>
+                <w:sz w:val="24"/>
+                <w:szCs w:val="24"/>
+              </w:rPr>
+            </w:pPr>
+            <w:r>
+              <w:rPr>
+                <w:b w:val="0"/>
+                <w:sz w:val="24"/>
+                <w:szCs w:val="24"/>
+              </w:rPr>
+              <w:t xml:space="preserve">Total: </w:t>
+            </w:r>
+          </w:p>
+        </w:tc>
+      </w:tr>
+    </w:tbl>
+    <w:p>
+      <w:pPr>
+        <w:spacing w:line="360" w:lineRule="auto"/>
+        <w:rPr>
+          <w:sz w:val="24"/>
+          <w:szCs w:val="24"/>
+        </w:rPr>
+      </w:pPr>
+    </w:p>
+    <w:p>
+      <w:pPr>
+        <w:spacing w:line="360" w:lineRule="auto"/>
+        <w:rPr>
+          <w:sz w:val="24"/>
+          <w:szCs w:val="24"/>
+        </w:rPr>
+      </w:pPr>
+    </w:p>
+    <w:p>
+      <w:pPr>
+        <w:spacing w:line="360" w:lineRule="auto"/>
+        <w:rPr>
+          <w:sz w:val="24"/>
+          <w:szCs w:val="24"/>
+        </w:rPr>
+      </w:pPr>
+    </w:p>
+    <w:p>
+      <w:pPr>
+        <w:spacing w:line="360" w:lineRule="auto"/>
+        <w:rPr>
+          <w:sz w:val="24"/>
+          <w:szCs w:val="24"/>
+        </w:rPr>
+      </w:pPr>
+    </w:p>
+    <w:p>
+      <w:pPr>
+        <w:spacing w:line="360" w:lineRule="auto"/>
+        <w:rPr>
+          <w:sz w:val="24"/>
+          <w:szCs w:val="24"/>
+        </w:rPr>
+      </w:pPr>
+    </w:p>
+    <w:p>
+      <w:pPr>
+        <w:spacing w:line="360" w:lineRule="auto"/>
+        <w:rPr>
+          <w:sz w:val="24"/>
+          <w:szCs w:val="24"/>
+        </w:rPr>
+      </w:pPr>
+    </w:p>
+    <w:p>
+      <w:pPr>
+        <w:spacing w:line="360" w:lineRule="auto"/>
+        <w:rPr>
+          <w:sz w:val="24"/>
+          <w:szCs w:val="24"/>
+        </w:rPr>
+      </w:pPr>
+    </w:p>
+    <w:p>
+      <w:pPr>
+        <w:spacing w:line="360" w:lineRule="auto"/>
+        <w:rPr>
+          <w:sz w:val="24"/>
+          <w:szCs w:val="24"/>
+        </w:rPr>
+      </w:pPr>
+    </w:p>
+    <w:p>
+      <w:pPr>
+        <w:spacing w:line="360" w:lineRule="auto"/>
+        <w:rPr>
+          <w:sz w:val="24"/>
+          <w:szCs w:val="24"/>
+        </w:rPr>
+      </w:pPr>
+    </w:p>
+    <w:p>
+      <w:pPr>
+        <w:spacing w:line="360" w:lineRule="auto"/>
+        <w:rPr>
+          <w:sz w:val="24"/>
+          <w:szCs w:val="24"/>
+        </w:rPr>
+      </w:pPr>
+    </w:p>
+    <w:p>
+      <w:pPr>
+        <w:spacing w:line="360" w:lineRule="auto"/>
+        <w:rPr>
+          <w:sz w:val="24"/>
+          <w:szCs w:val="24"/>
+        </w:rPr>
+      </w:pPr>
+    </w:p>
+    <w:p>
+      <w:pPr>
+        <w:spacing w:line="360" w:lineRule="auto"/>
+        <w:rPr>
+          <w:sz w:val="24"/>
+          <w:szCs w:val="24"/>
+        </w:rPr>
+      </w:pPr>
     </w:p>
     <w:p>
       <w:pPr>
@@ -4895,37 +5683,1636 @@
         <w:t>INITIAL PROJECT MILESTONE FOR BOTH SEMESTERS</w:t>
       </w:r>
     </w:p>
-    <w:p>
-      <w:pPr>
-        <w:spacing w:line="360" w:lineRule="auto"/>
-        <w:rPr>
-          <w:sz w:val="24"/>
-          <w:szCs w:val="24"/>
-        </w:rPr>
-      </w:pPr>
-    </w:p>
-    <w:p>
-      <w:pPr>
-        <w:spacing w:line="360" w:lineRule="auto"/>
-        <w:rPr>
-          <w:sz w:val="24"/>
-          <w:szCs w:val="24"/>
-        </w:rPr>
-      </w:pPr>
-    </w:p>
-    <w:p>
-      <w:pPr>
-        <w:spacing w:line="360" w:lineRule="auto"/>
-        <w:rPr>
-          <w:sz w:val="24"/>
-          <w:szCs w:val="24"/>
-        </w:rPr>
-      </w:pPr>
-      <w:r>
-        <w:rPr>
-          <w:sz w:val="24"/>
-          <w:szCs w:val="24"/>
-        </w:rPr>
+    <w:tbl>
+      <w:tblPr>
+        <w:tblStyle w:val="GridTable5Dark-Accent2"/>
+        <w:tblW w:w="0" w:type="auto"/>
+        <w:tblLook w:val="04A0" w:firstRow="1" w:lastRow="0" w:firstColumn="1" w:lastColumn="0" w:noHBand="0" w:noVBand="1"/>
+      </w:tblPr>
+      <w:tblGrid>
+        <w:gridCol w:w="3116"/>
+        <w:gridCol w:w="3117"/>
+        <w:gridCol w:w="3117"/>
+      </w:tblGrid>
+      <w:tr>
+        <w:trPr>
+          <w:cnfStyle w:val="100000000000" w:firstRow="1" w:lastRow="0" w:firstColumn="0" w:lastColumn="0" w:oddVBand="0" w:evenVBand="0" w:oddHBand="0" w:evenHBand="0" w:firstRowFirstColumn="0" w:firstRowLastColumn="0" w:lastRowFirstColumn="0" w:lastRowLastColumn="0"/>
+        </w:trPr>
+        <w:tc>
+          <w:tcPr>
+            <w:cnfStyle w:val="001000000000" w:firstRow="0" w:lastRow="0" w:firstColumn="1" w:lastColumn="0" w:oddVBand="0" w:evenVBand="0" w:oddHBand="0" w:evenHBand="0" w:firstRowFirstColumn="0" w:firstRowLastColumn="0" w:lastRowFirstColumn="0" w:lastRowLastColumn="0"/>
+            <w:tcW w:w="3116" w:type="dxa"/>
+          </w:tcPr>
+          <w:p>
+            <w:pPr>
+              <w:spacing w:line="360" w:lineRule="auto"/>
+              <w:jc w:val="center"/>
+              <w:rPr>
+                <w:sz w:val="24"/>
+                <w:szCs w:val="24"/>
+              </w:rPr>
+            </w:pPr>
+            <w:r>
+              <w:rPr>
+                <w:sz w:val="24"/>
+                <w:szCs w:val="24"/>
+              </w:rPr>
+              <w:t>Task</w:t>
+            </w:r>
+          </w:p>
+        </w:tc>
+        <w:tc>
+          <w:tcPr>
+            <w:tcW w:w="3117" w:type="dxa"/>
+          </w:tcPr>
+          <w:p>
+            <w:pPr>
+              <w:spacing w:line="360" w:lineRule="auto"/>
+              <w:jc w:val="center"/>
+              <w:cnfStyle w:val="100000000000" w:firstRow="1" w:lastRow="0" w:firstColumn="0" w:lastColumn="0" w:oddVBand="0" w:evenVBand="0" w:oddHBand="0" w:evenHBand="0" w:firstRowFirstColumn="0" w:firstRowLastColumn="0" w:lastRowFirstColumn="0" w:lastRowLastColumn="0"/>
+              <w:rPr>
+                <w:sz w:val="24"/>
+                <w:szCs w:val="24"/>
+              </w:rPr>
+            </w:pPr>
+            <w:r>
+              <w:rPr>
+                <w:sz w:val="24"/>
+                <w:szCs w:val="24"/>
+              </w:rPr>
+              <w:t>Time needed</w:t>
+            </w:r>
+          </w:p>
+        </w:tc>
+        <w:tc>
+          <w:tcPr>
+            <w:tcW w:w="3117" w:type="dxa"/>
+          </w:tcPr>
+          <w:p>
+            <w:pPr>
+              <w:spacing w:line="360" w:lineRule="auto"/>
+              <w:jc w:val="center"/>
+              <w:cnfStyle w:val="100000000000" w:firstRow="1" w:lastRow="0" w:firstColumn="0" w:lastColumn="0" w:oddVBand="0" w:evenVBand="0" w:oddHBand="0" w:evenHBand="0" w:firstRowFirstColumn="0" w:firstRowLastColumn="0" w:lastRowFirstColumn="0" w:lastRowLastColumn="0"/>
+              <w:rPr>
+                <w:sz w:val="24"/>
+                <w:szCs w:val="24"/>
+              </w:rPr>
+            </w:pPr>
+            <w:r>
+              <w:rPr>
+                <w:sz w:val="24"/>
+                <w:szCs w:val="24"/>
+              </w:rPr>
+              <w:t>Dates</w:t>
+            </w:r>
+          </w:p>
+        </w:tc>
+      </w:tr>
+      <w:tr>
+        <w:trPr>
+          <w:cnfStyle w:val="000000100000" w:firstRow="0" w:lastRow="0" w:firstColumn="0" w:lastColumn="0" w:oddVBand="0" w:evenVBand="0" w:oddHBand="1" w:evenHBand="0" w:firstRowFirstColumn="0" w:firstRowLastColumn="0" w:lastRowFirstColumn="0" w:lastRowLastColumn="0"/>
+        </w:trPr>
+        <w:tc>
+          <w:tcPr>
+            <w:cnfStyle w:val="001000000000" w:firstRow="0" w:lastRow="0" w:firstColumn="1" w:lastColumn="0" w:oddVBand="0" w:evenVBand="0" w:oddHBand="0" w:evenHBand="0" w:firstRowFirstColumn="0" w:firstRowLastColumn="0" w:lastRowFirstColumn="0" w:lastRowLastColumn="0"/>
+            <w:tcW w:w="9350" w:type="dxa"/>
+            <w:gridSpan w:val="3"/>
+          </w:tcPr>
+          <w:p>
+            <w:pPr>
+              <w:spacing w:line="360" w:lineRule="auto"/>
+              <w:jc w:val="center"/>
+              <w:rPr>
+                <w:sz w:val="24"/>
+                <w:szCs w:val="24"/>
+              </w:rPr>
+            </w:pPr>
+            <w:r>
+              <w:rPr>
+                <w:sz w:val="24"/>
+                <w:szCs w:val="24"/>
+              </w:rPr>
+              <w:t>Senior Design 1</w:t>
+            </w:r>
+          </w:p>
+        </w:tc>
+      </w:tr>
+      <w:tr>
+        <w:tc>
+          <w:tcPr>
+            <w:cnfStyle w:val="001000000000" w:firstRow="0" w:lastRow="0" w:firstColumn="1" w:lastColumn="0" w:oddVBand="0" w:evenVBand="0" w:oddHBand="0" w:evenHBand="0" w:firstRowFirstColumn="0" w:firstRowLastColumn="0" w:lastRowFirstColumn="0" w:lastRowLastColumn="0"/>
+            <w:tcW w:w="3116" w:type="dxa"/>
+          </w:tcPr>
+          <w:p>
+            <w:pPr>
+              <w:spacing w:line="360" w:lineRule="auto"/>
+              <w:rPr>
+                <w:sz w:val="24"/>
+                <w:szCs w:val="24"/>
+              </w:rPr>
+            </w:pPr>
+            <w:r>
+              <w:rPr>
+                <w:sz w:val="24"/>
+                <w:szCs w:val="24"/>
+              </w:rPr>
+              <w:t xml:space="preserve">Develop Project Idea </w:t>
+            </w:r>
+          </w:p>
+        </w:tc>
+        <w:tc>
+          <w:tcPr>
+            <w:tcW w:w="3117" w:type="dxa"/>
+          </w:tcPr>
+          <w:p>
+            <w:pPr>
+              <w:spacing w:line="360" w:lineRule="auto"/>
+              <w:cnfStyle w:val="000000000000" w:firstRow="0" w:lastRow="0" w:firstColumn="0" w:lastColumn="0" w:oddVBand="0" w:evenVBand="0" w:oddHBand="0" w:evenHBand="0" w:firstRowFirstColumn="0" w:firstRowLastColumn="0" w:lastRowFirstColumn="0" w:lastRowLastColumn="0"/>
+              <w:rPr>
+                <w:sz w:val="24"/>
+                <w:szCs w:val="24"/>
+              </w:rPr>
+            </w:pPr>
+            <w:r>
+              <w:rPr>
+                <w:sz w:val="24"/>
+                <w:szCs w:val="24"/>
+              </w:rPr>
+              <w:t>2 weeks</w:t>
+            </w:r>
+          </w:p>
+        </w:tc>
+        <w:tc>
+          <w:tcPr>
+            <w:tcW w:w="3117" w:type="dxa"/>
+          </w:tcPr>
+          <w:p>
+            <w:pPr>
+              <w:spacing w:line="360" w:lineRule="auto"/>
+              <w:cnfStyle w:val="000000000000" w:firstRow="0" w:lastRow="0" w:firstColumn="0" w:lastColumn="0" w:oddVBand="0" w:evenVBand="0" w:oddHBand="0" w:evenHBand="0" w:firstRowFirstColumn="0" w:firstRowLastColumn="0" w:lastRowFirstColumn="0" w:lastRowLastColumn="0"/>
+              <w:rPr>
+                <w:sz w:val="24"/>
+                <w:szCs w:val="24"/>
+              </w:rPr>
+            </w:pPr>
+            <w:r>
+              <w:rPr>
+                <w:sz w:val="24"/>
+                <w:szCs w:val="24"/>
+              </w:rPr>
+              <w:t>8/20-9/2</w:t>
+            </w:r>
+          </w:p>
+        </w:tc>
+      </w:tr>
+      <w:tr>
+        <w:trPr>
+          <w:cnfStyle w:val="000000100000" w:firstRow="0" w:lastRow="0" w:firstColumn="0" w:lastColumn="0" w:oddVBand="0" w:evenVBand="0" w:oddHBand="1" w:evenHBand="0" w:firstRowFirstColumn="0" w:firstRowLastColumn="0" w:lastRowFirstColumn="0" w:lastRowLastColumn="0"/>
+        </w:trPr>
+        <w:tc>
+          <w:tcPr>
+            <w:cnfStyle w:val="001000000000" w:firstRow="0" w:lastRow="0" w:firstColumn="1" w:lastColumn="0" w:oddVBand="0" w:evenVBand="0" w:oddHBand="0" w:evenHBand="0" w:firstRowFirstColumn="0" w:firstRowLastColumn="0" w:lastRowFirstColumn="0" w:lastRowLastColumn="0"/>
+            <w:tcW w:w="3116" w:type="dxa"/>
+          </w:tcPr>
+          <w:p>
+            <w:pPr>
+              <w:spacing w:line="360" w:lineRule="auto"/>
+              <w:rPr>
+                <w:sz w:val="24"/>
+                <w:szCs w:val="24"/>
+              </w:rPr>
+            </w:pPr>
+            <w:r>
+              <w:rPr>
+                <w:sz w:val="24"/>
+                <w:szCs w:val="24"/>
+              </w:rPr>
+              <w:t>Submit Proposal</w:t>
+            </w:r>
+          </w:p>
+        </w:tc>
+        <w:tc>
+          <w:tcPr>
+            <w:tcW w:w="3117" w:type="dxa"/>
+          </w:tcPr>
+          <w:p>
+            <w:pPr>
+              <w:spacing w:line="360" w:lineRule="auto"/>
+              <w:cnfStyle w:val="000000100000" w:firstRow="0" w:lastRow="0" w:firstColumn="0" w:lastColumn="0" w:oddVBand="0" w:evenVBand="0" w:oddHBand="1" w:evenHBand="0" w:firstRowFirstColumn="0" w:firstRowLastColumn="0" w:lastRowFirstColumn="0" w:lastRowLastColumn="0"/>
+              <w:rPr>
+                <w:sz w:val="24"/>
+                <w:szCs w:val="24"/>
+              </w:rPr>
+            </w:pPr>
+            <w:r>
+              <w:rPr>
+                <w:sz w:val="24"/>
+                <w:szCs w:val="24"/>
+              </w:rPr>
+              <w:t>1 week</w:t>
+            </w:r>
+          </w:p>
+        </w:tc>
+        <w:tc>
+          <w:tcPr>
+            <w:tcW w:w="3117" w:type="dxa"/>
+          </w:tcPr>
+          <w:p>
+            <w:pPr>
+              <w:spacing w:line="360" w:lineRule="auto"/>
+              <w:cnfStyle w:val="000000100000" w:firstRow="0" w:lastRow="0" w:firstColumn="0" w:lastColumn="0" w:oddVBand="0" w:evenVBand="0" w:oddHBand="1" w:evenHBand="0" w:firstRowFirstColumn="0" w:firstRowLastColumn="0" w:lastRowFirstColumn="0" w:lastRowLastColumn="0"/>
+              <w:rPr>
+                <w:sz w:val="24"/>
+                <w:szCs w:val="24"/>
+              </w:rPr>
+            </w:pPr>
+            <w:r>
+              <w:rPr>
+                <w:sz w:val="24"/>
+                <w:szCs w:val="24"/>
+              </w:rPr>
+              <w:t>9/7-9/14</w:t>
+            </w:r>
+          </w:p>
+        </w:tc>
+      </w:tr>
+      <w:tr>
+        <w:tc>
+          <w:tcPr>
+            <w:cnfStyle w:val="001000000000" w:firstRow="0" w:lastRow="0" w:firstColumn="1" w:lastColumn="0" w:oddVBand="0" w:evenVBand="0" w:oddHBand="0" w:evenHBand="0" w:firstRowFirstColumn="0" w:firstRowLastColumn="0" w:lastRowFirstColumn="0" w:lastRowLastColumn="0"/>
+            <w:tcW w:w="3116" w:type="dxa"/>
+          </w:tcPr>
+          <w:p>
+            <w:pPr>
+              <w:spacing w:line="360" w:lineRule="auto"/>
+              <w:rPr>
+                <w:sz w:val="24"/>
+                <w:szCs w:val="24"/>
+              </w:rPr>
+            </w:pPr>
+            <w:r>
+              <w:rPr>
+                <w:sz w:val="24"/>
+                <w:szCs w:val="24"/>
+              </w:rPr>
+              <w:t>Review Existing Projects</w:t>
+            </w:r>
+          </w:p>
+        </w:tc>
+        <w:tc>
+          <w:tcPr>
+            <w:tcW w:w="3117" w:type="dxa"/>
+          </w:tcPr>
+          <w:p>
+            <w:pPr>
+              <w:spacing w:line="360" w:lineRule="auto"/>
+              <w:cnfStyle w:val="000000000000" w:firstRow="0" w:lastRow="0" w:firstColumn="0" w:lastColumn="0" w:oddVBand="0" w:evenVBand="0" w:oddHBand="0" w:evenHBand="0" w:firstRowFirstColumn="0" w:firstRowLastColumn="0" w:lastRowFirstColumn="0" w:lastRowLastColumn="0"/>
+              <w:rPr>
+                <w:sz w:val="24"/>
+                <w:szCs w:val="24"/>
+              </w:rPr>
+            </w:pPr>
+            <w:r>
+              <w:rPr>
+                <w:sz w:val="24"/>
+                <w:szCs w:val="24"/>
+              </w:rPr>
+              <w:t>2 weeks</w:t>
+            </w:r>
+          </w:p>
+        </w:tc>
+        <w:tc>
+          <w:tcPr>
+            <w:tcW w:w="3117" w:type="dxa"/>
+          </w:tcPr>
+          <w:p>
+            <w:pPr>
+              <w:spacing w:line="360" w:lineRule="auto"/>
+              <w:cnfStyle w:val="000000000000" w:firstRow="0" w:lastRow="0" w:firstColumn="0" w:lastColumn="0" w:oddVBand="0" w:evenVBand="0" w:oddHBand="0" w:evenHBand="0" w:firstRowFirstColumn="0" w:firstRowLastColumn="0" w:lastRowFirstColumn="0" w:lastRowLastColumn="0"/>
+              <w:rPr>
+                <w:sz w:val="24"/>
+                <w:szCs w:val="24"/>
+              </w:rPr>
+            </w:pPr>
+            <w:r>
+              <w:rPr>
+                <w:sz w:val="24"/>
+                <w:szCs w:val="24"/>
+              </w:rPr>
+              <w:t>9/2-9/14</w:t>
+            </w:r>
+          </w:p>
+        </w:tc>
+      </w:tr>
+      <w:tr>
+        <w:trPr>
+          <w:cnfStyle w:val="000000100000" w:firstRow="0" w:lastRow="0" w:firstColumn="0" w:lastColumn="0" w:oddVBand="0" w:evenVBand="0" w:oddHBand="1" w:evenHBand="0" w:firstRowFirstColumn="0" w:firstRowLastColumn="0" w:lastRowFirstColumn="0" w:lastRowLastColumn="0"/>
+        </w:trPr>
+        <w:tc>
+          <w:tcPr>
+            <w:cnfStyle w:val="001000000000" w:firstRow="0" w:lastRow="0" w:firstColumn="1" w:lastColumn="0" w:oddVBand="0" w:evenVBand="0" w:oddHBand="0" w:evenHBand="0" w:firstRowFirstColumn="0" w:firstRowLastColumn="0" w:lastRowFirstColumn="0" w:lastRowLastColumn="0"/>
+            <w:tcW w:w="3116" w:type="dxa"/>
+          </w:tcPr>
+          <w:p>
+            <w:pPr>
+              <w:spacing w:line="360" w:lineRule="auto"/>
+              <w:rPr>
+                <w:sz w:val="24"/>
+                <w:szCs w:val="24"/>
+              </w:rPr>
+            </w:pPr>
+            <w:r>
+              <w:rPr>
+                <w:sz w:val="24"/>
+                <w:szCs w:val="24"/>
+              </w:rPr>
+              <w:t>Update Proposal</w:t>
+            </w:r>
+          </w:p>
+        </w:tc>
+        <w:tc>
+          <w:tcPr>
+            <w:tcW w:w="3117" w:type="dxa"/>
+          </w:tcPr>
+          <w:p>
+            <w:pPr>
+              <w:spacing w:line="360" w:lineRule="auto"/>
+              <w:cnfStyle w:val="000000100000" w:firstRow="0" w:lastRow="0" w:firstColumn="0" w:lastColumn="0" w:oddVBand="0" w:evenVBand="0" w:oddHBand="1" w:evenHBand="0" w:firstRowFirstColumn="0" w:firstRowLastColumn="0" w:lastRowFirstColumn="0" w:lastRowLastColumn="0"/>
+              <w:rPr>
+                <w:sz w:val="24"/>
+                <w:szCs w:val="24"/>
+              </w:rPr>
+            </w:pPr>
+            <w:r>
+              <w:rPr>
+                <w:sz w:val="24"/>
+                <w:szCs w:val="24"/>
+              </w:rPr>
+              <w:t>1 week</w:t>
+            </w:r>
+          </w:p>
+        </w:tc>
+        <w:tc>
+          <w:tcPr>
+            <w:tcW w:w="3117" w:type="dxa"/>
+          </w:tcPr>
+          <w:p>
+            <w:pPr>
+              <w:spacing w:line="360" w:lineRule="auto"/>
+              <w:cnfStyle w:val="000000100000" w:firstRow="0" w:lastRow="0" w:firstColumn="0" w:lastColumn="0" w:oddVBand="0" w:evenVBand="0" w:oddHBand="1" w:evenHBand="0" w:firstRowFirstColumn="0" w:firstRowLastColumn="0" w:lastRowFirstColumn="0" w:lastRowLastColumn="0"/>
+              <w:rPr>
+                <w:sz w:val="24"/>
+                <w:szCs w:val="24"/>
+              </w:rPr>
+            </w:pPr>
+            <w:r>
+              <w:rPr>
+                <w:sz w:val="24"/>
+                <w:szCs w:val="24"/>
+              </w:rPr>
+              <w:t>9/20-9/28</w:t>
+            </w:r>
+          </w:p>
+        </w:tc>
+      </w:tr>
+      <w:tr>
+        <w:tc>
+          <w:tcPr>
+            <w:cnfStyle w:val="001000000000" w:firstRow="0" w:lastRow="0" w:firstColumn="1" w:lastColumn="0" w:oddVBand="0" w:evenVBand="0" w:oddHBand="0" w:evenHBand="0" w:firstRowFirstColumn="0" w:firstRowLastColumn="0" w:lastRowFirstColumn="0" w:lastRowLastColumn="0"/>
+            <w:tcW w:w="3116" w:type="dxa"/>
+          </w:tcPr>
+          <w:p>
+            <w:pPr>
+              <w:spacing w:line="360" w:lineRule="auto"/>
+              <w:rPr>
+                <w:sz w:val="24"/>
+                <w:szCs w:val="24"/>
+              </w:rPr>
+            </w:pPr>
+            <w:r>
+              <w:rPr>
+                <w:sz w:val="24"/>
+                <w:szCs w:val="24"/>
+              </w:rPr>
+              <w:t>First Draft</w:t>
+            </w:r>
+          </w:p>
+        </w:tc>
+        <w:tc>
+          <w:tcPr>
+            <w:tcW w:w="3117" w:type="dxa"/>
+          </w:tcPr>
+          <w:p>
+            <w:pPr>
+              <w:spacing w:line="360" w:lineRule="auto"/>
+              <w:cnfStyle w:val="000000000000" w:firstRow="0" w:lastRow="0" w:firstColumn="0" w:lastColumn="0" w:oddVBand="0" w:evenVBand="0" w:oddHBand="0" w:evenHBand="0" w:firstRowFirstColumn="0" w:firstRowLastColumn="0" w:lastRowFirstColumn="0" w:lastRowLastColumn="0"/>
+              <w:rPr>
+                <w:sz w:val="24"/>
+                <w:szCs w:val="24"/>
+              </w:rPr>
+            </w:pPr>
+            <w:r>
+              <w:rPr>
+                <w:sz w:val="24"/>
+                <w:szCs w:val="24"/>
+              </w:rPr>
+              <w:t>7 weeks</w:t>
+            </w:r>
+          </w:p>
+        </w:tc>
+        <w:tc>
+          <w:tcPr>
+            <w:tcW w:w="3117" w:type="dxa"/>
+          </w:tcPr>
+          <w:p>
+            <w:pPr>
+              <w:spacing w:line="360" w:lineRule="auto"/>
+              <w:cnfStyle w:val="000000000000" w:firstRow="0" w:lastRow="0" w:firstColumn="0" w:lastColumn="0" w:oddVBand="0" w:evenVBand="0" w:oddHBand="0" w:evenHBand="0" w:firstRowFirstColumn="0" w:firstRowLastColumn="0" w:lastRowFirstColumn="0" w:lastRowLastColumn="0"/>
+              <w:rPr>
+                <w:sz w:val="24"/>
+                <w:szCs w:val="24"/>
+              </w:rPr>
+            </w:pPr>
+            <w:r>
+              <w:rPr>
+                <w:sz w:val="24"/>
+                <w:szCs w:val="24"/>
+              </w:rPr>
+              <w:t>9/14-11/2</w:t>
+            </w:r>
+          </w:p>
+        </w:tc>
+      </w:tr>
+      <w:tr>
+        <w:trPr>
+          <w:cnfStyle w:val="000000100000" w:firstRow="0" w:lastRow="0" w:firstColumn="0" w:lastColumn="0" w:oddVBand="0" w:evenVBand="0" w:oddHBand="1" w:evenHBand="0" w:firstRowFirstColumn="0" w:firstRowLastColumn="0" w:lastRowFirstColumn="0" w:lastRowLastColumn="0"/>
+        </w:trPr>
+        <w:tc>
+          <w:tcPr>
+            <w:cnfStyle w:val="001000000000" w:firstRow="0" w:lastRow="0" w:firstColumn="1" w:lastColumn="0" w:oddVBand="0" w:evenVBand="0" w:oddHBand="0" w:evenHBand="0" w:firstRowFirstColumn="0" w:firstRowLastColumn="0" w:lastRowFirstColumn="0" w:lastRowLastColumn="0"/>
+            <w:tcW w:w="3116" w:type="dxa"/>
+          </w:tcPr>
+          <w:p>
+            <w:pPr>
+              <w:spacing w:line="360" w:lineRule="auto"/>
+              <w:rPr>
+                <w:sz w:val="24"/>
+                <w:szCs w:val="24"/>
+              </w:rPr>
+            </w:pPr>
+            <w:r>
+              <w:rPr>
+                <w:sz w:val="24"/>
+                <w:szCs w:val="24"/>
+              </w:rPr>
+              <w:t>Final Draft</w:t>
+            </w:r>
+          </w:p>
+        </w:tc>
+        <w:tc>
+          <w:tcPr>
+            <w:tcW w:w="3117" w:type="dxa"/>
+          </w:tcPr>
+          <w:p>
+            <w:pPr>
+              <w:spacing w:line="360" w:lineRule="auto"/>
+              <w:cnfStyle w:val="000000100000" w:firstRow="0" w:lastRow="0" w:firstColumn="0" w:lastColumn="0" w:oddVBand="0" w:evenVBand="0" w:oddHBand="1" w:evenHBand="0" w:firstRowFirstColumn="0" w:firstRowLastColumn="0" w:lastRowFirstColumn="0" w:lastRowLastColumn="0"/>
+              <w:rPr>
+                <w:sz w:val="24"/>
+                <w:szCs w:val="24"/>
+              </w:rPr>
+            </w:pPr>
+            <w:r>
+              <w:rPr>
+                <w:sz w:val="24"/>
+                <w:szCs w:val="24"/>
+              </w:rPr>
+              <w:t>12 weeks</w:t>
+            </w:r>
+          </w:p>
+        </w:tc>
+        <w:tc>
+          <w:tcPr>
+            <w:tcW w:w="3117" w:type="dxa"/>
+          </w:tcPr>
+          <w:p>
+            <w:pPr>
+              <w:spacing w:line="360" w:lineRule="auto"/>
+              <w:cnfStyle w:val="000000100000" w:firstRow="0" w:lastRow="0" w:firstColumn="0" w:lastColumn="0" w:oddVBand="0" w:evenVBand="0" w:oddHBand="1" w:evenHBand="0" w:firstRowFirstColumn="0" w:firstRowLastColumn="0" w:lastRowFirstColumn="0" w:lastRowLastColumn="0"/>
+              <w:rPr>
+                <w:sz w:val="24"/>
+                <w:szCs w:val="24"/>
+              </w:rPr>
+            </w:pPr>
+            <w:r>
+              <w:rPr>
+                <w:sz w:val="24"/>
+                <w:szCs w:val="24"/>
+              </w:rPr>
+              <w:t>9/14-12/3</w:t>
+            </w:r>
+          </w:p>
+        </w:tc>
+      </w:tr>
+      <w:tr>
+        <w:tc>
+          <w:tcPr>
+            <w:cnfStyle w:val="001000000000" w:firstRow="0" w:lastRow="0" w:firstColumn="1" w:lastColumn="0" w:oddVBand="0" w:evenVBand="0" w:oddHBand="0" w:evenHBand="0" w:firstRowFirstColumn="0" w:firstRowLastColumn="0" w:lastRowFirstColumn="0" w:lastRowLastColumn="0"/>
+            <w:tcW w:w="3116" w:type="dxa"/>
+          </w:tcPr>
+          <w:p>
+            <w:pPr>
+              <w:spacing w:line="360" w:lineRule="auto"/>
+              <w:rPr>
+                <w:sz w:val="24"/>
+                <w:szCs w:val="24"/>
+              </w:rPr>
+            </w:pPr>
+            <w:r>
+              <w:rPr>
+                <w:sz w:val="24"/>
+                <w:szCs w:val="24"/>
+              </w:rPr>
+              <w:t>Research PCB</w:t>
+            </w:r>
+          </w:p>
+        </w:tc>
+        <w:tc>
+          <w:tcPr>
+            <w:tcW w:w="3117" w:type="dxa"/>
+          </w:tcPr>
+          <w:p>
+            <w:pPr>
+              <w:spacing w:line="360" w:lineRule="auto"/>
+              <w:cnfStyle w:val="000000000000" w:firstRow="0" w:lastRow="0" w:firstColumn="0" w:lastColumn="0" w:oddVBand="0" w:evenVBand="0" w:oddHBand="0" w:evenHBand="0" w:firstRowFirstColumn="0" w:firstRowLastColumn="0" w:lastRowFirstColumn="0" w:lastRowLastColumn="0"/>
+              <w:rPr>
+                <w:sz w:val="24"/>
+                <w:szCs w:val="24"/>
+              </w:rPr>
+            </w:pPr>
+            <w:r>
+              <w:rPr>
+                <w:sz w:val="24"/>
+                <w:szCs w:val="24"/>
+              </w:rPr>
+              <w:t>1</w:t>
+            </w:r>
+            <w:r>
+              <w:rPr>
+                <w:sz w:val="24"/>
+                <w:szCs w:val="24"/>
+              </w:rPr>
+              <w:t xml:space="preserve"> weeks</w:t>
+            </w:r>
+          </w:p>
+        </w:tc>
+        <w:tc>
+          <w:tcPr>
+            <w:tcW w:w="3117" w:type="dxa"/>
+          </w:tcPr>
+          <w:p>
+            <w:pPr>
+              <w:spacing w:line="360" w:lineRule="auto"/>
+              <w:cnfStyle w:val="000000000000" w:firstRow="0" w:lastRow="0" w:firstColumn="0" w:lastColumn="0" w:oddVBand="0" w:evenVBand="0" w:oddHBand="0" w:evenHBand="0" w:firstRowFirstColumn="0" w:firstRowLastColumn="0" w:lastRowFirstColumn="0" w:lastRowLastColumn="0"/>
+              <w:rPr>
+                <w:sz w:val="24"/>
+                <w:szCs w:val="24"/>
+              </w:rPr>
+            </w:pPr>
+            <w:r>
+              <w:rPr>
+                <w:sz w:val="24"/>
+                <w:szCs w:val="24"/>
+              </w:rPr>
+              <w:t>9/28-10/</w:t>
+            </w:r>
+            <w:r>
+              <w:rPr>
+                <w:sz w:val="24"/>
+                <w:szCs w:val="24"/>
+              </w:rPr>
+              <w:t>5</w:t>
+            </w:r>
+          </w:p>
+        </w:tc>
+      </w:tr>
+      <w:tr>
+        <w:trPr>
+          <w:cnfStyle w:val="000000100000" w:firstRow="0" w:lastRow="0" w:firstColumn="0" w:lastColumn="0" w:oddVBand="0" w:evenVBand="0" w:oddHBand="1" w:evenHBand="0" w:firstRowFirstColumn="0" w:firstRowLastColumn="0" w:lastRowFirstColumn="0" w:lastRowLastColumn="0"/>
+        </w:trPr>
+        <w:tc>
+          <w:tcPr>
+            <w:cnfStyle w:val="001000000000" w:firstRow="0" w:lastRow="0" w:firstColumn="1" w:lastColumn="0" w:oddVBand="0" w:evenVBand="0" w:oddHBand="0" w:evenHBand="0" w:firstRowFirstColumn="0" w:firstRowLastColumn="0" w:lastRowFirstColumn="0" w:lastRowLastColumn="0"/>
+            <w:tcW w:w="3116" w:type="dxa"/>
+          </w:tcPr>
+          <w:p>
+            <w:pPr>
+              <w:spacing w:line="360" w:lineRule="auto"/>
+              <w:rPr>
+                <w:sz w:val="24"/>
+                <w:szCs w:val="24"/>
+              </w:rPr>
+            </w:pPr>
+            <w:r>
+              <w:rPr>
+                <w:sz w:val="24"/>
+                <w:szCs w:val="24"/>
+              </w:rPr>
+              <w:t>Research Microcontrollers</w:t>
+            </w:r>
+          </w:p>
+        </w:tc>
+        <w:tc>
+          <w:tcPr>
+            <w:tcW w:w="3117" w:type="dxa"/>
+          </w:tcPr>
+          <w:p>
+            <w:pPr>
+              <w:spacing w:line="360" w:lineRule="auto"/>
+              <w:cnfStyle w:val="000000100000" w:firstRow="0" w:lastRow="0" w:firstColumn="0" w:lastColumn="0" w:oddVBand="0" w:evenVBand="0" w:oddHBand="1" w:evenHBand="0" w:firstRowFirstColumn="0" w:firstRowLastColumn="0" w:lastRowFirstColumn="0" w:lastRowLastColumn="0"/>
+              <w:rPr>
+                <w:sz w:val="24"/>
+                <w:szCs w:val="24"/>
+              </w:rPr>
+            </w:pPr>
+            <w:r>
+              <w:rPr>
+                <w:sz w:val="24"/>
+                <w:szCs w:val="24"/>
+              </w:rPr>
+              <w:t>1</w:t>
+            </w:r>
+            <w:r>
+              <w:rPr>
+                <w:sz w:val="24"/>
+                <w:szCs w:val="24"/>
+              </w:rPr>
+              <w:t xml:space="preserve"> week</w:t>
+            </w:r>
+            <w:r>
+              <w:rPr>
+                <w:sz w:val="24"/>
+                <w:szCs w:val="24"/>
+              </w:rPr>
+              <w:t>s</w:t>
+            </w:r>
+          </w:p>
+        </w:tc>
+        <w:tc>
+          <w:tcPr>
+            <w:tcW w:w="3117" w:type="dxa"/>
+          </w:tcPr>
+          <w:p>
+            <w:pPr>
+              <w:tabs>
+                <w:tab w:val="center" w:pos="1450"/>
+              </w:tabs>
+              <w:spacing w:line="360" w:lineRule="auto"/>
+              <w:cnfStyle w:val="000000100000" w:firstRow="0" w:lastRow="0" w:firstColumn="0" w:lastColumn="0" w:oddVBand="0" w:evenVBand="0" w:oddHBand="1" w:evenHBand="0" w:firstRowFirstColumn="0" w:firstRowLastColumn="0" w:lastRowFirstColumn="0" w:lastRowLastColumn="0"/>
+              <w:rPr>
+                <w:sz w:val="24"/>
+                <w:szCs w:val="24"/>
+              </w:rPr>
+            </w:pPr>
+            <w:r>
+              <w:rPr>
+                <w:sz w:val="24"/>
+                <w:szCs w:val="24"/>
+              </w:rPr>
+              <w:t>10</w:t>
+            </w:r>
+            <w:r>
+              <w:rPr>
+                <w:sz w:val="24"/>
+                <w:szCs w:val="24"/>
+              </w:rPr>
+              <w:t>/</w:t>
+            </w:r>
+            <w:r>
+              <w:rPr>
+                <w:sz w:val="24"/>
+                <w:szCs w:val="24"/>
+              </w:rPr>
+              <w:t>5</w:t>
+            </w:r>
+            <w:r>
+              <w:rPr>
+                <w:sz w:val="24"/>
+                <w:szCs w:val="24"/>
+              </w:rPr>
+              <w:t>-10/12</w:t>
+            </w:r>
+          </w:p>
+        </w:tc>
+      </w:tr>
+      <w:tr>
+        <w:tc>
+          <w:tcPr>
+            <w:cnfStyle w:val="001000000000" w:firstRow="0" w:lastRow="0" w:firstColumn="1" w:lastColumn="0" w:oddVBand="0" w:evenVBand="0" w:oddHBand="0" w:evenHBand="0" w:firstRowFirstColumn="0" w:firstRowLastColumn="0" w:lastRowFirstColumn="0" w:lastRowLastColumn="0"/>
+            <w:tcW w:w="3116" w:type="dxa"/>
+          </w:tcPr>
+          <w:p>
+            <w:pPr>
+              <w:spacing w:line="360" w:lineRule="auto"/>
+              <w:rPr>
+                <w:sz w:val="24"/>
+                <w:szCs w:val="24"/>
+              </w:rPr>
+            </w:pPr>
+            <w:r>
+              <w:rPr>
+                <w:sz w:val="24"/>
+                <w:szCs w:val="24"/>
+              </w:rPr>
+              <w:t>Research SolidWorks</w:t>
+            </w:r>
+          </w:p>
+        </w:tc>
+        <w:tc>
+          <w:tcPr>
+            <w:tcW w:w="3117" w:type="dxa"/>
+          </w:tcPr>
+          <w:p>
+            <w:pPr>
+              <w:spacing w:line="360" w:lineRule="auto"/>
+              <w:cnfStyle w:val="000000000000" w:firstRow="0" w:lastRow="0" w:firstColumn="0" w:lastColumn="0" w:oddVBand="0" w:evenVBand="0" w:oddHBand="0" w:evenHBand="0" w:firstRowFirstColumn="0" w:firstRowLastColumn="0" w:lastRowFirstColumn="0" w:lastRowLastColumn="0"/>
+              <w:rPr>
+                <w:sz w:val="24"/>
+                <w:szCs w:val="24"/>
+              </w:rPr>
+            </w:pPr>
+            <w:r>
+              <w:rPr>
+                <w:sz w:val="24"/>
+                <w:szCs w:val="24"/>
+              </w:rPr>
+              <w:t>1 week</w:t>
+            </w:r>
+          </w:p>
+        </w:tc>
+        <w:tc>
+          <w:tcPr>
+            <w:tcW w:w="3117" w:type="dxa"/>
+          </w:tcPr>
+          <w:p>
+            <w:pPr>
+              <w:tabs>
+                <w:tab w:val="center" w:pos="1450"/>
+              </w:tabs>
+              <w:spacing w:line="360" w:lineRule="auto"/>
+              <w:cnfStyle w:val="000000000000" w:firstRow="0" w:lastRow="0" w:firstColumn="0" w:lastColumn="0" w:oddVBand="0" w:evenVBand="0" w:oddHBand="0" w:evenHBand="0" w:firstRowFirstColumn="0" w:firstRowLastColumn="0" w:lastRowFirstColumn="0" w:lastRowLastColumn="0"/>
+              <w:rPr>
+                <w:sz w:val="24"/>
+                <w:szCs w:val="24"/>
+              </w:rPr>
+            </w:pPr>
+            <w:r>
+              <w:rPr>
+                <w:sz w:val="24"/>
+                <w:szCs w:val="24"/>
+              </w:rPr>
+              <w:t>10/12-10/19</w:t>
+            </w:r>
+          </w:p>
+        </w:tc>
+      </w:tr>
+      <w:tr>
+        <w:trPr>
+          <w:cnfStyle w:val="000000100000" w:firstRow="0" w:lastRow="0" w:firstColumn="0" w:lastColumn="0" w:oddVBand="0" w:evenVBand="0" w:oddHBand="1" w:evenHBand="0" w:firstRowFirstColumn="0" w:firstRowLastColumn="0" w:lastRowFirstColumn="0" w:lastRowLastColumn="0"/>
+        </w:trPr>
+        <w:tc>
+          <w:tcPr>
+            <w:cnfStyle w:val="001000000000" w:firstRow="0" w:lastRow="0" w:firstColumn="1" w:lastColumn="0" w:oddVBand="0" w:evenVBand="0" w:oddHBand="0" w:evenHBand="0" w:firstRowFirstColumn="0" w:firstRowLastColumn="0" w:lastRowFirstColumn="0" w:lastRowLastColumn="0"/>
+            <w:tcW w:w="3116" w:type="dxa"/>
+          </w:tcPr>
+          <w:p>
+            <w:pPr>
+              <w:spacing w:line="360" w:lineRule="auto"/>
+              <w:rPr>
+                <w:sz w:val="24"/>
+                <w:szCs w:val="24"/>
+              </w:rPr>
+            </w:pPr>
+            <w:r>
+              <w:rPr>
+                <w:sz w:val="24"/>
+                <w:szCs w:val="24"/>
+              </w:rPr>
+              <w:t>Research Wi-Fi</w:t>
+            </w:r>
+          </w:p>
+        </w:tc>
+        <w:tc>
+          <w:tcPr>
+            <w:tcW w:w="3117" w:type="dxa"/>
+          </w:tcPr>
+          <w:p>
+            <w:pPr>
+              <w:spacing w:line="360" w:lineRule="auto"/>
+              <w:cnfStyle w:val="000000100000" w:firstRow="0" w:lastRow="0" w:firstColumn="0" w:lastColumn="0" w:oddVBand="0" w:evenVBand="0" w:oddHBand="1" w:evenHBand="0" w:firstRowFirstColumn="0" w:firstRowLastColumn="0" w:lastRowFirstColumn="0" w:lastRowLastColumn="0"/>
+              <w:rPr>
+                <w:sz w:val="24"/>
+                <w:szCs w:val="24"/>
+              </w:rPr>
+            </w:pPr>
+            <w:r>
+              <w:rPr>
+                <w:sz w:val="24"/>
+                <w:szCs w:val="24"/>
+              </w:rPr>
+              <w:t>1 week</w:t>
+            </w:r>
+          </w:p>
+        </w:tc>
+        <w:tc>
+          <w:tcPr>
+            <w:tcW w:w="3117" w:type="dxa"/>
+          </w:tcPr>
+          <w:p>
+            <w:pPr>
+              <w:spacing w:line="360" w:lineRule="auto"/>
+              <w:cnfStyle w:val="000000100000" w:firstRow="0" w:lastRow="0" w:firstColumn="0" w:lastColumn="0" w:oddVBand="0" w:evenVBand="0" w:oddHBand="1" w:evenHBand="0" w:firstRowFirstColumn="0" w:firstRowLastColumn="0" w:lastRowFirstColumn="0" w:lastRowLastColumn="0"/>
+              <w:rPr>
+                <w:sz w:val="24"/>
+                <w:szCs w:val="24"/>
+              </w:rPr>
+            </w:pPr>
+            <w:r>
+              <w:rPr>
+                <w:sz w:val="24"/>
+                <w:szCs w:val="24"/>
+              </w:rPr>
+              <w:t>10/19-10/26</w:t>
+            </w:r>
+          </w:p>
+        </w:tc>
+      </w:tr>
+      <w:tr>
+        <w:tc>
+          <w:tcPr>
+            <w:cnfStyle w:val="001000000000" w:firstRow="0" w:lastRow="0" w:firstColumn="1" w:lastColumn="0" w:oddVBand="0" w:evenVBand="0" w:oddHBand="0" w:evenHBand="0" w:firstRowFirstColumn="0" w:firstRowLastColumn="0" w:lastRowFirstColumn="0" w:lastRowLastColumn="0"/>
+            <w:tcW w:w="3116" w:type="dxa"/>
+          </w:tcPr>
+          <w:p>
+            <w:pPr>
+              <w:spacing w:line="360" w:lineRule="auto"/>
+              <w:rPr>
+                <w:sz w:val="24"/>
+                <w:szCs w:val="24"/>
+              </w:rPr>
+            </w:pPr>
+            <w:r>
+              <w:rPr>
+                <w:sz w:val="24"/>
+                <w:szCs w:val="24"/>
+              </w:rPr>
+              <w:t>Research Sensors</w:t>
+            </w:r>
+          </w:p>
+        </w:tc>
+        <w:tc>
+          <w:tcPr>
+            <w:tcW w:w="3117" w:type="dxa"/>
+          </w:tcPr>
+          <w:p>
+            <w:pPr>
+              <w:spacing w:line="360" w:lineRule="auto"/>
+              <w:cnfStyle w:val="000000000000" w:firstRow="0" w:lastRow="0" w:firstColumn="0" w:lastColumn="0" w:oddVBand="0" w:evenVBand="0" w:oddHBand="0" w:evenHBand="0" w:firstRowFirstColumn="0" w:firstRowLastColumn="0" w:lastRowFirstColumn="0" w:lastRowLastColumn="0"/>
+              <w:rPr>
+                <w:sz w:val="24"/>
+                <w:szCs w:val="24"/>
+              </w:rPr>
+            </w:pPr>
+            <w:r>
+              <w:rPr>
+                <w:sz w:val="24"/>
+                <w:szCs w:val="24"/>
+              </w:rPr>
+              <w:t>1 week</w:t>
+            </w:r>
+          </w:p>
+        </w:tc>
+        <w:tc>
+          <w:tcPr>
+            <w:tcW w:w="3117" w:type="dxa"/>
+          </w:tcPr>
+          <w:p>
+            <w:pPr>
+              <w:spacing w:line="360" w:lineRule="auto"/>
+              <w:cnfStyle w:val="000000000000" w:firstRow="0" w:lastRow="0" w:firstColumn="0" w:lastColumn="0" w:oddVBand="0" w:evenVBand="0" w:oddHBand="0" w:evenHBand="0" w:firstRowFirstColumn="0" w:firstRowLastColumn="0" w:lastRowFirstColumn="0" w:lastRowLastColumn="0"/>
+              <w:rPr>
+                <w:sz w:val="24"/>
+                <w:szCs w:val="24"/>
+              </w:rPr>
+            </w:pPr>
+            <w:r>
+              <w:rPr>
+                <w:sz w:val="24"/>
+                <w:szCs w:val="24"/>
+              </w:rPr>
+              <w:t>10/26-11/2</w:t>
+            </w:r>
+          </w:p>
+        </w:tc>
+      </w:tr>
+      <w:tr>
+        <w:trPr>
+          <w:cnfStyle w:val="000000100000" w:firstRow="0" w:lastRow="0" w:firstColumn="0" w:lastColumn="0" w:oddVBand="0" w:evenVBand="0" w:oddHBand="1" w:evenHBand="0" w:firstRowFirstColumn="0" w:firstRowLastColumn="0" w:lastRowFirstColumn="0" w:lastRowLastColumn="0"/>
+        </w:trPr>
+        <w:tc>
+          <w:tcPr>
+            <w:cnfStyle w:val="001000000000" w:firstRow="0" w:lastRow="0" w:firstColumn="1" w:lastColumn="0" w:oddVBand="0" w:evenVBand="0" w:oddHBand="0" w:evenHBand="0" w:firstRowFirstColumn="0" w:firstRowLastColumn="0" w:lastRowFirstColumn="0" w:lastRowLastColumn="0"/>
+            <w:tcW w:w="3116" w:type="dxa"/>
+          </w:tcPr>
+          <w:p>
+            <w:pPr>
+              <w:spacing w:line="360" w:lineRule="auto"/>
+              <w:rPr>
+                <w:sz w:val="24"/>
+                <w:szCs w:val="24"/>
+              </w:rPr>
+            </w:pPr>
+            <w:r>
+              <w:rPr>
+                <w:sz w:val="24"/>
+                <w:szCs w:val="24"/>
+              </w:rPr>
+              <w:t>Research Lasers</w:t>
+            </w:r>
+          </w:p>
+        </w:tc>
+        <w:tc>
+          <w:tcPr>
+            <w:tcW w:w="3117" w:type="dxa"/>
+          </w:tcPr>
+          <w:p>
+            <w:pPr>
+              <w:spacing w:line="360" w:lineRule="auto"/>
+              <w:cnfStyle w:val="000000100000" w:firstRow="0" w:lastRow="0" w:firstColumn="0" w:lastColumn="0" w:oddVBand="0" w:evenVBand="0" w:oddHBand="1" w:evenHBand="0" w:firstRowFirstColumn="0" w:firstRowLastColumn="0" w:lastRowFirstColumn="0" w:lastRowLastColumn="0"/>
+              <w:rPr>
+                <w:sz w:val="24"/>
+                <w:szCs w:val="24"/>
+              </w:rPr>
+            </w:pPr>
+            <w:r>
+              <w:rPr>
+                <w:sz w:val="24"/>
+                <w:szCs w:val="24"/>
+              </w:rPr>
+              <w:t>1 week</w:t>
+            </w:r>
+          </w:p>
+        </w:tc>
+        <w:tc>
+          <w:tcPr>
+            <w:tcW w:w="3117" w:type="dxa"/>
+          </w:tcPr>
+          <w:p>
+            <w:pPr>
+              <w:spacing w:line="360" w:lineRule="auto"/>
+              <w:cnfStyle w:val="000000100000" w:firstRow="0" w:lastRow="0" w:firstColumn="0" w:lastColumn="0" w:oddVBand="0" w:evenVBand="0" w:oddHBand="1" w:evenHBand="0" w:firstRowFirstColumn="0" w:firstRowLastColumn="0" w:lastRowFirstColumn="0" w:lastRowLastColumn="0"/>
+              <w:rPr>
+                <w:sz w:val="24"/>
+                <w:szCs w:val="24"/>
+              </w:rPr>
+            </w:pPr>
+            <w:r>
+              <w:rPr>
+                <w:sz w:val="24"/>
+                <w:szCs w:val="24"/>
+              </w:rPr>
+              <w:t>11/2-11/9</w:t>
+            </w:r>
+          </w:p>
+        </w:tc>
+      </w:tr>
+      <w:tr>
+        <w:tc>
+          <w:tcPr>
+            <w:cnfStyle w:val="001000000000" w:firstRow="0" w:lastRow="0" w:firstColumn="1" w:lastColumn="0" w:oddVBand="0" w:evenVBand="0" w:oddHBand="0" w:evenHBand="0" w:firstRowFirstColumn="0" w:firstRowLastColumn="0" w:lastRowFirstColumn="0" w:lastRowLastColumn="0"/>
+            <w:tcW w:w="3116" w:type="dxa"/>
+          </w:tcPr>
+          <w:p>
+            <w:pPr>
+              <w:spacing w:line="360" w:lineRule="auto"/>
+              <w:rPr>
+                <w:sz w:val="24"/>
+                <w:szCs w:val="24"/>
+              </w:rPr>
+            </w:pPr>
+            <w:r>
+              <w:rPr>
+                <w:sz w:val="24"/>
+                <w:szCs w:val="24"/>
+              </w:rPr>
+              <w:t>Research Optics</w:t>
+            </w:r>
+          </w:p>
+        </w:tc>
+        <w:tc>
+          <w:tcPr>
+            <w:tcW w:w="3117" w:type="dxa"/>
+          </w:tcPr>
+          <w:p>
+            <w:pPr>
+              <w:spacing w:line="360" w:lineRule="auto"/>
+              <w:cnfStyle w:val="000000000000" w:firstRow="0" w:lastRow="0" w:firstColumn="0" w:lastColumn="0" w:oddVBand="0" w:evenVBand="0" w:oddHBand="0" w:evenHBand="0" w:firstRowFirstColumn="0" w:firstRowLastColumn="0" w:lastRowFirstColumn="0" w:lastRowLastColumn="0"/>
+              <w:rPr>
+                <w:sz w:val="24"/>
+                <w:szCs w:val="24"/>
+              </w:rPr>
+            </w:pPr>
+            <w:r>
+              <w:rPr>
+                <w:sz w:val="24"/>
+                <w:szCs w:val="24"/>
+              </w:rPr>
+              <w:t>1 week</w:t>
+            </w:r>
+          </w:p>
+        </w:tc>
+        <w:tc>
+          <w:tcPr>
+            <w:tcW w:w="3117" w:type="dxa"/>
+          </w:tcPr>
+          <w:p>
+            <w:pPr>
+              <w:spacing w:line="360" w:lineRule="auto"/>
+              <w:cnfStyle w:val="000000000000" w:firstRow="0" w:lastRow="0" w:firstColumn="0" w:lastColumn="0" w:oddVBand="0" w:evenVBand="0" w:oddHBand="0" w:evenHBand="0" w:firstRowFirstColumn="0" w:firstRowLastColumn="0" w:lastRowFirstColumn="0" w:lastRowLastColumn="0"/>
+              <w:rPr>
+                <w:sz w:val="24"/>
+                <w:szCs w:val="24"/>
+              </w:rPr>
+            </w:pPr>
+            <w:r>
+              <w:rPr>
+                <w:sz w:val="24"/>
+                <w:szCs w:val="24"/>
+              </w:rPr>
+              <w:t>11/9-11/16</w:t>
+            </w:r>
+          </w:p>
+        </w:tc>
+      </w:tr>
+      <w:tr>
+        <w:trPr>
+          <w:cnfStyle w:val="000000100000" w:firstRow="0" w:lastRow="0" w:firstColumn="0" w:lastColumn="0" w:oddVBand="0" w:evenVBand="0" w:oddHBand="1" w:evenHBand="0" w:firstRowFirstColumn="0" w:firstRowLastColumn="0" w:lastRowFirstColumn="0" w:lastRowLastColumn="0"/>
+        </w:trPr>
+        <w:tc>
+          <w:tcPr>
+            <w:cnfStyle w:val="001000000000" w:firstRow="0" w:lastRow="0" w:firstColumn="1" w:lastColumn="0" w:oddVBand="0" w:evenVBand="0" w:oddHBand="0" w:evenHBand="0" w:firstRowFirstColumn="0" w:firstRowLastColumn="0" w:lastRowFirstColumn="0" w:lastRowLastColumn="0"/>
+            <w:tcW w:w="3116" w:type="dxa"/>
+          </w:tcPr>
+          <w:p>
+            <w:pPr>
+              <w:spacing w:line="360" w:lineRule="auto"/>
+              <w:rPr>
+                <w:sz w:val="24"/>
+                <w:szCs w:val="24"/>
+              </w:rPr>
+            </w:pPr>
+            <w:r>
+              <w:rPr>
+                <w:sz w:val="24"/>
+                <w:szCs w:val="24"/>
+              </w:rPr>
+              <w:t>Research Light Sources</w:t>
+            </w:r>
+          </w:p>
+        </w:tc>
+        <w:tc>
+          <w:tcPr>
+            <w:tcW w:w="3117" w:type="dxa"/>
+          </w:tcPr>
+          <w:p>
+            <w:pPr>
+              <w:spacing w:line="360" w:lineRule="auto"/>
+              <w:cnfStyle w:val="000000100000" w:firstRow="0" w:lastRow="0" w:firstColumn="0" w:lastColumn="0" w:oddVBand="0" w:evenVBand="0" w:oddHBand="1" w:evenHBand="0" w:firstRowFirstColumn="0" w:firstRowLastColumn="0" w:lastRowFirstColumn="0" w:lastRowLastColumn="0"/>
+              <w:rPr>
+                <w:sz w:val="24"/>
+                <w:szCs w:val="24"/>
+              </w:rPr>
+            </w:pPr>
+            <w:r>
+              <w:rPr>
+                <w:sz w:val="24"/>
+                <w:szCs w:val="24"/>
+              </w:rPr>
+              <w:t>1 week</w:t>
+            </w:r>
+          </w:p>
+        </w:tc>
+        <w:tc>
+          <w:tcPr>
+            <w:tcW w:w="3117" w:type="dxa"/>
+          </w:tcPr>
+          <w:p>
+            <w:pPr>
+              <w:spacing w:line="360" w:lineRule="auto"/>
+              <w:cnfStyle w:val="000000100000" w:firstRow="0" w:lastRow="0" w:firstColumn="0" w:lastColumn="0" w:oddVBand="0" w:evenVBand="0" w:oddHBand="1" w:evenHBand="0" w:firstRowFirstColumn="0" w:firstRowLastColumn="0" w:lastRowFirstColumn="0" w:lastRowLastColumn="0"/>
+              <w:rPr>
+                <w:sz w:val="24"/>
+                <w:szCs w:val="24"/>
+              </w:rPr>
+            </w:pPr>
+            <w:r>
+              <w:rPr>
+                <w:sz w:val="24"/>
+                <w:szCs w:val="24"/>
+              </w:rPr>
+              <w:t>11/16-11/23</w:t>
+            </w:r>
+          </w:p>
+        </w:tc>
+      </w:tr>
+      <w:tr>
+        <w:tc>
+          <w:tcPr>
+            <w:cnfStyle w:val="001000000000" w:firstRow="0" w:lastRow="0" w:firstColumn="1" w:lastColumn="0" w:oddVBand="0" w:evenVBand="0" w:oddHBand="0" w:evenHBand="0" w:firstRowFirstColumn="0" w:firstRowLastColumn="0" w:lastRowFirstColumn="0" w:lastRowLastColumn="0"/>
+            <w:tcW w:w="3116" w:type="dxa"/>
+          </w:tcPr>
+          <w:p>
+            <w:pPr>
+              <w:spacing w:line="360" w:lineRule="auto"/>
+              <w:rPr>
+                <w:sz w:val="24"/>
+                <w:szCs w:val="24"/>
+              </w:rPr>
+            </w:pPr>
+            <w:r>
+              <w:rPr>
+                <w:sz w:val="24"/>
+                <w:szCs w:val="24"/>
+              </w:rPr>
+              <w:t>Order Parts</w:t>
+            </w:r>
+          </w:p>
+        </w:tc>
+        <w:tc>
+          <w:tcPr>
+            <w:tcW w:w="3117" w:type="dxa"/>
+          </w:tcPr>
+          <w:p>
+            <w:pPr>
+              <w:spacing w:line="360" w:lineRule="auto"/>
+              <w:cnfStyle w:val="000000000000" w:firstRow="0" w:lastRow="0" w:firstColumn="0" w:lastColumn="0" w:oddVBand="0" w:evenVBand="0" w:oddHBand="0" w:evenHBand="0" w:firstRowFirstColumn="0" w:firstRowLastColumn="0" w:lastRowFirstColumn="0" w:lastRowLastColumn="0"/>
+              <w:rPr>
+                <w:sz w:val="24"/>
+                <w:szCs w:val="24"/>
+              </w:rPr>
+            </w:pPr>
+            <w:r>
+              <w:rPr>
+                <w:sz w:val="24"/>
+                <w:szCs w:val="24"/>
+              </w:rPr>
+              <w:t>3 weeks</w:t>
+            </w:r>
+          </w:p>
+        </w:tc>
+        <w:tc>
+          <w:tcPr>
+            <w:tcW w:w="3117" w:type="dxa"/>
+          </w:tcPr>
+          <w:p>
+            <w:pPr>
+              <w:spacing w:line="360" w:lineRule="auto"/>
+              <w:cnfStyle w:val="000000000000" w:firstRow="0" w:lastRow="0" w:firstColumn="0" w:lastColumn="0" w:oddVBand="0" w:evenVBand="0" w:oddHBand="0" w:evenHBand="0" w:firstRowFirstColumn="0" w:firstRowLastColumn="0" w:lastRowFirstColumn="0" w:lastRowLastColumn="0"/>
+              <w:rPr>
+                <w:sz w:val="24"/>
+                <w:szCs w:val="24"/>
+              </w:rPr>
+            </w:pPr>
+            <w:r>
+              <w:rPr>
+                <w:sz w:val="24"/>
+                <w:szCs w:val="24"/>
+              </w:rPr>
+              <w:t>12/3-12/24</w:t>
+            </w:r>
+          </w:p>
+        </w:tc>
+      </w:tr>
+      <w:tr>
+        <w:trPr>
+          <w:cnfStyle w:val="000000100000" w:firstRow="0" w:lastRow="0" w:firstColumn="0" w:lastColumn="0" w:oddVBand="0" w:evenVBand="0" w:oddHBand="1" w:evenHBand="0" w:firstRowFirstColumn="0" w:firstRowLastColumn="0" w:lastRowFirstColumn="0" w:lastRowLastColumn="0"/>
+        </w:trPr>
+        <w:tc>
+          <w:tcPr>
+            <w:cnfStyle w:val="001000000000" w:firstRow="0" w:lastRow="0" w:firstColumn="1" w:lastColumn="0" w:oddVBand="0" w:evenVBand="0" w:oddHBand="0" w:evenHBand="0" w:firstRowFirstColumn="0" w:firstRowLastColumn="0" w:lastRowFirstColumn="0" w:lastRowLastColumn="0"/>
+            <w:tcW w:w="3116" w:type="dxa"/>
+          </w:tcPr>
+          <w:p>
+            <w:pPr>
+              <w:spacing w:line="360" w:lineRule="auto"/>
+              <w:rPr>
+                <w:b w:val="0"/>
+                <w:bCs w:val="0"/>
+                <w:sz w:val="24"/>
+                <w:szCs w:val="24"/>
+              </w:rPr>
+            </w:pPr>
+            <w:r>
+              <w:rPr>
+                <w:sz w:val="24"/>
+                <w:szCs w:val="24"/>
+              </w:rPr>
+              <w:t>Build Prototype</w:t>
+            </w:r>
+          </w:p>
+        </w:tc>
+        <w:tc>
+          <w:tcPr>
+            <w:tcW w:w="3117" w:type="dxa"/>
+          </w:tcPr>
+          <w:p>
+            <w:pPr>
+              <w:spacing w:line="360" w:lineRule="auto"/>
+              <w:cnfStyle w:val="000000100000" w:firstRow="0" w:lastRow="0" w:firstColumn="0" w:lastColumn="0" w:oddVBand="0" w:evenVBand="0" w:oddHBand="1" w:evenHBand="0" w:firstRowFirstColumn="0" w:firstRowLastColumn="0" w:lastRowFirstColumn="0" w:lastRowLastColumn="0"/>
+              <w:rPr>
+                <w:b/>
+                <w:bCs/>
+                <w:color w:val="FFFFFF" w:themeColor="background1"/>
+                <w:sz w:val="24"/>
+                <w:szCs w:val="24"/>
+              </w:rPr>
+            </w:pPr>
+            <w:r>
+              <w:rPr>
+                <w:sz w:val="24"/>
+                <w:szCs w:val="24"/>
+              </w:rPr>
+              <w:t>TBD</w:t>
+            </w:r>
+          </w:p>
+        </w:tc>
+        <w:tc>
+          <w:tcPr>
+            <w:tcW w:w="3117" w:type="dxa"/>
+          </w:tcPr>
+          <w:p>
+            <w:pPr>
+              <w:spacing w:line="360" w:lineRule="auto"/>
+              <w:cnfStyle w:val="000000100000" w:firstRow="0" w:lastRow="0" w:firstColumn="0" w:lastColumn="0" w:oddVBand="0" w:evenVBand="0" w:oddHBand="1" w:evenHBand="0" w:firstRowFirstColumn="0" w:firstRowLastColumn="0" w:lastRowFirstColumn="0" w:lastRowLastColumn="0"/>
+              <w:rPr>
+                <w:sz w:val="24"/>
+                <w:szCs w:val="24"/>
+              </w:rPr>
+            </w:pPr>
+            <w:r>
+              <w:rPr>
+                <w:sz w:val="24"/>
+                <w:szCs w:val="24"/>
+              </w:rPr>
+              <w:t>TBD</w:t>
+            </w:r>
+          </w:p>
+        </w:tc>
+      </w:tr>
+      <w:tr>
+        <w:tc>
+          <w:tcPr>
+            <w:cnfStyle w:val="001000000000" w:firstRow="0" w:lastRow="0" w:firstColumn="1" w:lastColumn="0" w:oddVBand="0" w:evenVBand="0" w:oddHBand="0" w:evenHBand="0" w:firstRowFirstColumn="0" w:firstRowLastColumn="0" w:lastRowFirstColumn="0" w:lastRowLastColumn="0"/>
+            <w:tcW w:w="9350" w:type="dxa"/>
+            <w:gridSpan w:val="3"/>
+          </w:tcPr>
+          <w:p>
+            <w:pPr>
+              <w:spacing w:line="360" w:lineRule="auto"/>
+              <w:jc w:val="center"/>
+              <w:rPr>
+                <w:sz w:val="24"/>
+                <w:szCs w:val="24"/>
+              </w:rPr>
+            </w:pPr>
+            <w:r>
+              <w:rPr>
+                <w:sz w:val="24"/>
+                <w:szCs w:val="24"/>
+              </w:rPr>
+              <w:t>Senior Design 2</w:t>
+            </w:r>
+          </w:p>
+        </w:tc>
+      </w:tr>
+      <w:tr>
+        <w:trPr>
+          <w:cnfStyle w:val="000000100000" w:firstRow="0" w:lastRow="0" w:firstColumn="0" w:lastColumn="0" w:oddVBand="0" w:evenVBand="0" w:oddHBand="1" w:evenHBand="0" w:firstRowFirstColumn="0" w:firstRowLastColumn="0" w:lastRowFirstColumn="0" w:lastRowLastColumn="0"/>
+        </w:trPr>
+        <w:tc>
+          <w:tcPr>
+            <w:cnfStyle w:val="001000000000" w:firstRow="0" w:lastRow="0" w:firstColumn="1" w:lastColumn="0" w:oddVBand="0" w:evenVBand="0" w:oddHBand="0" w:evenHBand="0" w:firstRowFirstColumn="0" w:firstRowLastColumn="0" w:lastRowFirstColumn="0" w:lastRowLastColumn="0"/>
+            <w:tcW w:w="3116" w:type="dxa"/>
+          </w:tcPr>
+          <w:p>
+            <w:pPr>
+              <w:spacing w:line="360" w:lineRule="auto"/>
+              <w:rPr>
+                <w:sz w:val="24"/>
+                <w:szCs w:val="24"/>
+              </w:rPr>
+            </w:pPr>
+            <w:r>
+              <w:rPr>
+                <w:sz w:val="24"/>
+                <w:szCs w:val="24"/>
+              </w:rPr>
+              <w:t>Test Prototype</w:t>
+            </w:r>
+          </w:p>
+        </w:tc>
+        <w:tc>
+          <w:tcPr>
+            <w:tcW w:w="3117" w:type="dxa"/>
+          </w:tcPr>
+          <w:p>
+            <w:pPr>
+              <w:spacing w:line="360" w:lineRule="auto"/>
+              <w:cnfStyle w:val="000000100000" w:firstRow="0" w:lastRow="0" w:firstColumn="0" w:lastColumn="0" w:oddVBand="0" w:evenVBand="0" w:oddHBand="1" w:evenHBand="0" w:firstRowFirstColumn="0" w:firstRowLastColumn="0" w:lastRowFirstColumn="0" w:lastRowLastColumn="0"/>
+              <w:rPr>
+                <w:sz w:val="24"/>
+                <w:szCs w:val="24"/>
+              </w:rPr>
+            </w:pPr>
+            <w:r>
+              <w:rPr>
+                <w:sz w:val="24"/>
+                <w:szCs w:val="24"/>
+              </w:rPr>
+              <w:t>TBD</w:t>
+            </w:r>
+          </w:p>
+        </w:tc>
+        <w:tc>
+          <w:tcPr>
+            <w:tcW w:w="3117" w:type="dxa"/>
+          </w:tcPr>
+          <w:p>
+            <w:pPr>
+              <w:spacing w:line="360" w:lineRule="auto"/>
+              <w:cnfStyle w:val="000000100000" w:firstRow="0" w:lastRow="0" w:firstColumn="0" w:lastColumn="0" w:oddVBand="0" w:evenVBand="0" w:oddHBand="1" w:evenHBand="0" w:firstRowFirstColumn="0" w:firstRowLastColumn="0" w:lastRowFirstColumn="0" w:lastRowLastColumn="0"/>
+              <w:rPr>
+                <w:sz w:val="24"/>
+                <w:szCs w:val="24"/>
+              </w:rPr>
+            </w:pPr>
+            <w:r>
+              <w:rPr>
+                <w:sz w:val="24"/>
+                <w:szCs w:val="24"/>
+              </w:rPr>
+              <w:t>TBD</w:t>
+            </w:r>
+          </w:p>
+        </w:tc>
+      </w:tr>
+      <w:tr>
+        <w:tc>
+          <w:tcPr>
+            <w:cnfStyle w:val="001000000000" w:firstRow="0" w:lastRow="0" w:firstColumn="1" w:lastColumn="0" w:oddVBand="0" w:evenVBand="0" w:oddHBand="0" w:evenHBand="0" w:firstRowFirstColumn="0" w:firstRowLastColumn="0" w:lastRowFirstColumn="0" w:lastRowLastColumn="0"/>
+            <w:tcW w:w="3116" w:type="dxa"/>
+          </w:tcPr>
+          <w:p>
+            <w:pPr>
+              <w:spacing w:line="360" w:lineRule="auto"/>
+              <w:rPr>
+                <w:sz w:val="24"/>
+                <w:szCs w:val="24"/>
+              </w:rPr>
+            </w:pPr>
+            <w:r>
+              <w:rPr>
+                <w:sz w:val="24"/>
+                <w:szCs w:val="24"/>
+              </w:rPr>
+              <w:t>Finalize Report</w:t>
+            </w:r>
+          </w:p>
+        </w:tc>
+        <w:tc>
+          <w:tcPr>
+            <w:tcW w:w="3117" w:type="dxa"/>
+          </w:tcPr>
+          <w:p>
+            <w:pPr>
+              <w:spacing w:line="360" w:lineRule="auto"/>
+              <w:cnfStyle w:val="000000000000" w:firstRow="0" w:lastRow="0" w:firstColumn="0" w:lastColumn="0" w:oddVBand="0" w:evenVBand="0" w:oddHBand="0" w:evenHBand="0" w:firstRowFirstColumn="0" w:firstRowLastColumn="0" w:lastRowFirstColumn="0" w:lastRowLastColumn="0"/>
+              <w:rPr>
+                <w:sz w:val="24"/>
+                <w:szCs w:val="24"/>
+              </w:rPr>
+            </w:pPr>
+            <w:r>
+              <w:rPr>
+                <w:sz w:val="24"/>
+                <w:szCs w:val="24"/>
+              </w:rPr>
+              <w:t>TBD</w:t>
+            </w:r>
+          </w:p>
+        </w:tc>
+        <w:tc>
+          <w:tcPr>
+            <w:tcW w:w="3117" w:type="dxa"/>
+          </w:tcPr>
+          <w:p>
+            <w:pPr>
+              <w:spacing w:line="360" w:lineRule="auto"/>
+              <w:cnfStyle w:val="000000000000" w:firstRow="0" w:lastRow="0" w:firstColumn="0" w:lastColumn="0" w:oddVBand="0" w:evenVBand="0" w:oddHBand="0" w:evenHBand="0" w:firstRowFirstColumn="0" w:firstRowLastColumn="0" w:lastRowFirstColumn="0" w:lastRowLastColumn="0"/>
+              <w:rPr>
+                <w:sz w:val="24"/>
+                <w:szCs w:val="24"/>
+              </w:rPr>
+            </w:pPr>
+            <w:r>
+              <w:rPr>
+                <w:sz w:val="24"/>
+                <w:szCs w:val="24"/>
+              </w:rPr>
+              <w:t>TBD</w:t>
+            </w:r>
+          </w:p>
+        </w:tc>
+      </w:tr>
+      <w:tr>
+        <w:trPr>
+          <w:cnfStyle w:val="000000100000" w:firstRow="0" w:lastRow="0" w:firstColumn="0" w:lastColumn="0" w:oddVBand="0" w:evenVBand="0" w:oddHBand="1" w:evenHBand="0" w:firstRowFirstColumn="0" w:firstRowLastColumn="0" w:lastRowFirstColumn="0" w:lastRowLastColumn="0"/>
+        </w:trPr>
+        <w:tc>
+          <w:tcPr>
+            <w:cnfStyle w:val="001000000000" w:firstRow="0" w:lastRow="0" w:firstColumn="1" w:lastColumn="0" w:oddVBand="0" w:evenVBand="0" w:oddHBand="0" w:evenHBand="0" w:firstRowFirstColumn="0" w:firstRowLastColumn="0" w:lastRowFirstColumn="0" w:lastRowLastColumn="0"/>
+            <w:tcW w:w="3116" w:type="dxa"/>
+          </w:tcPr>
+          <w:p>
+            <w:pPr>
+              <w:spacing w:line="360" w:lineRule="auto"/>
+              <w:rPr>
+                <w:sz w:val="24"/>
+                <w:szCs w:val="24"/>
+              </w:rPr>
+            </w:pPr>
+            <w:r>
+              <w:rPr>
+                <w:sz w:val="24"/>
+                <w:szCs w:val="24"/>
+              </w:rPr>
+              <w:t>Finalize Presentation</w:t>
+            </w:r>
+          </w:p>
+        </w:tc>
+        <w:tc>
+          <w:tcPr>
+            <w:tcW w:w="3117" w:type="dxa"/>
+          </w:tcPr>
+          <w:p>
+            <w:pPr>
+              <w:spacing w:line="360" w:lineRule="auto"/>
+              <w:cnfStyle w:val="000000100000" w:firstRow="0" w:lastRow="0" w:firstColumn="0" w:lastColumn="0" w:oddVBand="0" w:evenVBand="0" w:oddHBand="1" w:evenHBand="0" w:firstRowFirstColumn="0" w:firstRowLastColumn="0" w:lastRowFirstColumn="0" w:lastRowLastColumn="0"/>
+              <w:rPr>
+                <w:sz w:val="24"/>
+                <w:szCs w:val="24"/>
+              </w:rPr>
+            </w:pPr>
+            <w:r>
+              <w:rPr>
+                <w:sz w:val="24"/>
+                <w:szCs w:val="24"/>
+              </w:rPr>
+              <w:t>TBD</w:t>
+            </w:r>
+          </w:p>
+        </w:tc>
+        <w:tc>
+          <w:tcPr>
+            <w:tcW w:w="3117" w:type="dxa"/>
+          </w:tcPr>
+          <w:p>
+            <w:pPr>
+              <w:spacing w:line="360" w:lineRule="auto"/>
+              <w:cnfStyle w:val="000000100000" w:firstRow="0" w:lastRow="0" w:firstColumn="0" w:lastColumn="0" w:oddVBand="0" w:evenVBand="0" w:oddHBand="1" w:evenHBand="0" w:firstRowFirstColumn="0" w:firstRowLastColumn="0" w:lastRowFirstColumn="0" w:lastRowLastColumn="0"/>
+              <w:rPr>
+                <w:sz w:val="24"/>
+                <w:szCs w:val="24"/>
+              </w:rPr>
+            </w:pPr>
+            <w:r>
+              <w:rPr>
+                <w:sz w:val="24"/>
+                <w:szCs w:val="24"/>
+              </w:rPr>
+              <w:t>TBD</w:t>
+            </w:r>
+          </w:p>
+        </w:tc>
+      </w:tr>
+      <w:tr>
+        <w:tc>
+          <w:tcPr>
+            <w:cnfStyle w:val="001000000000" w:firstRow="0" w:lastRow="0" w:firstColumn="1" w:lastColumn="0" w:oddVBand="0" w:evenVBand="0" w:oddHBand="0" w:evenHBand="0" w:firstRowFirstColumn="0" w:firstRowLastColumn="0" w:lastRowFirstColumn="0" w:lastRowLastColumn="0"/>
+            <w:tcW w:w="3116" w:type="dxa"/>
+          </w:tcPr>
+          <w:p>
+            <w:pPr>
+              <w:spacing w:line="360" w:lineRule="auto"/>
+              <w:rPr>
+                <w:sz w:val="24"/>
+                <w:szCs w:val="24"/>
+              </w:rPr>
+            </w:pPr>
+            <w:r>
+              <w:rPr>
+                <w:sz w:val="24"/>
+                <w:szCs w:val="24"/>
+              </w:rPr>
+              <w:t>Finalize Pr</w:t>
+            </w:r>
+            <w:r>
+              <w:rPr>
+                <w:sz w:val="24"/>
+                <w:szCs w:val="24"/>
+              </w:rPr>
+              <w:t>oject</w:t>
+            </w:r>
+          </w:p>
+        </w:tc>
+        <w:tc>
+          <w:tcPr>
+            <w:tcW w:w="3117" w:type="dxa"/>
+          </w:tcPr>
+          <w:p>
+            <w:pPr>
+              <w:spacing w:line="360" w:lineRule="auto"/>
+              <w:cnfStyle w:val="000000000000" w:firstRow="0" w:lastRow="0" w:firstColumn="0" w:lastColumn="0" w:oddVBand="0" w:evenVBand="0" w:oddHBand="0" w:evenHBand="0" w:firstRowFirstColumn="0" w:firstRowLastColumn="0" w:lastRowFirstColumn="0" w:lastRowLastColumn="0"/>
+              <w:rPr>
+                <w:sz w:val="24"/>
+                <w:szCs w:val="24"/>
+              </w:rPr>
+            </w:pPr>
+            <w:r>
+              <w:rPr>
+                <w:sz w:val="24"/>
+                <w:szCs w:val="24"/>
+              </w:rPr>
+              <w:t>TBD</w:t>
+            </w:r>
+          </w:p>
+        </w:tc>
+        <w:tc>
+          <w:tcPr>
+            <w:tcW w:w="3117" w:type="dxa"/>
+          </w:tcPr>
+          <w:p>
+            <w:pPr>
+              <w:spacing w:line="360" w:lineRule="auto"/>
+              <w:cnfStyle w:val="000000000000" w:firstRow="0" w:lastRow="0" w:firstColumn="0" w:lastColumn="0" w:oddVBand="0" w:evenVBand="0" w:oddHBand="0" w:evenHBand="0" w:firstRowFirstColumn="0" w:firstRowLastColumn="0" w:lastRowFirstColumn="0" w:lastRowLastColumn="0"/>
+              <w:rPr>
+                <w:sz w:val="24"/>
+                <w:szCs w:val="24"/>
+              </w:rPr>
+            </w:pPr>
+            <w:r>
+              <w:rPr>
+                <w:sz w:val="24"/>
+                <w:szCs w:val="24"/>
+              </w:rPr>
+              <w:t>TBD</w:t>
+            </w:r>
+          </w:p>
+        </w:tc>
+      </w:tr>
+    </w:tbl>
+    <w:p>
+      <w:pPr>
+        <w:spacing w:line="360" w:lineRule="auto"/>
+        <w:rPr>
+          <w:sz w:val="24"/>
+          <w:szCs w:val="24"/>
+        </w:rPr>
+      </w:pPr>
+    </w:p>
+    <w:p>
+      <w:pPr>
+        <w:spacing w:line="360" w:lineRule="auto"/>
+        <w:rPr>
+          <w:sz w:val="24"/>
+          <w:szCs w:val="24"/>
+        </w:rPr>
+      </w:pPr>
+    </w:p>
+    <w:p>
+      <w:pPr>
+        <w:spacing w:line="360" w:lineRule="auto"/>
+        <w:rPr>
+          <w:sz w:val="24"/>
+          <w:szCs w:val="24"/>
+        </w:rPr>
+      </w:pPr>
+      <w:r>
+        <w:rPr>
+          <w:sz w:val="24"/>
+          <w:szCs w:val="24"/>
+        </w:rPr>
+        <w:lastRenderedPageBreak/>
         <w:t>DECISION MATRIX</w:t>
       </w:r>
     </w:p>
@@ -4969,7 +7356,16 @@
           <w:sz w:val="24"/>
           <w:szCs w:val="24"/>
         </w:rPr>
-        <w:t>E.g. :</w:t>
+        <w:t>E.g</w:t>
+      </w:r>
+      <w:bookmarkStart w:id="0" w:name="_GoBack"/>
+      <w:bookmarkEnd w:id="0"/>
+      <w:r>
+        <w:rPr>
+          <w:sz w:val="24"/>
+          <w:szCs w:val="24"/>
+        </w:rPr>
+        <w:t xml:space="preserve"> :</w:t>
       </w:r>
       <w:proofErr w:type="gramEnd"/>
       <w:r>
@@ -6423,27 +8819,197 @@
       </w:tblBorders>
     </w:tblPr>
   </w:style>
+  <w:style w:type="table" w:styleId="GridTable5Dark-Accent2">
+    <w:name w:val="Grid Table 5 Dark Accent 2"/>
+    <w:basedOn w:val="TableNormal"/>
+    <w:uiPriority w:val="50"/>
+    <w:rsid w:val="00DA57E9"/>
+    <w:pPr>
+      <w:spacing w:after="0" w:line="240" w:lineRule="auto"/>
+    </w:pPr>
+    <w:tblPr>
+      <w:tblStyleRowBandSize w:val="1"/>
+      <w:tblStyleColBandSize w:val="1"/>
+      <w:tblBorders>
+        <w:top w:val="single" w:sz="4" w:space="0" w:color="FFFFFF" w:themeColor="background1"/>
+        <w:left w:val="single" w:sz="4" w:space="0" w:color="FFFFFF" w:themeColor="background1"/>
+        <w:bottom w:val="single" w:sz="4" w:space="0" w:color="FFFFFF" w:themeColor="background1"/>
+        <w:right w:val="single" w:sz="4" w:space="0" w:color="FFFFFF" w:themeColor="background1"/>
+        <w:insideH w:val="single" w:sz="4" w:space="0" w:color="FFFFFF" w:themeColor="background1"/>
+        <w:insideV w:val="single" w:sz="4" w:space="0" w:color="FFFFFF" w:themeColor="background1"/>
+      </w:tblBorders>
+    </w:tblPr>
+    <w:tcPr>
+      <w:shd w:val="clear" w:color="auto" w:fill="FBE4D5" w:themeFill="accent2" w:themeFillTint="33"/>
+    </w:tcPr>
+    <w:tblStylePr w:type="firstRow">
+      <w:rPr>
+        <w:b/>
+        <w:bCs/>
+        <w:color w:val="FFFFFF" w:themeColor="background1"/>
+      </w:rPr>
+      <w:tblPr/>
+      <w:tcPr>
+        <w:tcBorders>
+          <w:top w:val="single" w:sz="4" w:space="0" w:color="FFFFFF" w:themeColor="background1"/>
+          <w:left w:val="single" w:sz="4" w:space="0" w:color="FFFFFF" w:themeColor="background1"/>
+          <w:right w:val="single" w:sz="4" w:space="0" w:color="FFFFFF" w:themeColor="background1"/>
+          <w:insideH w:val="nil"/>
+          <w:insideV w:val="nil"/>
+        </w:tcBorders>
+        <w:shd w:val="clear" w:color="auto" w:fill="ED7D31" w:themeFill="accent2"/>
+      </w:tcPr>
+    </w:tblStylePr>
+    <w:tblStylePr w:type="lastRow">
+      <w:rPr>
+        <w:b/>
+        <w:bCs/>
+        <w:color w:val="FFFFFF" w:themeColor="background1"/>
+      </w:rPr>
+      <w:tblPr/>
+      <w:tcPr>
+        <w:tcBorders>
+          <w:left w:val="single" w:sz="4" w:space="0" w:color="FFFFFF" w:themeColor="background1"/>
+          <w:bottom w:val="single" w:sz="4" w:space="0" w:color="FFFFFF" w:themeColor="background1"/>
+          <w:right w:val="single" w:sz="4" w:space="0" w:color="FFFFFF" w:themeColor="background1"/>
+          <w:insideH w:val="nil"/>
+          <w:insideV w:val="nil"/>
+        </w:tcBorders>
+        <w:shd w:val="clear" w:color="auto" w:fill="ED7D31" w:themeFill="accent2"/>
+      </w:tcPr>
+    </w:tblStylePr>
+    <w:tblStylePr w:type="firstCol">
+      <w:rPr>
+        <w:b/>
+        <w:bCs/>
+        <w:color w:val="FFFFFF" w:themeColor="background1"/>
+      </w:rPr>
+      <w:tblPr/>
+      <w:tcPr>
+        <w:tcBorders>
+          <w:top w:val="single" w:sz="4" w:space="0" w:color="FFFFFF" w:themeColor="background1"/>
+          <w:left w:val="single" w:sz="4" w:space="0" w:color="FFFFFF" w:themeColor="background1"/>
+          <w:bottom w:val="single" w:sz="4" w:space="0" w:color="FFFFFF" w:themeColor="background1"/>
+          <w:insideV w:val="nil"/>
+        </w:tcBorders>
+        <w:shd w:val="clear" w:color="auto" w:fill="ED7D31" w:themeFill="accent2"/>
+      </w:tcPr>
+    </w:tblStylePr>
+    <w:tblStylePr w:type="lastCol">
+      <w:rPr>
+        <w:b/>
+        <w:bCs/>
+        <w:color w:val="FFFFFF" w:themeColor="background1"/>
+      </w:rPr>
+      <w:tblPr/>
+      <w:tcPr>
+        <w:tcBorders>
+          <w:top w:val="single" w:sz="4" w:space="0" w:color="FFFFFF" w:themeColor="background1"/>
+          <w:bottom w:val="single" w:sz="4" w:space="0" w:color="FFFFFF" w:themeColor="background1"/>
+          <w:right w:val="single" w:sz="4" w:space="0" w:color="FFFFFF" w:themeColor="background1"/>
+          <w:insideV w:val="nil"/>
+        </w:tcBorders>
+        <w:shd w:val="clear" w:color="auto" w:fill="ED7D31" w:themeFill="accent2"/>
+      </w:tcPr>
+    </w:tblStylePr>
+    <w:tblStylePr w:type="band1Vert">
+      <w:tblPr/>
+      <w:tcPr>
+        <w:shd w:val="clear" w:color="auto" w:fill="F7CAAC" w:themeFill="accent2" w:themeFillTint="66"/>
+      </w:tcPr>
+    </w:tblStylePr>
+    <w:tblStylePr w:type="band1Horz">
+      <w:tblPr/>
+      <w:tcPr>
+        <w:shd w:val="clear" w:color="auto" w:fill="F7CAAC" w:themeFill="accent2" w:themeFillTint="66"/>
+      </w:tcPr>
+    </w:tblStylePr>
+  </w:style>
+  <w:style w:type="table" w:styleId="GridTable4-Accent6">
+    <w:name w:val="Grid Table 4 Accent 6"/>
+    <w:basedOn w:val="TableNormal"/>
+    <w:uiPriority w:val="49"/>
+    <w:rsid w:val="006A27C1"/>
+    <w:pPr>
+      <w:spacing w:after="0" w:line="240" w:lineRule="auto"/>
+    </w:pPr>
+    <w:tblPr>
+      <w:tblStyleRowBandSize w:val="1"/>
+      <w:tblStyleColBandSize w:val="1"/>
+      <w:tblBorders>
+        <w:top w:val="single" w:sz="4" w:space="0" w:color="A8D08D" w:themeColor="accent6" w:themeTint="99"/>
+        <w:left w:val="single" w:sz="4" w:space="0" w:color="A8D08D" w:themeColor="accent6" w:themeTint="99"/>
+        <w:bottom w:val="single" w:sz="4" w:space="0" w:color="A8D08D" w:themeColor="accent6" w:themeTint="99"/>
+        <w:right w:val="single" w:sz="4" w:space="0" w:color="A8D08D" w:themeColor="accent6" w:themeTint="99"/>
+        <w:insideH w:val="single" w:sz="4" w:space="0" w:color="A8D08D" w:themeColor="accent6" w:themeTint="99"/>
+        <w:insideV w:val="single" w:sz="4" w:space="0" w:color="A8D08D" w:themeColor="accent6" w:themeTint="99"/>
+      </w:tblBorders>
+    </w:tblPr>
+    <w:tblStylePr w:type="firstRow">
+      <w:rPr>
+        <w:b/>
+        <w:bCs/>
+        <w:color w:val="FFFFFF" w:themeColor="background1"/>
+      </w:rPr>
+      <w:tblPr/>
+      <w:tcPr>
+        <w:tcBorders>
+          <w:top w:val="single" w:sz="4" w:space="0" w:color="70AD47" w:themeColor="accent6"/>
+          <w:left w:val="single" w:sz="4" w:space="0" w:color="70AD47" w:themeColor="accent6"/>
+          <w:bottom w:val="single" w:sz="4" w:space="0" w:color="70AD47" w:themeColor="accent6"/>
+          <w:right w:val="single" w:sz="4" w:space="0" w:color="70AD47" w:themeColor="accent6"/>
+          <w:insideH w:val="nil"/>
+          <w:insideV w:val="nil"/>
+        </w:tcBorders>
+        <w:shd w:val="clear" w:color="auto" w:fill="70AD47" w:themeFill="accent6"/>
+      </w:tcPr>
+    </w:tblStylePr>
+    <w:tblStylePr w:type="lastRow">
+      <w:rPr>
+        <w:b/>
+        <w:bCs/>
+      </w:rPr>
+      <w:tblPr/>
+      <w:tcPr>
+        <w:tcBorders>
+          <w:top w:val="double" w:sz="4" w:space="0" w:color="70AD47" w:themeColor="accent6"/>
+        </w:tcBorders>
+      </w:tcPr>
+    </w:tblStylePr>
+    <w:tblStylePr w:type="firstCol">
+      <w:rPr>
+        <w:b/>
+        <w:bCs/>
+      </w:rPr>
+    </w:tblStylePr>
+    <w:tblStylePr w:type="lastCol">
+      <w:rPr>
+        <w:b/>
+        <w:bCs/>
+      </w:rPr>
+    </w:tblStylePr>
+    <w:tblStylePr w:type="band1Vert">
+      <w:tblPr/>
+      <w:tcPr>
+        <w:shd w:val="clear" w:color="auto" w:fill="E2EFD9" w:themeFill="accent6" w:themeFillTint="33"/>
+      </w:tcPr>
+    </w:tblStylePr>
+    <w:tblStylePr w:type="band1Horz">
+      <w:tblPr/>
+      <w:tcPr>
+        <w:shd w:val="clear" w:color="auto" w:fill="E2EFD9" w:themeFill="accent6" w:themeFillTint="33"/>
+      </w:tcPr>
+    </w:tblStylePr>
+  </w:style>
   <w:style w:type="character" w:styleId="Hyperlink">
     <w:name w:val="Hyperlink"/>
     <w:basedOn w:val="DefaultParagraphFont"/>
     <w:uiPriority w:val="99"/>
     <w:unhideWhenUsed/>
-    <w:rsid w:val="00642B24"/>
+    <w:rsid w:val="0039255B"/>
     <w:rPr>
       <w:color w:val="0563C1" w:themeColor="hyperlink"/>
       <w:u w:val="single"/>
-    </w:rPr>
-  </w:style>
-  <w:style w:type="character" w:styleId="UnresolvedMention">
-    <w:name w:val="Unresolved Mention"/>
-    <w:basedOn w:val="DefaultParagraphFont"/>
-    <w:uiPriority w:val="99"/>
-    <w:semiHidden/>
-    <w:unhideWhenUsed/>
-    <w:rsid w:val="00642B24"/>
-    <w:rPr>
-      <w:color w:val="808080"/>
-      <w:shd w:val="clear" w:color="auto" w:fill="E6E6E6"/>
     </w:rPr>
   </w:style>
 </w:styles>

</xml_diff>